<commit_message>
adición plan de control
</commit_message>
<xml_diff>
--- a/SPMP - FifthFloor - CLUE_katherine.docx
+++ b/SPMP - FifthFloor - CLUE_katherine.docx
@@ -10040,8 +10040,8 @@
           <w:sz w:val="28"/>
         </w:rPr>
       </w:pPr>
-      <w:bookmarkStart w:id="30" w:name="_Toc333653861"/>
-      <w:bookmarkStart w:id="31" w:name="_Toc333053687"/>
+      <w:bookmarkStart w:id="30" w:name="_Toc333053687"/>
+      <w:bookmarkStart w:id="31" w:name="_Toc333653861"/>
       <w:commentRangeStart w:id="32"/>
       <w:r>
         <w:rPr>
@@ -10050,7 +10050,7 @@
         </w:rPr>
         <w:t xml:space="preserve">4.3 </w:t>
       </w:r>
-      <w:bookmarkEnd w:id="31"/>
+      <w:bookmarkEnd w:id="30"/>
       <w:r>
         <w:rPr>
           <w:rFonts w:ascii="Arial" w:hAnsi="Arial"/>
@@ -10526,7 +10526,6 @@
       </w:r>
     </w:p>
     <w:p>
-      <w:bookmarkStart w:id="36" w:name="_GoBack"/>
       <w:r>
         <w:rPr>
           <w:noProof/>
@@ -10582,7 +10581,6 @@
           </wp:inline>
         </w:drawing>
       </w:r>
-      <w:bookmarkEnd w:id="36"/>
     </w:p>
     <w:p/>
     <w:p>
@@ -10672,16 +10670,16 @@
       <w:r>
         <w:t xml:space="preserve">Los entornos de desarrollo y pruebas que se utilizaran proyecto se especificaran en la sección </w:t>
       </w:r>
-      <w:commentRangeStart w:id="37"/>
+      <w:commentRangeStart w:id="36"/>
       <w:r>
         <w:t>[4.4 Métodos, herramientas y técnicas]</w:t>
       </w:r>
-      <w:commentRangeEnd w:id="37"/>
+      <w:commentRangeEnd w:id="36"/>
       <w:r>
         <w:rPr>
           <w:rStyle w:val="Refdecomentario"/>
         </w:rPr>
-        <w:commentReference w:id="37"/>
+        <w:commentReference w:id="36"/>
       </w:r>
       <w:r>
         <w:t>.</w:t>
@@ -10715,7 +10713,7 @@
         </w:rPr>
         <w:t>Métodos Herramientas y Técnicas</w:t>
       </w:r>
-      <w:bookmarkEnd w:id="30"/>
+      <w:bookmarkEnd w:id="31"/>
     </w:p>
     <w:p>
       <w:pPr>
@@ -10731,14 +10729,14 @@
         </w:rPr>
         <w:t xml:space="preserve">4.4.1 </w:t>
       </w:r>
-      <w:bookmarkStart w:id="38" w:name="_Toc333053691"/>
+      <w:bookmarkStart w:id="37" w:name="_Toc333053691"/>
       <w:r>
         <w:rPr>
           <w:lang w:val="es-CO"/>
         </w:rPr>
         <w:t>Herramientas de Software</w:t>
       </w:r>
-      <w:bookmarkEnd w:id="38"/>
+      <w:bookmarkEnd w:id="37"/>
     </w:p>
     <w:p>
       <w:pPr>
@@ -10748,14 +10746,14 @@
           <w:lang w:val="es-CO"/>
         </w:rPr>
       </w:pPr>
-      <w:bookmarkStart w:id="39" w:name="_Toc333053692"/>
+      <w:bookmarkStart w:id="38" w:name="_Toc333053692"/>
       <w:r>
         <w:rPr>
           <w:lang w:val="es-CO"/>
         </w:rPr>
         <w:t>Lenguajes de programación</w:t>
       </w:r>
-      <w:bookmarkEnd w:id="39"/>
+      <w:bookmarkEnd w:id="38"/>
     </w:p>
     <w:p>
       <w:pPr>
@@ -10838,7 +10836,7 @@
           <w:lang w:val="es-CO"/>
         </w:rPr>
       </w:pPr>
-      <w:commentRangeStart w:id="40"/>
+      <w:commentRangeStart w:id="39"/>
       <w:r>
         <w:rPr>
           <w:lang w:val="es-CO"/>
@@ -10932,12 +10930,12 @@
         </w:rPr>
         <w:t xml:space="preserve"> …”</w:t>
       </w:r>
-      <w:commentRangeEnd w:id="40"/>
+      <w:commentRangeEnd w:id="39"/>
       <w:r>
         <w:rPr>
           <w:rStyle w:val="Refdecomentario"/>
         </w:rPr>
-        <w:commentReference w:id="40"/>
+        <w:commentReference w:id="39"/>
       </w:r>
     </w:p>
     <w:p>
@@ -10959,19 +10957,19 @@
         </w:numPr>
         <w:jc w:val="both"/>
       </w:pPr>
-      <w:commentRangeStart w:id="41"/>
+      <w:commentRangeStart w:id="40"/>
       <w:r>
         <w:rPr>
           <w:lang w:val="es-CO"/>
         </w:rPr>
         <w:t>C Sharp (C#)</w:t>
       </w:r>
-      <w:commentRangeEnd w:id="41"/>
+      <w:commentRangeEnd w:id="40"/>
       <w:r>
         <w:rPr>
           <w:rStyle w:val="Refdecomentario"/>
         </w:rPr>
-        <w:commentReference w:id="41"/>
+        <w:commentReference w:id="40"/>
       </w:r>
     </w:p>
     <w:p>
@@ -11042,14 +11040,14 @@
         <w:pStyle w:val="Ttulo5"/>
         <w:jc w:val="both"/>
       </w:pPr>
-      <w:bookmarkStart w:id="42" w:name="_Toc333053693"/>
+      <w:bookmarkStart w:id="41" w:name="_Toc333053693"/>
       <w:r>
         <w:rPr>
           <w:lang w:val="es-CO"/>
         </w:rPr>
         <w:t>Sistema Operativo</w:t>
       </w:r>
-      <w:bookmarkEnd w:id="42"/>
+      <w:bookmarkEnd w:id="41"/>
     </w:p>
     <w:p>
       <w:pPr>
@@ -11162,7 +11160,7 @@
           <w:lang w:val="es-CO"/>
         </w:rPr>
       </w:pPr>
-      <w:bookmarkStart w:id="43" w:name="_Toc333053694"/>
+      <w:bookmarkStart w:id="42" w:name="_Toc333053694"/>
       <w:r>
         <w:rPr>
           <w:lang w:val="es-CO"/>
@@ -11175,7 +11173,7 @@
         </w:rPr>
         <w:t>Desarrollo (IDE)</w:t>
       </w:r>
-      <w:bookmarkEnd w:id="43"/>
+      <w:bookmarkEnd w:id="42"/>
     </w:p>
     <w:p>
       <w:pPr>
@@ -11213,7 +11211,7 @@
           <w:lang w:val="es-CO"/>
         </w:rPr>
       </w:pPr>
-      <w:commentRangeStart w:id="44"/>
+      <w:commentRangeStart w:id="43"/>
       <w:r>
         <w:rPr>
           <w:lang w:val="es-CO"/>
@@ -11245,12 +11243,12 @@
         </w:rPr>
         <w:t>cript.</w:t>
       </w:r>
-      <w:commentRangeEnd w:id="44"/>
+      <w:commentRangeEnd w:id="43"/>
       <w:r>
         <w:rPr>
           <w:rStyle w:val="Refdecomentario"/>
         </w:rPr>
-        <w:commentReference w:id="44"/>
+        <w:commentReference w:id="43"/>
       </w:r>
     </w:p>
     <w:p>
@@ -11284,7 +11282,7 @@
           <w:lang w:val="es-CO"/>
         </w:rPr>
       </w:pPr>
-      <w:commentRangeStart w:id="45"/>
+      <w:commentRangeStart w:id="44"/>
       <w:r>
         <w:rPr>
           <w:i/>
@@ -11302,7 +11300,7 @@
         </w:rPr>
         <w:t>Microsoft Visual Studio es un potente Entorno de Desarrollo Integrado (IDE) que asegura código de calidad durante todo el ciclo de vida de la aplicación, desde el diseño hasta la implementación</w:t>
       </w:r>
-      <w:commentRangeEnd w:id="45"/>
+      <w:commentRangeEnd w:id="44"/>
       <w:r>
         <w:rPr>
           <w:rFonts w:ascii="Segoe UI" w:hAnsi="Segoe UI" w:cs="Segoe UI"/>
@@ -11328,7 +11326,7 @@
         <w:rPr>
           <w:rStyle w:val="Refdecomentario"/>
         </w:rPr>
-        <w:commentReference w:id="45"/>
+        <w:commentReference w:id="44"/>
       </w:r>
     </w:p>
     <w:p>
@@ -11380,7 +11378,7 @@
           <w:lang w:val="es-CO"/>
         </w:rPr>
       </w:pPr>
-      <w:commentRangeStart w:id="46"/>
+      <w:commentRangeStart w:id="45"/>
       <w:r>
         <w:rPr>
           <w:lang w:val="es-CO"/>
@@ -11426,12 +11424,12 @@
         </w:rPr>
         <w:t>.</w:t>
       </w:r>
-      <w:commentRangeEnd w:id="46"/>
+      <w:commentRangeEnd w:id="45"/>
       <w:r>
         <w:rPr>
           <w:rStyle w:val="Refdecomentario"/>
         </w:rPr>
-        <w:commentReference w:id="46"/>
+        <w:commentReference w:id="45"/>
       </w:r>
     </w:p>
     <w:p>
@@ -11446,7 +11444,7 @@
           <w:lang w:val="en-US"/>
         </w:rPr>
       </w:pPr>
-      <w:commentRangeStart w:id="47"/>
+      <w:commentRangeStart w:id="46"/>
       <w:r>
         <w:rPr>
           <w:lang w:val="en-US"/>
@@ -11498,12 +11496,12 @@
         </w:rPr>
         <w:t xml:space="preserve"> … “</w:t>
       </w:r>
-      <w:commentRangeEnd w:id="47"/>
+      <w:commentRangeEnd w:id="46"/>
       <w:r>
         <w:rPr>
           <w:rStyle w:val="Refdecomentario"/>
         </w:rPr>
-        <w:commentReference w:id="47"/>
+        <w:commentReference w:id="46"/>
       </w:r>
     </w:p>
     <w:p>
@@ -11565,7 +11563,7 @@
           <w:lang w:val="es-CO"/>
         </w:rPr>
       </w:pPr>
-      <w:commentRangeStart w:id="48"/>
+      <w:commentRangeStart w:id="47"/>
       <w:proofErr w:type="spellStart"/>
       <w:r>
         <w:rPr>
@@ -11614,12 +11612,12 @@
         </w:rPr>
         <w:t>entidad-relación, modelo lógico, y físico.</w:t>
       </w:r>
-      <w:commentRangeEnd w:id="48"/>
+      <w:commentRangeEnd w:id="47"/>
       <w:r>
         <w:rPr>
           <w:rStyle w:val="Refdecomentario"/>
         </w:rPr>
-        <w:commentReference w:id="48"/>
+        <w:commentReference w:id="47"/>
       </w:r>
     </w:p>
     <w:p>
@@ -11630,7 +11628,7 @@
           <w:lang w:val="es-CO"/>
         </w:rPr>
       </w:pPr>
-      <w:bookmarkStart w:id="49" w:name="_Toc333053695"/>
+      <w:bookmarkStart w:id="48" w:name="_Toc333053695"/>
       <w:proofErr w:type="spellStart"/>
       <w:r>
         <w:rPr>
@@ -11638,7 +11636,7 @@
         </w:rPr>
         <w:t>Frameworks</w:t>
       </w:r>
-      <w:bookmarkEnd w:id="49"/>
+      <w:bookmarkEnd w:id="48"/>
       <w:proofErr w:type="spellEnd"/>
       <w:r>
         <w:rPr>
@@ -11712,7 +11710,7 @@
           <w:lang w:val="en-US"/>
         </w:rPr>
       </w:pPr>
-      <w:commentRangeStart w:id="50"/>
+      <w:commentRangeStart w:id="49"/>
       <w:r>
         <w:rPr>
           <w:i/>
@@ -11738,12 +11736,12 @@
         </w:rPr>
         <w:t xml:space="preserve"> … ”</w:t>
       </w:r>
-      <w:commentRangeEnd w:id="50"/>
+      <w:commentRangeEnd w:id="49"/>
       <w:r>
         <w:rPr>
           <w:rStyle w:val="Refdecomentario"/>
         </w:rPr>
-        <w:commentReference w:id="50"/>
+        <w:commentReference w:id="49"/>
       </w:r>
     </w:p>
     <w:p>
@@ -11754,14 +11752,14 @@
           <w:lang w:val="es-CO"/>
         </w:rPr>
       </w:pPr>
-      <w:bookmarkStart w:id="51" w:name="_Toc333053696"/>
+      <w:bookmarkStart w:id="50" w:name="_Toc333053696"/>
       <w:r>
         <w:rPr>
           <w:lang w:val="es-CO"/>
         </w:rPr>
         <w:t>Control de Versiones</w:t>
       </w:r>
-      <w:bookmarkEnd w:id="51"/>
+      <w:bookmarkEnd w:id="50"/>
     </w:p>
     <w:p>
       <w:pPr>
@@ -11843,7 +11841,7 @@
           <w:lang w:val="en-US"/>
         </w:rPr>
       </w:pPr>
-      <w:commentRangeStart w:id="52"/>
+      <w:commentRangeStart w:id="51"/>
       <w:r>
         <w:t> </w:t>
       </w:r>
@@ -11923,12 +11921,12 @@
         </w:rPr>
         <w:t>.</w:t>
       </w:r>
-      <w:commentRangeEnd w:id="52"/>
-      <w:r>
-        <w:rPr>
-          <w:lang w:val="es-CO"/>
-        </w:rPr>
-        <w:commentReference w:id="52"/>
+      <w:commentRangeEnd w:id="51"/>
+      <w:r>
+        <w:rPr>
+          <w:lang w:val="es-CO"/>
+        </w:rPr>
+        <w:commentReference w:id="51"/>
       </w:r>
     </w:p>
     <w:p>
@@ -11939,14 +11937,14 @@
           <w:lang w:val="es-CO"/>
         </w:rPr>
       </w:pPr>
-      <w:bookmarkStart w:id="53" w:name="_Toc333053697"/>
+      <w:bookmarkStart w:id="52" w:name="_Toc333053697"/>
       <w:r>
         <w:rPr>
           <w:lang w:val="es-CO"/>
         </w:rPr>
         <w:t>Herramientas CASE</w:t>
       </w:r>
-      <w:bookmarkEnd w:id="53"/>
+      <w:bookmarkEnd w:id="52"/>
     </w:p>
     <w:p>
       <w:pPr>
@@ -11984,19 +11982,19 @@
           <w:lang w:val="es-CO"/>
         </w:rPr>
       </w:pPr>
-      <w:commentRangeStart w:id="54"/>
+      <w:commentRangeStart w:id="53"/>
       <w:r>
         <w:rPr>
           <w:lang w:val="es-CO"/>
         </w:rPr>
         <w:t>Herramienta utilizada para el proceso de diseño del proyecto, basada en el estándar UML.</w:t>
       </w:r>
-      <w:commentRangeEnd w:id="54"/>
+      <w:commentRangeEnd w:id="53"/>
       <w:r>
         <w:rPr>
           <w:rStyle w:val="Refdecomentario"/>
         </w:rPr>
-        <w:commentReference w:id="54"/>
+        <w:commentReference w:id="53"/>
       </w:r>
     </w:p>
     <w:p>
@@ -12011,19 +12009,19 @@
           <w:lang w:val="es-CO"/>
         </w:rPr>
       </w:pPr>
-      <w:commentRangeStart w:id="55"/>
+      <w:commentRangeStart w:id="54"/>
       <w:r>
         <w:rPr>
           <w:lang w:val="es-CO"/>
         </w:rPr>
         <w:t>Falta</w:t>
       </w:r>
-      <w:commentRangeEnd w:id="55"/>
+      <w:commentRangeEnd w:id="54"/>
       <w:r>
         <w:rPr>
           <w:rStyle w:val="Refdecomentario"/>
         </w:rPr>
-        <w:commentReference w:id="55"/>
+        <w:commentReference w:id="54"/>
       </w:r>
     </w:p>
     <w:p>
@@ -12034,14 +12032,14 @@
           <w:lang w:val="es-CO"/>
         </w:rPr>
       </w:pPr>
-      <w:bookmarkStart w:id="56" w:name="_Toc333053698"/>
+      <w:bookmarkStart w:id="55" w:name="_Toc333053698"/>
       <w:r>
         <w:rPr>
           <w:lang w:val="es-CO"/>
         </w:rPr>
         <w:t>Diseño de Interfaz</w:t>
       </w:r>
-      <w:bookmarkEnd w:id="56"/>
+      <w:bookmarkEnd w:id="55"/>
     </w:p>
     <w:p>
       <w:pPr>
@@ -12372,19 +12370,19 @@
           <w:lang w:val="es-CO"/>
         </w:rPr>
       </w:pPr>
-      <w:commentRangeStart w:id="57"/>
+      <w:commentRangeStart w:id="56"/>
       <w:r>
         <w:rPr>
           <w:lang w:val="es-CO"/>
         </w:rPr>
         <w:t xml:space="preserve">Falta </w:t>
       </w:r>
-      <w:commentRangeEnd w:id="57"/>
+      <w:commentRangeEnd w:id="56"/>
       <w:r>
         <w:rPr>
           <w:rStyle w:val="Refdecomentario"/>
         </w:rPr>
-        <w:commentReference w:id="57"/>
+        <w:commentReference w:id="56"/>
       </w:r>
     </w:p>
     <w:p>
@@ -12395,7 +12393,7 @@
           <w:lang w:val="es-CO"/>
         </w:rPr>
       </w:pPr>
-      <w:bookmarkStart w:id="58" w:name="_Toc333053699"/>
+      <w:bookmarkStart w:id="57" w:name="_Toc333053699"/>
       <w:r>
         <w:rPr>
           <w:lang w:val="es-CO"/>
@@ -12414,7 +12412,7 @@
         </w:rPr>
         <w:t xml:space="preserve"> de Correos</w:t>
       </w:r>
-      <w:bookmarkEnd w:id="58"/>
+      <w:bookmarkEnd w:id="57"/>
     </w:p>
     <w:p>
       <w:pPr>
@@ -12497,14 +12495,14 @@
         </w:rPr>
         <w:t xml:space="preserve">4.4.2 </w:t>
       </w:r>
-      <w:bookmarkStart w:id="59" w:name="_Toc333053700"/>
+      <w:bookmarkStart w:id="58" w:name="_Toc333053700"/>
       <w:r>
         <w:rPr>
           <w:lang w:val="es-CO"/>
         </w:rPr>
         <w:t>Herramientas de Hardware</w:t>
       </w:r>
-      <w:bookmarkEnd w:id="59"/>
+      <w:bookmarkEnd w:id="58"/>
     </w:p>
     <w:p>
       <w:pPr>
@@ -12712,7 +12710,7 @@
           <w:lang w:val="es-CO"/>
         </w:rPr>
       </w:pPr>
-      <w:bookmarkStart w:id="60" w:name="_Toc333653863"/>
+      <w:bookmarkStart w:id="59" w:name="_Toc333653863"/>
       <w:r>
         <w:rPr>
           <w:rFonts w:ascii="Arial" w:hAnsi="Arial"/>
@@ -12745,7 +12743,7 @@
         </w:rPr>
         <w:t xml:space="preserve"> del Producto</w:t>
       </w:r>
-      <w:bookmarkEnd w:id="60"/>
+      <w:bookmarkEnd w:id="59"/>
     </w:p>
     <w:p>
       <w:pPr>
@@ -12757,8 +12755,8 @@
           <w:lang w:val="es-CO"/>
         </w:rPr>
       </w:pPr>
-      <w:bookmarkStart w:id="61" w:name="_Toc333053702"/>
-      <w:bookmarkStart w:id="62" w:name="_Toc333653864"/>
+      <w:bookmarkStart w:id="60" w:name="_Toc333053702"/>
+      <w:bookmarkStart w:id="61" w:name="_Toc333653864"/>
       <w:r>
         <w:rPr>
           <w:rFonts w:ascii="Arial" w:hAnsi="Arial"/>
@@ -12767,7 +12765,7 @@
         </w:rPr>
         <w:t xml:space="preserve">4.6 </w:t>
       </w:r>
-      <w:bookmarkEnd w:id="61"/>
+      <w:bookmarkEnd w:id="60"/>
       <w:r>
         <w:rPr>
           <w:rFonts w:ascii="Arial" w:hAnsi="Arial"/>
@@ -12784,7 +12782,7 @@
         </w:rPr>
         <w:t xml:space="preserve"> del Proyecto</w:t>
       </w:r>
-      <w:bookmarkEnd w:id="62"/>
+      <w:bookmarkEnd w:id="61"/>
     </w:p>
     <w:p>
       <w:pPr>
@@ -12796,8 +12794,8 @@
           <w:lang w:val="es-CO"/>
         </w:rPr>
       </w:pPr>
-      <w:bookmarkStart w:id="63" w:name="_Toc333053703"/>
-      <w:bookmarkStart w:id="64" w:name="_Toc333653865"/>
+      <w:bookmarkStart w:id="62" w:name="_Toc333053703"/>
+      <w:bookmarkStart w:id="63" w:name="_Toc333653865"/>
       <w:r>
         <w:rPr>
           <w:rFonts w:ascii="Arial" w:hAnsi="Arial"/>
@@ -12814,7 +12812,7 @@
         </w:rPr>
         <w:t>Interfaces</w:t>
       </w:r>
-      <w:bookmarkEnd w:id="63"/>
+      <w:bookmarkEnd w:id="62"/>
       <w:r>
         <w:rPr>
           <w:rFonts w:ascii="Arial" w:hAnsi="Arial"/>
@@ -12823,7 +12821,7 @@
         </w:rPr>
         <w:t xml:space="preserve"> Externas</w:t>
       </w:r>
-      <w:bookmarkEnd w:id="64"/>
+      <w:bookmarkEnd w:id="63"/>
     </w:p>
     <w:p>
       <w:pPr>
@@ -12843,19 +12841,19 @@
       <w:r>
         <w:t xml:space="preserve"> , donde podemos ver la interacción del proyecto con los </w:t>
       </w:r>
-      <w:commentRangeStart w:id="65"/>
+      <w:commentRangeStart w:id="64"/>
       <w:r>
         <w:rPr>
           <w:b/>
         </w:rPr>
         <w:t>stakeholders</w:t>
       </w:r>
-      <w:commentRangeEnd w:id="65"/>
+      <w:commentRangeEnd w:id="64"/>
       <w:r>
         <w:rPr>
           <w:rStyle w:val="Refdecomentario"/>
         </w:rPr>
-        <w:commentReference w:id="65"/>
+        <w:commentReference w:id="64"/>
       </w:r>
       <w:r>
         <w:t xml:space="preserve"> que le proporcionan información y recursos y a su vez a estos se les proporciona documentos, avances de producto y finalmente el producto final.</w:t>
@@ -12874,8 +12872,8 @@
           <w:lang w:val="es-CO"/>
         </w:rPr>
       </w:pPr>
-      <w:bookmarkStart w:id="66" w:name="_Toc333053704"/>
-      <w:bookmarkStart w:id="67" w:name="_Toc333653866"/>
+      <w:bookmarkStart w:id="65" w:name="_Toc333053704"/>
+      <w:bookmarkStart w:id="66" w:name="_Toc333653866"/>
       <w:r>
         <w:rPr>
           <w:rFonts w:ascii="Arial" w:hAnsi="Arial"/>
@@ -12893,7 +12891,7 @@
         </w:rPr>
         <w:t xml:space="preserve">Interfaces </w:t>
       </w:r>
-      <w:bookmarkEnd w:id="66"/>
+      <w:bookmarkEnd w:id="65"/>
       <w:r>
         <w:rPr>
           <w:rFonts w:ascii="Arial" w:hAnsi="Arial" w:cs="Arial"/>
@@ -12912,7 +12910,7 @@
         </w:rPr>
         <w:t>nternas</w:t>
       </w:r>
-      <w:bookmarkEnd w:id="67"/>
+      <w:bookmarkEnd w:id="66"/>
       <w:r>
         <w:rPr>
           <w:rFonts w:ascii="Arial" w:hAnsi="Arial"/>
@@ -13010,12 +13008,237 @@
         </w:rPr>
         <w:t xml:space="preserve"> en su correspondiente </w:t>
       </w:r>
+      <w:commentRangeStart w:id="67"/>
+      <w:r>
+        <w:rPr>
+          <w:lang w:val="es-CO"/>
+        </w:rPr>
+        <w:t>hoja de vida</w:t>
+      </w:r>
+      <w:commentRangeEnd w:id="67"/>
+      <w:r>
+        <w:rPr>
+          <w:rStyle w:val="Refdecomentario"/>
+          <w:lang w:val="es-CO"/>
+        </w:rPr>
+        <w:commentReference w:id="67"/>
+      </w:r>
+      <w:r>
+        <w:rPr>
+          <w:lang w:val="es-CO"/>
+        </w:rPr>
+        <w:t>. Los integrantes son liderados por el gerente del proyecto, basados en los principios de respeto,</w:t>
+      </w:r>
+      <w:r>
+        <w:rPr>
+          <w:lang w:val="es-CO"/>
+        </w:rPr>
+        <w:t xml:space="preserve"> honestidad,</w:t>
+      </w:r>
+      <w:r>
+        <w:rPr>
+          <w:lang w:val="es-CO"/>
+        </w:rPr>
+        <w:t xml:space="preserve"> transparencia, comunicación</w:t>
+      </w:r>
+      <w:r>
+        <w:rPr>
+          <w:lang w:val="es-CO"/>
+        </w:rPr>
+        <w:t>,</w:t>
+      </w:r>
+      <w:r>
+        <w:rPr>
+          <w:lang w:val="es-CO"/>
+        </w:rPr>
+        <w:t xml:space="preserve"> cooperación</w:t>
+      </w:r>
+      <w:r>
+        <w:rPr>
+          <w:lang w:val="es-CO"/>
+        </w:rPr>
+        <w:t xml:space="preserve"> y democracia</w:t>
+      </w:r>
+      <w:r>
+        <w:rPr>
+          <w:lang w:val="es-CO"/>
+        </w:rPr>
+        <w:t>.</w:t>
+      </w:r>
+      <w:r>
+        <w:rPr>
+          <w:lang w:val="es-CO"/>
+        </w:rPr>
+        <w:t xml:space="preserve"> Donde</w:t>
+      </w:r>
+      <w:r>
+        <w:rPr>
+          <w:lang w:val="es-CO"/>
+        </w:rPr>
+        <w:t xml:space="preserve"> todos los integrantes son parti</w:t>
+      </w:r>
+      <w:r>
+        <w:rPr>
+          <w:lang w:val="es-CO"/>
+        </w:rPr>
+        <w:t xml:space="preserve">cipes de las decisiones tomadas mediante el consenso como mecanismo para solventar las diferencias.  </w:t>
+      </w:r>
+    </w:p>
+    <w:p>
+      <w:pPr>
+        <w:jc w:val="both"/>
+        <w:rPr>
+          <w:lang w:val="es-CO"/>
+        </w:rPr>
+      </w:pPr>
+      <w:r>
+        <w:rPr>
+          <w:lang w:val="es-CO"/>
+        </w:rPr>
+        <w:t>Los miembros del equipo poseerán un rol principal</w:t>
+      </w:r>
+      <w:r>
+        <w:rPr>
+          <w:lang w:val="es-CO"/>
+        </w:rPr>
+        <w:t xml:space="preserve"> acorde a su perfil</w:t>
+      </w:r>
+      <w:r>
+        <w:rPr>
+          <w:lang w:val="es-CO"/>
+        </w:rPr>
+        <w:t>, y otros secundarios, que</w:t>
+      </w:r>
+      <w:r>
+        <w:rPr>
+          <w:lang w:val="es-CO"/>
+        </w:rPr>
+        <w:t xml:space="preserve"> </w:t>
+      </w:r>
+      <w:r>
+        <w:rPr>
+          <w:lang w:val="es-CO"/>
+        </w:rPr>
+        <w:t>e</w:t>
+      </w:r>
+      <w:r>
+        <w:rPr>
+          <w:lang w:val="es-CO"/>
+        </w:rPr>
+        <w:t xml:space="preserve">n el transcurso del proyecto </w:t>
+      </w:r>
+      <w:r>
+        <w:rPr>
+          <w:lang w:val="es-CO"/>
+        </w:rPr>
+        <w:t>podrán</w:t>
+      </w:r>
+      <w:r>
+        <w:rPr>
+          <w:lang w:val="es-CO"/>
+        </w:rPr>
+        <w:t xml:space="preserve"> ser dinámicos.</w:t>
+      </w:r>
+      <w:r>
+        <w:rPr>
+          <w:lang w:val="es-CO"/>
+        </w:rPr>
+        <w:t xml:space="preserve"> </w:t>
+      </w:r>
+    </w:p>
+    <w:p>
+      <w:pPr>
+        <w:jc w:val="both"/>
+        <w:rPr>
+          <w:lang w:val="es-CO"/>
+        </w:rPr>
+      </w:pPr>
+      <w:r>
+        <w:rPr>
+          <w:lang w:val="es-CO"/>
+        </w:rPr>
+        <w:t>El líder del proyecto, es quien asigna responsabilidades a los miembros del grupo, facilitando sus reuniones, sintetiza</w:t>
+      </w:r>
+      <w:r>
+        <w:rPr>
+          <w:lang w:val="es-CO"/>
+        </w:rPr>
+        <w:t>ndo</w:t>
+      </w:r>
+      <w:r>
+        <w:rPr>
+          <w:lang w:val="es-CO"/>
+        </w:rPr>
+        <w:t xml:space="preserve"> el estado del proyecto y coordina</w:t>
+      </w:r>
+      <w:r>
+        <w:rPr>
+          <w:lang w:val="es-CO"/>
+        </w:rPr>
+        <w:t>ndo</w:t>
+      </w:r>
+      <w:r>
+        <w:rPr>
+          <w:lang w:val="es-CO"/>
+        </w:rPr>
+        <w:t xml:space="preserve"> con los compañeros las tareas para lograr los objetivos del proyecto. </w:t>
+      </w:r>
+    </w:p>
+    <w:p>
+      <w:pPr>
+        <w:jc w:val="both"/>
+        <w:rPr>
+          <w:lang w:val="es-CO"/>
+        </w:rPr>
+      </w:pPr>
+      <w:r>
+        <w:rPr>
+          <w:lang w:val="es-CO"/>
+        </w:rPr>
+        <w:t xml:space="preserve">La siguiente ilustración, muestra </w:t>
+      </w:r>
+      <w:r>
+        <w:rPr>
+          <w:lang w:val="es-CO"/>
+        </w:rPr>
+        <w:t>cómo</w:t>
+      </w:r>
+      <w:r>
+        <w:rPr>
+          <w:lang w:val="es-CO"/>
+        </w:rPr>
+        <w:t xml:space="preserve"> aunque todos los miembros tienen la misma jerarquía</w:t>
+      </w:r>
+      <w:r>
+        <w:rPr>
+          <w:lang w:val="es-CO"/>
+        </w:rPr>
+        <w:t>. E</w:t>
+      </w:r>
+      <w:r>
+        <w:rPr>
+          <w:lang w:val="es-CO"/>
+        </w:rPr>
+        <w:t xml:space="preserve">s el líder quien desde el centro guía el equipo. </w:t>
+      </w:r>
+      <w:r>
+        <w:rPr>
+          <w:lang w:val="es-CO"/>
+        </w:rPr>
+        <w:t>Asemejándose</w:t>
+      </w:r>
+      <w:r>
+        <w:rPr>
+          <w:lang w:val="es-CO"/>
+        </w:rPr>
+        <w:t xml:space="preserve"> a una estructura de </w:t>
+      </w:r>
       <w:commentRangeStart w:id="68"/>
       <w:r>
         <w:rPr>
           <w:lang w:val="es-CO"/>
         </w:rPr>
-        <w:t>hoja de vida</w:t>
+        <w:t>Bazar</w:t>
       </w:r>
       <w:commentRangeEnd w:id="68"/>
       <w:r>
@@ -13024,231 +13247,6 @@
           <w:lang w:val="es-CO"/>
         </w:rPr>
         <w:commentReference w:id="68"/>
-      </w:r>
-      <w:r>
-        <w:rPr>
-          <w:lang w:val="es-CO"/>
-        </w:rPr>
-        <w:t>. Los integrantes son liderados por el gerente del proyecto, basados en los principios de respeto,</w:t>
-      </w:r>
-      <w:r>
-        <w:rPr>
-          <w:lang w:val="es-CO"/>
-        </w:rPr>
-        <w:t xml:space="preserve"> honestidad,</w:t>
-      </w:r>
-      <w:r>
-        <w:rPr>
-          <w:lang w:val="es-CO"/>
-        </w:rPr>
-        <w:t xml:space="preserve"> transparencia, comunicación</w:t>
-      </w:r>
-      <w:r>
-        <w:rPr>
-          <w:lang w:val="es-CO"/>
-        </w:rPr>
-        <w:t>,</w:t>
-      </w:r>
-      <w:r>
-        <w:rPr>
-          <w:lang w:val="es-CO"/>
-        </w:rPr>
-        <w:t xml:space="preserve"> cooperación</w:t>
-      </w:r>
-      <w:r>
-        <w:rPr>
-          <w:lang w:val="es-CO"/>
-        </w:rPr>
-        <w:t xml:space="preserve"> y democracia</w:t>
-      </w:r>
-      <w:r>
-        <w:rPr>
-          <w:lang w:val="es-CO"/>
-        </w:rPr>
-        <w:t>.</w:t>
-      </w:r>
-      <w:r>
-        <w:rPr>
-          <w:lang w:val="es-CO"/>
-        </w:rPr>
-        <w:t xml:space="preserve"> Donde</w:t>
-      </w:r>
-      <w:r>
-        <w:rPr>
-          <w:lang w:val="es-CO"/>
-        </w:rPr>
-        <w:t xml:space="preserve"> todos los integrantes son parti</w:t>
-      </w:r>
-      <w:r>
-        <w:rPr>
-          <w:lang w:val="es-CO"/>
-        </w:rPr>
-        <w:t xml:space="preserve">cipes de las decisiones tomadas mediante el consenso como mecanismo para solventar las diferencias.  </w:t>
-      </w:r>
-    </w:p>
-    <w:p>
-      <w:pPr>
-        <w:jc w:val="both"/>
-        <w:rPr>
-          <w:lang w:val="es-CO"/>
-        </w:rPr>
-      </w:pPr>
-      <w:r>
-        <w:rPr>
-          <w:lang w:val="es-CO"/>
-        </w:rPr>
-        <w:t>Los miembros del equipo poseerán un rol principal</w:t>
-      </w:r>
-      <w:r>
-        <w:rPr>
-          <w:lang w:val="es-CO"/>
-        </w:rPr>
-        <w:t xml:space="preserve"> acorde a su perfil</w:t>
-      </w:r>
-      <w:r>
-        <w:rPr>
-          <w:lang w:val="es-CO"/>
-        </w:rPr>
-        <w:t>, y otros secundarios, que</w:t>
-      </w:r>
-      <w:r>
-        <w:rPr>
-          <w:lang w:val="es-CO"/>
-        </w:rPr>
-        <w:t xml:space="preserve"> </w:t>
-      </w:r>
-      <w:r>
-        <w:rPr>
-          <w:lang w:val="es-CO"/>
-        </w:rPr>
-        <w:t>e</w:t>
-      </w:r>
-      <w:r>
-        <w:rPr>
-          <w:lang w:val="es-CO"/>
-        </w:rPr>
-        <w:t xml:space="preserve">n el transcurso del proyecto </w:t>
-      </w:r>
-      <w:r>
-        <w:rPr>
-          <w:lang w:val="es-CO"/>
-        </w:rPr>
-        <w:t>podrán</w:t>
-      </w:r>
-      <w:r>
-        <w:rPr>
-          <w:lang w:val="es-CO"/>
-        </w:rPr>
-        <w:t xml:space="preserve"> ser dinámicos.</w:t>
-      </w:r>
-      <w:r>
-        <w:rPr>
-          <w:lang w:val="es-CO"/>
-        </w:rPr>
-        <w:t xml:space="preserve"> </w:t>
-      </w:r>
-    </w:p>
-    <w:p>
-      <w:pPr>
-        <w:jc w:val="both"/>
-        <w:rPr>
-          <w:lang w:val="es-CO"/>
-        </w:rPr>
-      </w:pPr>
-      <w:r>
-        <w:rPr>
-          <w:lang w:val="es-CO"/>
-        </w:rPr>
-        <w:t>El líder del proyecto, es quien asigna responsabilidades a los miembros del grupo, facilitando sus reuniones, sintetiza</w:t>
-      </w:r>
-      <w:r>
-        <w:rPr>
-          <w:lang w:val="es-CO"/>
-        </w:rPr>
-        <w:t>ndo</w:t>
-      </w:r>
-      <w:r>
-        <w:rPr>
-          <w:lang w:val="es-CO"/>
-        </w:rPr>
-        <w:t xml:space="preserve"> el estado del proyecto y coordina</w:t>
-      </w:r>
-      <w:r>
-        <w:rPr>
-          <w:lang w:val="es-CO"/>
-        </w:rPr>
-        <w:t>ndo</w:t>
-      </w:r>
-      <w:r>
-        <w:rPr>
-          <w:lang w:val="es-CO"/>
-        </w:rPr>
-        <w:t xml:space="preserve"> con los compañeros las tareas para lograr los objetivos del proyecto. </w:t>
-      </w:r>
-    </w:p>
-    <w:p>
-      <w:pPr>
-        <w:jc w:val="both"/>
-        <w:rPr>
-          <w:lang w:val="es-CO"/>
-        </w:rPr>
-      </w:pPr>
-      <w:r>
-        <w:rPr>
-          <w:lang w:val="es-CO"/>
-        </w:rPr>
-        <w:t xml:space="preserve">La siguiente ilustración, muestra </w:t>
-      </w:r>
-      <w:r>
-        <w:rPr>
-          <w:lang w:val="es-CO"/>
-        </w:rPr>
-        <w:t>cómo</w:t>
-      </w:r>
-      <w:r>
-        <w:rPr>
-          <w:lang w:val="es-CO"/>
-        </w:rPr>
-        <w:t xml:space="preserve"> aunque todos los miembros tienen la misma jerarquía</w:t>
-      </w:r>
-      <w:r>
-        <w:rPr>
-          <w:lang w:val="es-CO"/>
-        </w:rPr>
-        <w:t>. E</w:t>
-      </w:r>
-      <w:r>
-        <w:rPr>
-          <w:lang w:val="es-CO"/>
-        </w:rPr>
-        <w:t xml:space="preserve">s el líder quien desde el centro guía el equipo. </w:t>
-      </w:r>
-      <w:r>
-        <w:rPr>
-          <w:lang w:val="es-CO"/>
-        </w:rPr>
-        <w:t>Asemejándose</w:t>
-      </w:r>
-      <w:r>
-        <w:rPr>
-          <w:lang w:val="es-CO"/>
-        </w:rPr>
-        <w:t xml:space="preserve"> a una estructura de </w:t>
-      </w:r>
-      <w:commentRangeStart w:id="69"/>
-      <w:r>
-        <w:rPr>
-          <w:lang w:val="es-CO"/>
-        </w:rPr>
-        <w:t>Bazar</w:t>
-      </w:r>
-      <w:commentRangeEnd w:id="69"/>
-      <w:r>
-        <w:rPr>
-          <w:rStyle w:val="Refdecomentario"/>
-          <w:lang w:val="es-CO"/>
-        </w:rPr>
-        <w:commentReference w:id="69"/>
       </w:r>
       <w:r>
         <w:rPr>
@@ -13310,7 +13308,7 @@
         </w:rPr>
         <w:t xml:space="preserve"> interna del grupo puede leer las </w:t>
       </w:r>
-      <w:commentRangeStart w:id="70"/>
+      <w:commentRangeStart w:id="69"/>
       <w:r>
         <w:rPr>
           <w:lang w:val="es-CO"/>
@@ -13344,14 +13342,14 @@
         </w:rPr>
         <w:t>Coorp</w:t>
       </w:r>
-      <w:commentRangeEnd w:id="70"/>
+      <w:commentRangeEnd w:id="69"/>
       <w:proofErr w:type="spellEnd"/>
       <w:r>
         <w:rPr>
           <w:rStyle w:val="Refdecomentario"/>
           <w:lang w:val="es-CO"/>
         </w:rPr>
-        <w:commentReference w:id="70"/>
+        <w:commentReference w:id="69"/>
       </w:r>
       <w:r>
         <w:rPr>
@@ -13409,7 +13407,7 @@
           <w:lang w:val="es-CO"/>
         </w:rPr>
       </w:pPr>
-      <w:bookmarkStart w:id="71" w:name="_Toc333018256"/>
+      <w:bookmarkStart w:id="70" w:name="_Toc333018256"/>
       <w:r>
         <w:rPr>
           <w:lang w:val="es-CO"/>
@@ -13488,7 +13486,7 @@
         </w:rPr>
         <w:t>Corp</w:t>
       </w:r>
-      <w:bookmarkEnd w:id="71"/>
+      <w:bookmarkEnd w:id="70"/>
       <w:proofErr w:type="spellEnd"/>
     </w:p>
     <w:p>
@@ -13509,10 +13507,10 @@
           <w:lang w:val="es-CO"/>
         </w:rPr>
       </w:pPr>
-      <w:bookmarkStart w:id="72" w:name="_4.6.3_Authorities_and"/>
-      <w:bookmarkStart w:id="73" w:name="_Toc333053705"/>
-      <w:bookmarkStart w:id="74" w:name="_Toc333653867"/>
-      <w:bookmarkEnd w:id="72"/>
+      <w:bookmarkStart w:id="71" w:name="_4.6.3_Authorities_and"/>
+      <w:bookmarkStart w:id="72" w:name="_Toc333053705"/>
+      <w:bookmarkStart w:id="73" w:name="_Toc333653867"/>
+      <w:bookmarkEnd w:id="71"/>
       <w:r>
         <w:rPr>
           <w:rFonts w:ascii="Arial" w:hAnsi="Arial"/>
@@ -13529,8 +13527,8 @@
         </w:rPr>
         <w:t xml:space="preserve">.6.3 </w:t>
       </w:r>
+      <w:bookmarkEnd w:id="72"/>
       <w:bookmarkEnd w:id="73"/>
-      <w:bookmarkEnd w:id="74"/>
       <w:r>
         <w:rPr>
           <w:rFonts w:ascii="Arial" w:hAnsi="Arial"/>
@@ -13611,28 +13609,28 @@
           <w:lang w:val="es-CO"/>
         </w:rPr>
       </w:pPr>
-      <w:bookmarkStart w:id="75" w:name="_Toc333053706"/>
-      <w:bookmarkStart w:id="76" w:name="_Toc333653868"/>
+      <w:bookmarkStart w:id="74" w:name="_Toc333053706"/>
+      <w:bookmarkStart w:id="75" w:name="_Toc333653868"/>
       <w:r>
         <w:rPr>
           <w:lang w:val="es-CO"/>
         </w:rPr>
         <w:t xml:space="preserve">5. </w:t>
       </w:r>
+      <w:bookmarkEnd w:id="74"/>
+      <w:r>
+        <w:rPr>
+          <w:lang w:val="es-CO"/>
+        </w:rPr>
+        <w:t>Planeación</w:t>
+      </w:r>
+      <w:r>
+        <w:rPr>
+          <w:lang w:val="es-CO"/>
+        </w:rPr>
+        <w:t xml:space="preserve"> del Proyecto</w:t>
+      </w:r>
       <w:bookmarkEnd w:id="75"/>
-      <w:r>
-        <w:rPr>
-          <w:lang w:val="es-CO"/>
-        </w:rPr>
-        <w:t>Planeación</w:t>
-      </w:r>
-      <w:r>
-        <w:rPr>
-          <w:lang w:val="es-CO"/>
-        </w:rPr>
-        <w:t xml:space="preserve"> del Proyecto</w:t>
-      </w:r>
-      <w:bookmarkEnd w:id="76"/>
     </w:p>
     <w:p>
       <w:pPr>
@@ -13644,8 +13642,8 @@
           <w:lang w:val="es-CO"/>
         </w:rPr>
       </w:pPr>
-      <w:bookmarkStart w:id="77" w:name="_Toc333053707"/>
-      <w:bookmarkStart w:id="78" w:name="_Toc333653869"/>
+      <w:bookmarkStart w:id="76" w:name="_Toc333053707"/>
+      <w:bookmarkStart w:id="77" w:name="_Toc333653869"/>
       <w:r>
         <w:rPr>
           <w:rFonts w:ascii="Arial" w:hAnsi="Arial"/>
@@ -13654,7 +13652,7 @@
         </w:rPr>
         <w:t xml:space="preserve">5.1 </w:t>
       </w:r>
-      <w:bookmarkEnd w:id="77"/>
+      <w:bookmarkEnd w:id="76"/>
       <w:r>
         <w:rPr>
           <w:rFonts w:ascii="Arial" w:hAnsi="Arial" w:cs="Arial"/>
@@ -13673,7 +13671,7 @@
         </w:rPr>
         <w:t xml:space="preserve"> del Proyecto</w:t>
       </w:r>
-      <w:bookmarkEnd w:id="78"/>
+      <w:bookmarkEnd w:id="77"/>
     </w:p>
     <w:p>
       <w:pPr>
@@ -13685,8 +13683,8 @@
           <w:lang w:val="es-CO"/>
         </w:rPr>
       </w:pPr>
-      <w:bookmarkStart w:id="79" w:name="_Toc333053708"/>
-      <w:bookmarkStart w:id="80" w:name="_Toc333653870"/>
+      <w:bookmarkStart w:id="78" w:name="_Toc333053708"/>
+      <w:bookmarkStart w:id="79" w:name="_Toc333653870"/>
       <w:r>
         <w:rPr>
           <w:rFonts w:ascii="Arial" w:hAnsi="Arial"/>
@@ -13703,7 +13701,7 @@
         </w:rPr>
         <w:t>Plan</w:t>
       </w:r>
-      <w:bookmarkEnd w:id="79"/>
+      <w:bookmarkEnd w:id="78"/>
       <w:r>
         <w:rPr>
           <w:rFonts w:ascii="Arial" w:hAnsi="Arial" w:cs="Arial"/>
@@ -13722,7 +13720,7 @@
         </w:rPr>
         <w:t>Estimación</w:t>
       </w:r>
-      <w:bookmarkEnd w:id="80"/>
+      <w:bookmarkEnd w:id="79"/>
       <w:r>
         <w:rPr>
           <w:rFonts w:ascii="Arial" w:hAnsi="Arial" w:cs="Arial"/>
@@ -13744,8 +13742,8 @@
           <w:lang w:val="es-CO"/>
         </w:rPr>
       </w:pPr>
-      <w:bookmarkStart w:id="81" w:name="_Toc333053709"/>
-      <w:bookmarkStart w:id="82" w:name="_Toc333653871"/>
+      <w:bookmarkStart w:id="80" w:name="_Toc333053709"/>
+      <w:bookmarkStart w:id="81" w:name="_Toc333653871"/>
       <w:r>
         <w:rPr>
           <w:rFonts w:ascii="Arial" w:hAnsi="Arial"/>
@@ -13762,7 +13760,7 @@
         </w:rPr>
         <w:t>Plan</w:t>
       </w:r>
-      <w:bookmarkEnd w:id="81"/>
+      <w:bookmarkEnd w:id="80"/>
       <w:r>
         <w:rPr>
           <w:rFonts w:ascii="Arial" w:hAnsi="Arial" w:cs="Arial"/>
@@ -13772,7 +13770,7 @@
         </w:rPr>
         <w:t xml:space="preserve"> de Personal</w:t>
       </w:r>
-      <w:bookmarkEnd w:id="82"/>
+      <w:bookmarkEnd w:id="81"/>
       <w:r>
         <w:rPr>
           <w:rFonts w:ascii="Arial" w:hAnsi="Arial" w:cs="Arial"/>
@@ -13807,7 +13805,7 @@
           <w:lang w:val="es-CO"/>
         </w:rPr>
       </w:pPr>
-      <w:bookmarkStart w:id="83" w:name="_Toc333653873"/>
+      <w:bookmarkStart w:id="82" w:name="_Toc333653873"/>
       <w:r>
         <w:rPr>
           <w:rFonts w:ascii="Arial" w:hAnsi="Arial"/>
@@ -13832,7 +13830,7 @@
         </w:rPr>
         <w:t xml:space="preserve"> Personal</w:t>
       </w:r>
-      <w:bookmarkEnd w:id="83"/>
+      <w:bookmarkEnd w:id="82"/>
     </w:p>
     <w:p>
       <w:pPr>
@@ -13842,7 +13840,7 @@
           <w:lang w:val="es-CO"/>
         </w:rPr>
       </w:pPr>
-      <w:bookmarkStart w:id="84" w:name="_Toc333653875"/>
+      <w:bookmarkStart w:id="83" w:name="_Toc333653875"/>
       <w:r>
         <w:rPr>
           <w:rFonts w:ascii="Arial" w:hAnsi="Arial" w:cs="Arial"/>
@@ -13872,8 +13870,8 @@
           <w:lang w:val="es-CO"/>
         </w:rPr>
       </w:pPr>
-      <w:bookmarkStart w:id="85" w:name="_5.2.1._Actividades_de"/>
-      <w:bookmarkEnd w:id="85"/>
+      <w:bookmarkStart w:id="84" w:name="_5.2.1._Actividades_de"/>
+      <w:bookmarkEnd w:id="84"/>
       <w:r>
         <w:rPr>
           <w:rFonts w:ascii="Arial" w:hAnsi="Arial"/>
@@ -13898,7 +13896,7 @@
         </w:rPr>
         <w:t>Actividades de Trabajo</w:t>
       </w:r>
-      <w:bookmarkEnd w:id="84"/>
+      <w:bookmarkEnd w:id="83"/>
     </w:p>
     <w:p>
       <w:pPr>
@@ -14267,8 +14265,8 @@
           <w:lang w:val="es-CO"/>
         </w:rPr>
       </w:pPr>
-      <w:bookmarkStart w:id="86" w:name="_Toc333053718"/>
-      <w:bookmarkStart w:id="87" w:name="_Toc333653876"/>
+      <w:bookmarkStart w:id="85" w:name="_Toc333053718"/>
+      <w:bookmarkStart w:id="86" w:name="_Toc333653876"/>
       <w:r>
         <w:rPr>
           <w:rFonts w:ascii="Arial" w:hAnsi="Arial"/>
@@ -14277,7 +14275,7 @@
         </w:rPr>
         <w:t xml:space="preserve">5.2.2 </w:t>
       </w:r>
-      <w:bookmarkEnd w:id="86"/>
+      <w:bookmarkEnd w:id="85"/>
       <w:r>
         <w:rPr>
           <w:rFonts w:ascii="Arial" w:hAnsi="Arial" w:cs="Arial"/>
@@ -14287,7 +14285,7 @@
         </w:rPr>
         <w:t>Asignación de Calendario</w:t>
       </w:r>
-      <w:bookmarkEnd w:id="87"/>
+      <w:bookmarkEnd w:id="86"/>
     </w:p>
     <w:p>
       <w:pPr>
@@ -14319,8 +14317,8 @@
           <w:lang w:val="es-CO"/>
         </w:rPr>
       </w:pPr>
-      <w:bookmarkStart w:id="88" w:name="_Toc333053719"/>
-      <w:bookmarkStart w:id="89" w:name="_Toc333653877"/>
+      <w:bookmarkStart w:id="87" w:name="_Toc333053719"/>
+      <w:bookmarkStart w:id="88" w:name="_Toc333653877"/>
       <w:r>
         <w:rPr>
           <w:rFonts w:ascii="Arial" w:hAnsi="Arial"/>
@@ -14347,8 +14345,8 @@
         </w:rPr>
         <w:t xml:space="preserve"> de Recursos</w:t>
       </w:r>
+      <w:bookmarkEnd w:id="87"/>
       <w:bookmarkEnd w:id="88"/>
-      <w:bookmarkEnd w:id="89"/>
     </w:p>
     <w:p>
       <w:pPr>
@@ -14364,8 +14362,8 @@
           <w:lang w:val="es-CO"/>
         </w:rPr>
       </w:pPr>
-      <w:bookmarkStart w:id="90" w:name="_Toc333053722"/>
-      <w:bookmarkStart w:id="91" w:name="_Toc333653880"/>
+      <w:bookmarkStart w:id="89" w:name="_Toc333053722"/>
+      <w:bookmarkStart w:id="90" w:name="_Toc333653880"/>
       <w:r>
         <w:rPr>
           <w:rFonts w:ascii="Arial" w:hAnsi="Arial"/>
@@ -14389,8 +14387,8 @@
         </w:rPr>
         <w:t xml:space="preserve"> and control</w:t>
       </w:r>
+      <w:bookmarkEnd w:id="89"/>
       <w:bookmarkEnd w:id="90"/>
-      <w:bookmarkEnd w:id="91"/>
     </w:p>
     <w:p>
       <w:pPr>
@@ -14402,7 +14400,7 @@
           <w:lang w:val="es-CO"/>
         </w:rPr>
       </w:pPr>
-      <w:bookmarkStart w:id="92" w:name="_Toc333653881"/>
+      <w:bookmarkStart w:id="91" w:name="_Toc333653881"/>
       <w:r>
         <w:rPr>
           <w:rFonts w:ascii="Arial" w:hAnsi="Arial" w:cs="Arial"/>
@@ -14421,7 +14419,7 @@
         </w:rPr>
         <w:t xml:space="preserve"> Plan de Gerencia de Requerimientos</w:t>
       </w:r>
-      <w:bookmarkEnd w:id="92"/>
+      <w:bookmarkEnd w:id="91"/>
       <w:r>
         <w:rPr>
           <w:rFonts w:ascii="Arial" w:hAnsi="Arial" w:cs="Arial"/>
@@ -14442,8 +14440,8 @@
           <w:lang w:val="es-CO"/>
         </w:rPr>
       </w:pPr>
-      <w:bookmarkStart w:id="93" w:name="_Toc333053724"/>
-      <w:bookmarkStart w:id="94" w:name="_Toc333653882"/>
+      <w:bookmarkStart w:id="92" w:name="_Toc333053724"/>
+      <w:bookmarkStart w:id="93" w:name="_Toc333653882"/>
       <w:r>
         <w:rPr>
           <w:rFonts w:ascii="Arial" w:hAnsi="Arial"/>
@@ -14469,7 +14467,7 @@
         </w:rPr>
         <w:t xml:space="preserve"> control </w:t>
       </w:r>
-      <w:bookmarkEnd w:id="93"/>
+      <w:bookmarkEnd w:id="92"/>
       <w:r>
         <w:rPr>
           <w:rFonts w:ascii="Arial" w:hAnsi="Arial" w:cs="Arial"/>
@@ -14479,7 +14477,7 @@
         </w:rPr>
         <w:t>de Cambios</w:t>
       </w:r>
-      <w:bookmarkEnd w:id="94"/>
+      <w:bookmarkEnd w:id="93"/>
     </w:p>
     <w:p>
       <w:pPr>
@@ -14491,8 +14489,8 @@
           <w:lang w:val="es-CO"/>
         </w:rPr>
       </w:pPr>
-      <w:bookmarkStart w:id="95" w:name="_Toc333053725"/>
-      <w:bookmarkStart w:id="96" w:name="_Toc333653883"/>
+      <w:bookmarkStart w:id="94" w:name="_Toc333053725"/>
+      <w:bookmarkStart w:id="95" w:name="_Toc333653883"/>
       <w:r>
         <w:rPr>
           <w:rFonts w:ascii="Arial" w:hAnsi="Arial"/>
@@ -14518,7 +14516,7 @@
         </w:rPr>
         <w:t xml:space="preserve"> control </w:t>
       </w:r>
-      <w:bookmarkEnd w:id="95"/>
+      <w:bookmarkEnd w:id="94"/>
       <w:r>
         <w:rPr>
           <w:rFonts w:ascii="Arial" w:hAnsi="Arial" w:cs="Arial"/>
@@ -14528,7 +14526,7 @@
         </w:rPr>
         <w:t>de Calendario</w:t>
       </w:r>
-      <w:bookmarkEnd w:id="96"/>
+      <w:bookmarkEnd w:id="95"/>
     </w:p>
     <w:p>
       <w:pPr>
@@ -14540,7 +14538,7 @@
           <w:lang w:val="es-CO"/>
         </w:rPr>
       </w:pPr>
-      <w:bookmarkStart w:id="97" w:name="_Toc333653884"/>
+      <w:bookmarkStart w:id="96" w:name="_Toc333653884"/>
       <w:r>
         <w:rPr>
           <w:rFonts w:ascii="Arial" w:hAnsi="Arial" w:cs="Arial"/>
@@ -14559,7 +14557,7 @@
         </w:rPr>
         <w:t>Plan de Control del Presupuesto</w:t>
       </w:r>
-      <w:bookmarkEnd w:id="97"/>
+      <w:bookmarkEnd w:id="96"/>
     </w:p>
     <w:p>
       <w:pPr>
@@ -14570,7 +14568,7 @@
           <w:sz w:val="28"/>
         </w:rPr>
       </w:pPr>
-      <w:bookmarkStart w:id="98" w:name="_Toc333653885"/>
+      <w:bookmarkStart w:id="97" w:name="_Toc333653885"/>
       <w:r>
         <w:rPr>
           <w:rFonts w:ascii="Arial" w:hAnsi="Arial" w:cs="Arial"/>
@@ -14589,14 +14587,14 @@
         </w:rPr>
         <w:t>Plan de Aseguramiento de Calidad</w:t>
       </w:r>
-      <w:bookmarkEnd w:id="98"/>
+      <w:bookmarkEnd w:id="97"/>
     </w:p>
     <w:p>
       <w:pPr>
         <w:jc w:val="both"/>
       </w:pPr>
-      <w:bookmarkStart w:id="99" w:name="_Toc333053728"/>
-      <w:commentRangeStart w:id="100"/>
+      <w:bookmarkStart w:id="98" w:name="_Toc333053728"/>
+      <w:commentRangeStart w:id="99"/>
       <w:r>
         <w:t xml:space="preserve">Para el plan de aseguramiento de la calidad se realizaran </w:t>
       </w:r>
@@ -14666,12 +14664,12 @@
       <w:r>
         <w:t>Listas de Chequeo</w:t>
       </w:r>
-      <w:commentRangeEnd w:id="100"/>
+      <w:commentRangeEnd w:id="99"/>
       <w:r>
         <w:rPr>
           <w:rStyle w:val="Refdecomentario"/>
         </w:rPr>
-        <w:commentReference w:id="100"/>
+        <w:commentReference w:id="99"/>
       </w:r>
     </w:p>
     <w:p>
@@ -14689,9 +14687,9 @@
           <w:lang w:val="es-CO"/>
         </w:rPr>
       </w:pPr>
-      <w:bookmarkStart w:id="101" w:name="_Toc333053729"/>
-      <w:bookmarkStart w:id="102" w:name="_Toc333653887"/>
-      <w:bookmarkEnd w:id="99"/>
+      <w:bookmarkStart w:id="100" w:name="_Toc333053729"/>
+      <w:bookmarkStart w:id="101" w:name="_Toc333653887"/>
+      <w:bookmarkEnd w:id="98"/>
       <w:r>
         <w:rPr>
           <w:rFonts w:ascii="Arial" w:hAnsi="Arial"/>
@@ -14701,7 +14699,7 @@
         <w:lastRenderedPageBreak/>
         <w:t xml:space="preserve">6.7 </w:t>
       </w:r>
-      <w:bookmarkEnd w:id="101"/>
+      <w:bookmarkEnd w:id="100"/>
       <w:r>
         <w:rPr>
           <w:rFonts w:ascii="Arial" w:hAnsi="Arial" w:cs="Arial"/>
@@ -14711,7 +14709,7 @@
         </w:rPr>
         <w:t>Plan de Cierre del Proyecto</w:t>
       </w:r>
-      <w:bookmarkEnd w:id="102"/>
+      <w:bookmarkEnd w:id="101"/>
     </w:p>
     <w:p>
       <w:pPr>
@@ -14732,8 +14730,8 @@
           <w:lang w:val="es-CO"/>
         </w:rPr>
       </w:pPr>
-      <w:bookmarkStart w:id="103" w:name="_Toc333053730"/>
-      <w:bookmarkStart w:id="104" w:name="_Toc333653888"/>
+      <w:bookmarkStart w:id="102" w:name="_Toc333053730"/>
+      <w:bookmarkStart w:id="103" w:name="_Toc333653888"/>
       <w:r>
         <w:rPr>
           <w:rFonts w:ascii="Arial" w:hAnsi="Arial"/>
@@ -14741,22 +14739,22 @@
         </w:rPr>
         <w:t xml:space="preserve">7. </w:t>
       </w:r>
+      <w:bookmarkEnd w:id="102"/>
+      <w:r>
+        <w:rPr>
+          <w:rFonts w:ascii="Arial" w:hAnsi="Arial"/>
+          <w:lang w:val="es-CO"/>
+        </w:rPr>
+        <w:t>Entrega del P</w:t>
+      </w:r>
+      <w:r>
+        <w:rPr>
+          <w:rFonts w:ascii="Arial" w:hAnsi="Arial"/>
+          <w:lang w:val="es-CO"/>
+        </w:rPr>
+        <w:t>roducto</w:t>
+      </w:r>
       <w:bookmarkEnd w:id="103"/>
-      <w:r>
-        <w:rPr>
-          <w:rFonts w:ascii="Arial" w:hAnsi="Arial"/>
-          <w:lang w:val="es-CO"/>
-        </w:rPr>
-        <w:t>Entrega del P</w:t>
-      </w:r>
-      <w:r>
-        <w:rPr>
-          <w:rFonts w:ascii="Arial" w:hAnsi="Arial"/>
-          <w:lang w:val="es-CO"/>
-        </w:rPr>
-        <w:t>roducto</w:t>
-      </w:r>
-      <w:bookmarkEnd w:id="104"/>
     </w:p>
     <w:p>
       <w:pPr>
@@ -14851,7 +14849,7 @@
           <w:lang w:val="en-US"/>
         </w:rPr>
       </w:pPr>
-      <w:commentRangeStart w:id="105"/>
+      <w:commentRangeStart w:id="104"/>
       <w:r>
         <w:rPr>
           <w:lang w:val="en-US"/>
@@ -14872,9 +14870,9 @@
         </w:rPr>
         <w:t>]</w:t>
       </w:r>
-      <w:commentRangeEnd w:id="105"/>
-      <w:r>
-        <w:commentReference w:id="105"/>
+      <w:commentRangeEnd w:id="104"/>
+      <w:r>
+        <w:commentReference w:id="104"/>
       </w:r>
     </w:p>
     <w:p>
@@ -14886,8 +14884,8 @@
           <w:lang w:val="en-US"/>
         </w:rPr>
       </w:pPr>
-      <w:bookmarkStart w:id="106" w:name="_Toc333053731"/>
-      <w:bookmarkStart w:id="107" w:name="_Toc333653889"/>
+      <w:bookmarkStart w:id="105" w:name="_Toc333053731"/>
+      <w:bookmarkStart w:id="106" w:name="_Toc333653889"/>
       <w:r>
         <w:rPr>
           <w:rFonts w:ascii="Arial" w:hAnsi="Arial"/>
@@ -14895,8 +14893,8 @@
         </w:rPr>
         <w:t>8. Supporting process plans</w:t>
       </w:r>
+      <w:bookmarkEnd w:id="105"/>
       <w:bookmarkEnd w:id="106"/>
-      <w:bookmarkEnd w:id="107"/>
     </w:p>
     <w:p>
       <w:pPr>
@@ -14909,8 +14907,8 @@
           <w:lang w:val="en-US"/>
         </w:rPr>
       </w:pPr>
-      <w:bookmarkStart w:id="108" w:name="_Toc333053732"/>
-      <w:bookmarkStart w:id="109" w:name="_Toc333653890"/>
+      <w:bookmarkStart w:id="107" w:name="_Toc333053732"/>
+      <w:bookmarkStart w:id="108" w:name="_Toc333653890"/>
       <w:r>
         <w:rPr>
           <w:rFonts w:ascii="Arial" w:hAnsi="Arial" w:cs="Arial"/>
@@ -14920,14 +14918,14 @@
         </w:rPr>
         <w:t>8.1 Project supervision and work environment</w:t>
       </w:r>
+      <w:bookmarkEnd w:id="107"/>
       <w:bookmarkEnd w:id="108"/>
-      <w:bookmarkEnd w:id="109"/>
     </w:p>
     <w:p>
       <w:pPr>
         <w:jc w:val="both"/>
       </w:pPr>
-      <w:bookmarkStart w:id="110" w:name="_Toc333053733"/>
+      <w:bookmarkStart w:id="109" w:name="_Toc333053733"/>
       <w:r>
         <w:t xml:space="preserve">La organización </w:t>
       </w:r>
@@ -14982,7 +14980,7 @@
       <w:r>
         <w:t xml:space="preserve">está realizando por medio de sesiones, </w:t>
       </w:r>
-      <w:commentRangeStart w:id="111"/>
+      <w:commentRangeStart w:id="110"/>
       <w:r>
         <w:t xml:space="preserve">en la cuales el equipo de trabajo elige las actividades a </w:t>
       </w:r>
@@ -14994,12 +14992,12 @@
       <w:r>
         <w:t xml:space="preserve"> desarrollar en cada semana</w:t>
       </w:r>
-      <w:commentRangeEnd w:id="111"/>
+      <w:commentRangeEnd w:id="110"/>
       <w:r>
         <w:rPr>
           <w:rStyle w:val="Refdecomentario"/>
         </w:rPr>
-        <w:commentReference w:id="111"/>
+        <w:commentReference w:id="110"/>
       </w:r>
       <w:r>
         <w:t xml:space="preserve">. Una vez establecidas, se reparten y se desarrollan por medio de pares de trabajo. En la siguiente sesión la actividad desarrollada es revisada por medio de diferentes métodos dependiendo de la importancia </w:t>
@@ -15020,19 +15018,19 @@
       <w:r>
         <w:t xml:space="preserve">Una vez termina una entrega de actividades que complete una pre-entrega o entrega, se realiza una </w:t>
       </w:r>
-      <w:commentRangeStart w:id="112"/>
+      <w:commentRangeStart w:id="111"/>
       <w:r>
         <w:rPr>
           <w:b/>
         </w:rPr>
         <w:t>revisión cruzada</w:t>
       </w:r>
-      <w:commentRangeEnd w:id="112"/>
+      <w:commentRangeEnd w:id="111"/>
       <w:r>
         <w:rPr>
           <w:rStyle w:val="Refdecomentario"/>
         </w:rPr>
-        <w:commentReference w:id="112"/>
+        <w:commentReference w:id="111"/>
       </w:r>
       <w:r>
         <w:t xml:space="preserve">. </w:t>
@@ -15053,16 +15051,16 @@
       <w:r>
         <w:t xml:space="preserve">de </w:t>
       </w:r>
-      <w:commentRangeStart w:id="113"/>
+      <w:commentRangeStart w:id="112"/>
       <w:r>
         <w:t xml:space="preserve">canales de comunicación </w:t>
       </w:r>
-      <w:commentRangeEnd w:id="113"/>
+      <w:commentRangeEnd w:id="112"/>
       <w:r>
         <w:rPr>
           <w:rStyle w:val="Refdecomentario"/>
         </w:rPr>
-        <w:commentReference w:id="113"/>
+        <w:commentReference w:id="112"/>
       </w:r>
       <w:r>
         <w:t>pre</w:t>
@@ -15137,16 +15135,16 @@
       <w:r>
         <w:t xml:space="preserve"> han diseñado y adaptado </w:t>
       </w:r>
-      <w:commentRangeStart w:id="114"/>
+      <w:commentRangeStart w:id="113"/>
       <w:r>
         <w:t>plantillas.</w:t>
       </w:r>
-      <w:commentRangeEnd w:id="114"/>
+      <w:commentRangeEnd w:id="113"/>
       <w:r>
         <w:rPr>
           <w:rStyle w:val="Refdecomentario"/>
         </w:rPr>
-        <w:commentReference w:id="114"/>
+        <w:commentReference w:id="113"/>
       </w:r>
     </w:p>
     <w:p>
@@ -15167,19 +15165,19 @@
       <w:r>
         <w:t xml:space="preserve">se realiza un </w:t>
       </w:r>
-      <w:commentRangeStart w:id="115"/>
+      <w:commentRangeStart w:id="114"/>
       <w:r>
         <w:rPr>
           <w:b/>
         </w:rPr>
         <w:t>informe gerencial</w:t>
       </w:r>
-      <w:commentRangeEnd w:id="115"/>
+      <w:commentRangeEnd w:id="114"/>
       <w:r>
         <w:rPr>
           <w:rStyle w:val="Refdecomentario"/>
         </w:rPr>
-        <w:commentReference w:id="115"/>
+        <w:commentReference w:id="114"/>
       </w:r>
       <w:r>
         <w:t>, con el fin de hacer un cierre parcial de lo realizado hasta el corte.</w:t>
@@ -15205,7 +15203,7 @@
           <w:lang w:val="es-CO"/>
         </w:rPr>
       </w:pPr>
-      <w:bookmarkStart w:id="116" w:name="_Toc333653891"/>
+      <w:bookmarkStart w:id="115" w:name="_Toc333653891"/>
       <w:r>
         <w:rPr>
           <w:rFonts w:ascii="Arial" w:hAnsi="Arial"/>
@@ -15240,8 +15238,8 @@
         </w:rPr>
         <w:t xml:space="preserve"> Management</w:t>
       </w:r>
-      <w:bookmarkEnd w:id="110"/>
-      <w:bookmarkEnd w:id="116"/>
+      <w:bookmarkEnd w:id="109"/>
+      <w:bookmarkEnd w:id="115"/>
     </w:p>
     <w:p>
       <w:pPr>
@@ -15254,9 +15252,9 @@
           <w:lang w:val="es-ES_tradnl"/>
         </w:rPr>
       </w:pPr>
-      <w:bookmarkStart w:id="117" w:name="_Toc333053734"/>
-      <w:bookmarkStart w:id="118" w:name="_Toc333653892"/>
-      <w:commentRangeStart w:id="119"/>
+      <w:bookmarkStart w:id="116" w:name="_Toc333053734"/>
+      <w:bookmarkStart w:id="117" w:name="_Toc333653892"/>
+      <w:commentRangeStart w:id="118"/>
       <w:r>
         <w:rPr>
           <w:rFonts w:ascii="Arial" w:hAnsi="Arial"/>
@@ -15265,7 +15263,7 @@
         </w:rPr>
         <w:t xml:space="preserve">8.3 </w:t>
       </w:r>
-      <w:bookmarkEnd w:id="117"/>
+      <w:bookmarkEnd w:id="116"/>
       <w:r>
         <w:rPr>
           <w:rFonts w:ascii="Arial" w:hAnsi="Arial" w:cs="Arial"/>
@@ -15275,16 +15273,16 @@
         </w:rPr>
         <w:t>Plan de riesgos</w:t>
       </w:r>
-      <w:commentRangeEnd w:id="119"/>
+      <w:commentRangeEnd w:id="118"/>
       <w:r>
         <w:rPr>
           <w:rStyle w:val="Refdecomentario"/>
           <w:rFonts w:eastAsiaTheme="minorHAnsi"/>
           <w:lang w:val="es-ES_tradnl"/>
         </w:rPr>
-        <w:commentReference w:id="119"/>
-      </w:r>
-      <w:bookmarkEnd w:id="118"/>
+        <w:commentReference w:id="118"/>
+      </w:r>
+      <w:bookmarkEnd w:id="117"/>
     </w:p>
     <w:p>
       <w:pPr>
@@ -15554,7 +15552,7 @@
         </w:rPr>
         <w:t xml:space="preserve">El documento </w:t>
       </w:r>
-      <w:commentRangeStart w:id="120"/>
+      <w:commentRangeStart w:id="119"/>
       <w:r>
         <w:fldChar w:fldCharType="begin"/>
       </w:r>
@@ -15580,12 +15578,12 @@
         </w:rPr>
         <w:t xml:space="preserve">, </w:t>
       </w:r>
-      <w:commentRangeEnd w:id="120"/>
+      <w:commentRangeEnd w:id="119"/>
       <w:r>
         <w:rPr>
           <w:rStyle w:val="Refdecomentario"/>
         </w:rPr>
-        <w:commentReference w:id="120"/>
+        <w:commentReference w:id="119"/>
       </w:r>
       <w:r>
         <w:rPr>
@@ -16588,122 +16586,204 @@
     <w:p>
       <w:pPr>
         <w:pStyle w:val="Ttulo2"/>
-        <w:jc w:val="both"/>
-        <w:rPr>
-          <w:rFonts w:ascii="Arial" w:hAnsi="Arial"/>
-          <w:sz w:val="28"/>
-          <w:lang w:val="es-CO"/>
-        </w:rPr>
-      </w:pPr>
-      <w:bookmarkStart w:id="121" w:name="_Toc333053735"/>
-      <w:bookmarkStart w:id="122" w:name="_Toc333653893"/>
-      <w:r>
-        <w:rPr>
-          <w:rFonts w:ascii="Arial" w:hAnsi="Arial"/>
-          <w:sz w:val="28"/>
-          <w:lang w:val="es-CO"/>
-        </w:rPr>
-        <w:t xml:space="preserve">8.4 </w:t>
-      </w:r>
-      <w:bookmarkEnd w:id="121"/>
-      <w:r>
         <w:rPr>
           <w:rFonts w:ascii="Arial" w:hAnsi="Arial" w:cs="Arial"/>
           <w:sz w:val="28"/>
           <w:szCs w:val="28"/>
-          <w:lang w:val="es-CO"/>
-        </w:rPr>
-        <w:t xml:space="preserve">Gerencia de </w:t>
-      </w:r>
+        </w:rPr>
+      </w:pPr>
+      <w:bookmarkStart w:id="120" w:name="_Toc333053736"/>
+      <w:bookmarkStart w:id="121" w:name="_Toc333653894"/>
+      <w:bookmarkStart w:id="122" w:name="_Toc333053735"/>
       <w:r>
         <w:rPr>
           <w:rFonts w:ascii="Arial" w:hAnsi="Arial" w:cs="Arial"/>
           <w:sz w:val="28"/>
           <w:szCs w:val="28"/>
-          <w:lang w:val="es-CO"/>
-        </w:rPr>
-        <w:t>Configuración</w:t>
-      </w:r>
-      <w:bookmarkEnd w:id="122"/>
+        </w:rPr>
+        <w:t>8.4 Plan de la administraci</w:t>
+      </w:r>
       <w:r>
         <w:rPr>
           <w:rFonts w:ascii="Arial" w:hAnsi="Arial" w:cs="Arial"/>
           <w:sz w:val="28"/>
           <w:szCs w:val="28"/>
-          <w:lang w:val="es-CO"/>
-        </w:rPr>
-        <w:t xml:space="preserve"> </w:t>
-      </w:r>
-    </w:p>
-    <w:p>
-      <w:pPr>
-        <w:pStyle w:val="Ttulo2"/>
-        <w:jc w:val="both"/>
-        <w:rPr>
-          <w:rFonts w:ascii="Arial" w:hAnsi="Arial"/>
-          <w:sz w:val="28"/>
-        </w:rPr>
-      </w:pPr>
-      <w:bookmarkStart w:id="123" w:name="_Toc333053736"/>
-      <w:bookmarkStart w:id="124" w:name="_Toc333653894"/>
-      <w:r>
-        <w:rPr>
-          <w:rFonts w:ascii="Arial" w:hAnsi="Arial"/>
-          <w:sz w:val="28"/>
-        </w:rPr>
-        <w:t xml:space="preserve">8.5 </w:t>
-      </w:r>
-      <w:bookmarkEnd w:id="123"/>
+        </w:rPr>
+        <w:t>ó</w:t>
+      </w:r>
       <w:r>
         <w:rPr>
           <w:rFonts w:ascii="Arial" w:hAnsi="Arial" w:cs="Arial"/>
           <w:sz w:val="28"/>
           <w:szCs w:val="28"/>
-          <w:lang w:val="es-CO"/>
-        </w:rPr>
-        <w:t xml:space="preserve">Gerencia de </w:t>
+        </w:rPr>
+        <w:t xml:space="preserve">n de la </w:t>
       </w:r>
       <w:r>
         <w:rPr>
           <w:rFonts w:ascii="Arial" w:hAnsi="Arial" w:cs="Arial"/>
           <w:sz w:val="28"/>
           <w:szCs w:val="28"/>
-          <w:lang w:val="es-CO"/>
-        </w:rPr>
-        <w:t>la Información</w:t>
-      </w:r>
-      <w:bookmarkEnd w:id="124"/>
-    </w:p>
-    <w:p>
-      <w:pPr>
-        <w:pStyle w:val="Ttulo3"/>
+        </w:rPr>
+        <w:t>configuración:</w:t>
+      </w:r>
+    </w:p>
+    <w:p>
+      <w:pPr>
         <w:jc w:val="both"/>
+      </w:pPr>
+      <w:r>
+        <w:t xml:space="preserve"> </w:t>
+      </w:r>
+      <w:bookmarkEnd w:id="122"/>
+      <w:r>
+        <w:t xml:space="preserve">El plan de administración de la configuración es un documento que tiene como objetivo determinar que actividades de la administración de la configuración e software se deben hacer, cuando se deben hacer, como se deben hacer y quien es la persona responsable de dicha actividad </w:t>
+      </w:r>
+      <w:sdt>
+        <w:sdtPr>
+          <w:id w:val="-243029629"/>
+          <w:citation/>
+        </w:sdtPr>
+        <w:sdtContent>
+          <w:r>
+            <w:fldChar w:fldCharType="begin"/>
+          </w:r>
+          <w:r>
+            <w:instrText xml:space="preserve">CITATION IEE05 \l 1033 </w:instrText>
+          </w:r>
+          <w:r>
+            <w:fldChar w:fldCharType="separate"/>
+          </w:r>
+          <w:r>
+            <w:t>[1]</w:t>
+          </w:r>
+          <w:r>
+            <w:fldChar w:fldCharType="end"/>
+          </w:r>
+        </w:sdtContent>
+      </w:sdt>
+      <w:r>
+        <w:t>.</w:t>
+      </w:r>
+    </w:p>
+    <w:p>
+      <w:pPr>
+        <w:jc w:val="both"/>
+      </w:pPr>
+      <w:r>
+        <w:t xml:space="preserve">El plan de administración de la configuración propuesto para este proyecto pude ser consultado en el siguiente </w:t>
+      </w:r>
+      <w:r>
+        <w:t xml:space="preserve">documento: </w:t>
+      </w:r>
+      <w:commentRangeStart w:id="123"/>
+      <w:r>
+        <w:t xml:space="preserve">Plan de administración de la configuración: </w:t>
+      </w:r>
+      <w:proofErr w:type="spellStart"/>
+      <w:r>
+        <w:t>Clue</w:t>
+      </w:r>
+      <w:proofErr w:type="spellEnd"/>
+      <w:r>
+        <w:t xml:space="preserve">: Do </w:t>
+      </w:r>
+      <w:proofErr w:type="spellStart"/>
+      <w:r>
+        <w:t>you</w:t>
+      </w:r>
+      <w:proofErr w:type="spellEnd"/>
+      <w:r>
+        <w:t xml:space="preserve"> </w:t>
+      </w:r>
+      <w:proofErr w:type="spellStart"/>
+      <w:r>
+        <w:t>fear</w:t>
+      </w:r>
+      <w:proofErr w:type="spellEnd"/>
+      <w:r>
+        <w:t xml:space="preserve"> </w:t>
+      </w:r>
+      <w:proofErr w:type="spellStart"/>
+      <w:r>
+        <w:t>death</w:t>
+      </w:r>
+      <w:proofErr w:type="spellEnd"/>
+      <w:r>
+        <w:t>?</w:t>
+      </w:r>
+      <w:commentRangeEnd w:id="123"/>
+      <w:r>
+        <w:commentReference w:id="123"/>
+      </w:r>
+    </w:p>
+    <w:p>
+      <w:pPr>
+        <w:pStyle w:val="Ttulo2"/>
+        <w:jc w:val="both"/>
+        <w:rPr>
+          <w:rFonts w:ascii="Arial" w:hAnsi="Arial"/>
+          <w:sz w:val="28"/>
+        </w:rPr>
+      </w:pPr>
+      <w:r>
+        <w:rPr>
+          <w:rFonts w:ascii="Arial" w:hAnsi="Arial"/>
+          <w:sz w:val="28"/>
+        </w:rPr>
+        <w:t xml:space="preserve">8.5 </w:t>
+      </w:r>
+      <w:bookmarkEnd w:id="120"/>
+      <w:r>
         <w:rPr>
           <w:rFonts w:ascii="Arial" w:hAnsi="Arial" w:cs="Arial"/>
           <w:sz w:val="28"/>
           <w:szCs w:val="28"/>
-        </w:rPr>
-      </w:pPr>
-      <w:bookmarkStart w:id="125" w:name="_Toc333053737"/>
-      <w:bookmarkStart w:id="126" w:name="_Toc333053738"/>
+          <w:lang w:val="es-CO"/>
+        </w:rPr>
+        <w:t xml:space="preserve">Gerencia de </w:t>
+      </w:r>
       <w:r>
         <w:rPr>
           <w:rFonts w:ascii="Arial" w:hAnsi="Arial" w:cs="Arial"/>
           <w:sz w:val="28"/>
           <w:szCs w:val="28"/>
-        </w:rPr>
-        <w:t xml:space="preserve">8.5.1 </w:t>
-      </w:r>
-      <w:proofErr w:type="spellStart"/>
-      <w:r>
+          <w:lang w:val="es-CO"/>
+        </w:rPr>
+        <w:t>la Información</w:t>
+      </w:r>
+      <w:bookmarkEnd w:id="121"/>
+    </w:p>
+    <w:p>
+      <w:pPr>
+        <w:pStyle w:val="Ttulo3"/>
+        <w:jc w:val="both"/>
         <w:rPr>
           <w:rFonts w:ascii="Arial" w:hAnsi="Arial" w:cs="Arial"/>
           <w:sz w:val="28"/>
           <w:szCs w:val="28"/>
         </w:rPr>
+      </w:pPr>
+      <w:bookmarkStart w:id="124" w:name="_Toc333053737"/>
+      <w:bookmarkStart w:id="125" w:name="_Toc333053738"/>
+      <w:r>
+        <w:rPr>
+          <w:rFonts w:ascii="Arial" w:hAnsi="Arial" w:cs="Arial"/>
+          <w:sz w:val="28"/>
+          <w:szCs w:val="28"/>
+        </w:rPr>
+        <w:t xml:space="preserve">8.5.1 </w:t>
+      </w:r>
+      <w:proofErr w:type="spellStart"/>
+      <w:r>
+        <w:rPr>
+          <w:rFonts w:ascii="Arial" w:hAnsi="Arial" w:cs="Arial"/>
+          <w:sz w:val="28"/>
+          <w:szCs w:val="28"/>
+        </w:rPr>
         <w:t>Documentation</w:t>
       </w:r>
-      <w:bookmarkEnd w:id="125"/>
+      <w:bookmarkEnd w:id="124"/>
       <w:proofErr w:type="spellEnd"/>
       <w:r>
         <w:rPr>
@@ -16839,7 +16919,7 @@
       <w:pPr>
         <w:jc w:val="both"/>
       </w:pPr>
-      <w:commentRangeStart w:id="127"/>
+      <w:commentRangeStart w:id="126"/>
       <w:r>
         <w:rPr>
           <w:noProof/>
@@ -16888,36 +16968,36 @@
           </wp:inline>
         </w:drawing>
       </w:r>
+      <w:commentRangeEnd w:id="126"/>
+      <w:r>
+        <w:rPr>
+          <w:rStyle w:val="Refdecomentario"/>
+        </w:rPr>
+        <w:commentReference w:id="126"/>
+      </w:r>
+    </w:p>
+    <w:p>
+      <w:pPr>
+        <w:jc w:val="both"/>
+      </w:pPr>
+    </w:p>
+    <w:p>
+      <w:pPr>
+        <w:jc w:val="both"/>
+      </w:pPr>
+      <w:r>
+        <w:t xml:space="preserve">Se espera que guiándonos por los estándares de anteriormente mencionados en la figura se de al usuario/cliente una información de calidad sobre el proyecto. También se espera reducir los riegos de fraude en la documentación llevando las referencias </w:t>
+      </w:r>
+      <w:commentRangeStart w:id="127"/>
+      <w:r>
+        <w:t>(Poner el estilo de referencia que vamos a manejar)</w:t>
+      </w:r>
       <w:commentRangeEnd w:id="127"/>
       <w:r>
         <w:rPr>
           <w:rStyle w:val="Refdecomentario"/>
         </w:rPr>
         <w:commentReference w:id="127"/>
-      </w:r>
-    </w:p>
-    <w:p>
-      <w:pPr>
-        <w:jc w:val="both"/>
-      </w:pPr>
-    </w:p>
-    <w:p>
-      <w:pPr>
-        <w:jc w:val="both"/>
-      </w:pPr>
-      <w:r>
-        <w:t xml:space="preserve">Se espera que guiándonos por los estándares de anteriormente mencionados en la figura se de al usuario/cliente una información de calidad sobre el proyecto. También se espera reducir los riegos de fraude en la documentación llevando las referencias </w:t>
-      </w:r>
-      <w:commentRangeStart w:id="128"/>
-      <w:r>
-        <w:t>(Poner el estilo de referencia que vamos a manejar)</w:t>
-      </w:r>
-      <w:commentRangeEnd w:id="128"/>
-      <w:r>
-        <w:rPr>
-          <w:rStyle w:val="Refdecomentario"/>
-        </w:rPr>
-        <w:commentReference w:id="128"/>
       </w:r>
       <w:r>
         <w:t>.</w:t>
@@ -17076,16 +17156,16 @@
       <w:r>
         <w:t xml:space="preserve">Para tener un conocimiento mas amplio acerca de los formatos y plantillas que se usaran en el plan de documentación, ver anexos </w:t>
       </w:r>
-      <w:commentRangeStart w:id="129"/>
+      <w:commentRangeStart w:id="128"/>
       <w:r>
         <w:t>[##]</w:t>
       </w:r>
-      <w:commentRangeEnd w:id="129"/>
+      <w:commentRangeEnd w:id="128"/>
       <w:r>
         <w:rPr>
           <w:rStyle w:val="Refdecomentario"/>
         </w:rPr>
-        <w:commentReference w:id="129"/>
+        <w:commentReference w:id="128"/>
       </w:r>
     </w:p>
     <w:p>
@@ -17104,7 +17184,7 @@
           <w:lang w:val="es-CO"/>
         </w:rPr>
       </w:pPr>
-      <w:bookmarkStart w:id="130" w:name="_Toc333653896"/>
+      <w:bookmarkStart w:id="129" w:name="_Toc333653896"/>
       <w:r>
         <w:rPr>
           <w:rFonts w:ascii="Arial" w:hAnsi="Arial"/>
@@ -17113,7 +17193,7 @@
         </w:rPr>
         <w:t xml:space="preserve">8.5.2 </w:t>
       </w:r>
-      <w:bookmarkEnd w:id="126"/>
+      <w:bookmarkEnd w:id="125"/>
       <w:r>
         <w:rPr>
           <w:rFonts w:ascii="Arial" w:hAnsi="Arial" w:cs="Arial"/>
@@ -17132,7 +17212,7 @@
         </w:rPr>
         <w:t xml:space="preserve"> y Publicidad</w:t>
       </w:r>
-      <w:bookmarkEnd w:id="130"/>
+      <w:bookmarkEnd w:id="129"/>
     </w:p>
     <w:p>
       <w:pPr>
@@ -17239,8 +17319,8 @@
           <w:lang w:val="es-CO"/>
         </w:rPr>
       </w:pPr>
-      <w:bookmarkStart w:id="131" w:name="_Toc333053739"/>
-      <w:bookmarkStart w:id="132" w:name="_Toc333653897"/>
+      <w:bookmarkStart w:id="130" w:name="_Toc333053739"/>
+      <w:bookmarkStart w:id="131" w:name="_Toc333653897"/>
       <w:r>
         <w:rPr>
           <w:rFonts w:ascii="Arial" w:hAnsi="Arial"/>
@@ -17249,7 +17329,7 @@
         </w:rPr>
         <w:t xml:space="preserve">8.6 </w:t>
       </w:r>
-      <w:bookmarkEnd w:id="131"/>
+      <w:bookmarkEnd w:id="130"/>
       <w:r>
         <w:rPr>
           <w:rFonts w:ascii="Arial" w:hAnsi="Arial" w:cs="Arial"/>
@@ -17259,7 +17339,7 @@
         </w:rPr>
         <w:t>Aseguramiento de la Calidad</w:t>
       </w:r>
-      <w:bookmarkEnd w:id="132"/>
+      <w:bookmarkEnd w:id="131"/>
       <w:r>
         <w:rPr>
           <w:rFonts w:ascii="Arial" w:hAnsi="Arial" w:cs="Arial"/>
@@ -17281,8 +17361,8 @@
           <w:lang w:val="es-CO"/>
         </w:rPr>
       </w:pPr>
-      <w:bookmarkStart w:id="133" w:name="_Toc333053740"/>
-      <w:bookmarkStart w:id="134" w:name="_Toc333653898"/>
+      <w:bookmarkStart w:id="132" w:name="_Toc333053740"/>
+      <w:bookmarkStart w:id="133" w:name="_Toc333653898"/>
       <w:r>
         <w:rPr>
           <w:rFonts w:ascii="Arial" w:hAnsi="Arial"/>
@@ -17291,7 +17371,7 @@
         </w:rPr>
         <w:t xml:space="preserve">8.7 </w:t>
       </w:r>
-      <w:bookmarkEnd w:id="133"/>
+      <w:bookmarkEnd w:id="132"/>
       <w:r>
         <w:rPr>
           <w:rFonts w:ascii="Arial" w:hAnsi="Arial" w:cs="Arial"/>
@@ -17301,7 +17381,7 @@
         </w:rPr>
         <w:t>Medición</w:t>
       </w:r>
-      <w:bookmarkEnd w:id="134"/>
+      <w:bookmarkEnd w:id="133"/>
       <w:r>
         <w:rPr>
           <w:rFonts w:ascii="Arial" w:hAnsi="Arial" w:cs="Arial"/>
@@ -17325,8 +17405,8 @@
           <w:lang w:val="es-CO"/>
         </w:rPr>
       </w:pPr>
-      <w:bookmarkStart w:id="135" w:name="_Toc333053741"/>
-      <w:bookmarkStart w:id="136" w:name="_Toc333653899"/>
+      <w:bookmarkStart w:id="134" w:name="_Toc333053741"/>
+      <w:bookmarkStart w:id="135" w:name="_Toc333653899"/>
       <w:r>
         <w:rPr>
           <w:rFonts w:ascii="Arial" w:hAnsi="Arial"/>
@@ -17351,8 +17431,8 @@
         </w:rPr>
         <w:t xml:space="preserve"> </w:t>
       </w:r>
+      <w:bookmarkEnd w:id="134"/>
       <w:bookmarkEnd w:id="135"/>
-      <w:bookmarkEnd w:id="136"/>
       <w:r>
         <w:rPr>
           <w:rFonts w:ascii="Arial" w:hAnsi="Arial"/>
@@ -17369,7 +17449,7 @@
       <w:r>
         <w:t xml:space="preserve">Este plan esta encargado de describir como se garantizara la calidad de cada artefacto producido tras el desarrollo del proyecto y esta íntimamente relacionado con el plan de </w:t>
       </w:r>
-      <w:commentRangeStart w:id="137"/>
+      <w:commentRangeStart w:id="136"/>
       <w:r>
         <w:t xml:space="preserve">verificación y </w:t>
       </w:r>
@@ -17377,13 +17457,13 @@
       <w:r>
         <w:t>validacion</w:t>
       </w:r>
-      <w:commentRangeEnd w:id="137"/>
+      <w:commentRangeEnd w:id="136"/>
       <w:proofErr w:type="spellEnd"/>
       <w:r>
         <w:rPr>
           <w:rStyle w:val="Refdecomentario"/>
         </w:rPr>
-        <w:commentReference w:id="137"/>
+        <w:commentReference w:id="136"/>
       </w:r>
       <w:r>
         <w:t xml:space="preserve">. Estos artefactos bien pueden ser, </w:t>
@@ -17553,16 +17633,16 @@
       <w:r>
         <w:t xml:space="preserve">, efectuar exitosamente el </w:t>
       </w:r>
-      <w:commentRangeStart w:id="138"/>
+      <w:commentRangeStart w:id="137"/>
       <w:r>
         <w:t>plan de aseguramiento de la calidad</w:t>
       </w:r>
-      <w:commentRangeEnd w:id="138"/>
+      <w:commentRangeEnd w:id="137"/>
       <w:r>
         <w:rPr>
           <w:rStyle w:val="Refdecomentario"/>
         </w:rPr>
-        <w:commentReference w:id="138"/>
+        <w:commentReference w:id="137"/>
       </w:r>
       <w:r>
         <w:t>.</w:t>
@@ -17663,9 +17743,23 @@
       <w:r>
         <w:t xml:space="preserve"> deben estar a lo largo de la ejecución del proyecto, realizándose con frecuencia, con el  fin de aproximarnos mas a las características de calidad definidas en el  </w:t>
       </w:r>
+      <w:commentRangeStart w:id="138"/>
+      <w:r>
+        <w:t>plan de gestión de calidad</w:t>
+      </w:r>
+      <w:commentRangeEnd w:id="138"/>
+      <w:r>
+        <w:rPr>
+          <w:rStyle w:val="Refdecomentario"/>
+        </w:rPr>
+        <w:commentReference w:id="138"/>
+      </w:r>
+      <w:r>
+        <w:t xml:space="preserve">,  además estas han de ser documentadas para poder realizar cambios que sean aprobados por el departamento de calidad, y  registrado acorde al plan de administración de la configuración, efectuando las  labores del </w:t>
+      </w:r>
       <w:commentRangeStart w:id="139"/>
       <w:r>
-        <w:t>plan de gestión de calidad</w:t>
+        <w:t>Plan de monitoreo y control</w:t>
       </w:r>
       <w:commentRangeEnd w:id="139"/>
       <w:r>
@@ -17673,20 +17767,6 @@
           <w:rStyle w:val="Refdecomentario"/>
         </w:rPr>
         <w:commentReference w:id="139"/>
-      </w:r>
-      <w:r>
-        <w:t xml:space="preserve">,  además estas han de ser documentadas para poder realizar cambios que sean aprobados por el departamento de calidad, y  registrado acorde al plan de administración de la configuración, efectuando las  labores del </w:t>
-      </w:r>
-      <w:commentRangeStart w:id="140"/>
-      <w:r>
-        <w:t>Plan de monitoreo y control</w:t>
-      </w:r>
-      <w:commentRangeEnd w:id="140"/>
-      <w:r>
-        <w:rPr>
-          <w:rStyle w:val="Refdecomentario"/>
-        </w:rPr>
-        <w:commentReference w:id="140"/>
       </w:r>
       <w:r>
         <w:t>.</w:t>
@@ -17732,8 +17812,8 @@
           <w:lang w:val="es-ES_tradnl"/>
         </w:rPr>
       </w:pPr>
-      <w:bookmarkStart w:id="141" w:name="_Toc333053742"/>
-      <w:commentRangeStart w:id="142"/>
+      <w:bookmarkStart w:id="140" w:name="_Toc333053742"/>
+      <w:commentRangeStart w:id="141"/>
       <w:r>
         <w:rPr>
           <w:rFonts w:ascii="Arial" w:hAnsi="Arial" w:cs="Arial"/>
@@ -17779,7 +17859,7 @@
         </w:rPr>
         <w:t xml:space="preserve"> </w:t>
       </w:r>
-      <w:bookmarkEnd w:id="141"/>
+      <w:bookmarkEnd w:id="140"/>
       <w:r>
         <w:rPr>
           <w:rFonts w:ascii="Arial" w:hAnsi="Arial" w:cs="Arial"/>
@@ -17789,7 +17869,7 @@
         </w:rPr>
         <w:t>validación</w:t>
       </w:r>
-      <w:commentRangeEnd w:id="142"/>
+      <w:commentRangeEnd w:id="141"/>
       <w:r>
         <w:rPr>
           <w:rStyle w:val="Refdecomentario"/>
@@ -17798,7 +17878,7 @@
           <w:bCs w:val="0"/>
           <w:color w:val="auto"/>
         </w:rPr>
-        <w:commentReference w:id="142"/>
+        <w:commentReference w:id="141"/>
       </w:r>
     </w:p>
     <w:p>
@@ -18031,21 +18111,21 @@
         <w:t xml:space="preserve">: A lo larga de cada entrega se realizaran trabajos en parejas, los cuales serán evaluados por otra pareja, luego por el responsable del entregable. (ver </w:t>
       </w:r>
       <w:hyperlink w:anchor="_8.6_Quality_assurance" w:history="1">
-        <w:commentRangeStart w:id="143"/>
+        <w:commentRangeStart w:id="142"/>
         <w:r>
           <w:rPr>
             <w:rStyle w:val="Hipervnculo"/>
           </w:rPr>
           <w:t>Plan de Aseguramiento de la Calidad</w:t>
         </w:r>
-        <w:commentRangeEnd w:id="143"/>
+        <w:commentRangeEnd w:id="142"/>
         <w:r>
           <w:rPr>
             <w:rStyle w:val="Hipervnculo"/>
             <w:sz w:val="18"/>
             <w:szCs w:val="18"/>
           </w:rPr>
-          <w:commentReference w:id="143"/>
+          <w:commentReference w:id="142"/>
         </w:r>
       </w:hyperlink>
       <w:r>
@@ -18065,7 +18145,7 @@
         <w:t xml:space="preserve">Para la verificación es necesario que realizar pruebas acordes a cada artefacto, ya sea para la documentación (ver  </w:t>
       </w:r>
       <w:hyperlink w:anchor="_8.5.1Plan_de_documentación" w:history="1">
-        <w:commentRangeStart w:id="144"/>
+        <w:commentRangeStart w:id="143"/>
         <w:r>
           <w:rPr>
             <w:rStyle w:val="Hipervnculo"/>
@@ -18076,12 +18156,12 @@
       <w:r>
         <w:t xml:space="preserve"> </w:t>
       </w:r>
-      <w:commentRangeEnd w:id="144"/>
+      <w:commentRangeEnd w:id="143"/>
       <w:r>
         <w:rPr>
           <w:rStyle w:val="Refdecomentario"/>
         </w:rPr>
-        <w:commentReference w:id="144"/>
+        <w:commentReference w:id="143"/>
       </w:r>
       <w:r>
         <w:t xml:space="preserve">), o entrega de prototipos (ver Plan de Pruebas a partir a partir del Octubre). </w:t>
@@ -18172,8 +18252,8 @@
       <w:pPr>
         <w:jc w:val="both"/>
       </w:pPr>
-      <w:commentRangeStart w:id="145"/>
-      <w:ins w:id="146" w:author="Alicia Beltran" w:date="2012-08-27T13:13:00Z">
+      <w:commentRangeStart w:id="144"/>
+      <w:ins w:id="145" w:author="Alicia Beltran" w:date="2012-08-27T13:13:00Z">
         <w:r>
           <w:rPr>
             <w:noProof/>
@@ -18223,22 +18303,24 @@
           </w:drawing>
         </w:r>
       </w:ins>
-      <w:commentRangeEnd w:id="145"/>
+      <w:commentRangeEnd w:id="144"/>
       <w:r>
         <w:rPr>
           <w:rStyle w:val="Refdecomentario"/>
         </w:rPr>
-        <w:commentReference w:id="145"/>
+        <w:commentReference w:id="144"/>
       </w:r>
     </w:p>
     <w:p>
       <w:pPr>
         <w:jc w:val="both"/>
       </w:pPr>
+      <w:bookmarkStart w:id="146" w:name="_GoBack"/>
       <w:r>
         <w:t>Proceso de verificación y validación del ítem</w:t>
       </w:r>
     </w:p>
+    <w:bookmarkEnd w:id="146"/>
     <w:p>
       <w:pPr>
         <w:jc w:val="both"/>
@@ -18545,7 +18627,7 @@
       </w:r>
     </w:p>
   </w:comment>
-  <w:comment w:id="37" w:author="Zebaxtian" w:date="2012-09-02T22:37:00Z" w:initials="Z">
+  <w:comment w:id="36" w:author="Zebaxtian" w:date="2012-09-02T22:37:00Z" w:initials="Z">
     <w:p>
       <w:pPr>
         <w:pStyle w:val="Textocomentario"/>
@@ -18561,7 +18643,7 @@
       </w:r>
     </w:p>
   </w:comment>
-  <w:comment w:id="40" w:author="Cristhian Camilo Gomez N" w:date="2012-08-24T22:33:00Z" w:initials="CCGN">
+  <w:comment w:id="39" w:author="Cristhian Camilo Gomez N" w:date="2012-08-24T22:33:00Z" w:initials="CCGN">
     <w:p>
       <w:pPr>
         <w:pStyle w:val="Textocomentario"/>
@@ -18582,7 +18664,7 @@
       </w:hyperlink>
     </w:p>
   </w:comment>
-  <w:comment w:id="41" w:author="Cristhian Camilo Gomez N" w:date="2012-08-24T18:05:00Z" w:initials="CCGN">
+  <w:comment w:id="40" w:author="Cristhian Camilo Gomez N" w:date="2012-08-24T18:05:00Z" w:initials="CCGN">
     <w:p>
       <w:pPr>
         <w:pStyle w:val="Textocomentario"/>
@@ -18603,7 +18685,7 @@
       </w:hyperlink>
     </w:p>
   </w:comment>
-  <w:comment w:id="44" w:author="Cristhian Camilo Gomez N" w:date="2012-08-25T00:34:00Z" w:initials="CCGN">
+  <w:comment w:id="43" w:author="Cristhian Camilo Gomez N" w:date="2012-08-25T00:34:00Z" w:initials="CCGN">
     <w:p>
       <w:pPr>
         <w:pStyle w:val="Textocomentario"/>
@@ -18624,7 +18706,7 @@
       </w:hyperlink>
     </w:p>
   </w:comment>
-  <w:comment w:id="45" w:author="Cristhian Camilo Gomez N" w:date="2012-08-25T01:16:00Z" w:initials="CCGN">
+  <w:comment w:id="44" w:author="Cristhian Camilo Gomez N" w:date="2012-08-25T01:16:00Z" w:initials="CCGN">
     <w:p>
       <w:pPr>
         <w:pStyle w:val="Textocomentario"/>
@@ -18645,7 +18727,7 @@
       </w:hyperlink>
     </w:p>
   </w:comment>
-  <w:comment w:id="46" w:author="Cristhian Camilo Gomez N" w:date="2012-08-25T01:28:00Z" w:initials="CCGN">
+  <w:comment w:id="45" w:author="Cristhian Camilo Gomez N" w:date="2012-08-25T01:28:00Z" w:initials="CCGN">
     <w:p>
       <w:pPr>
         <w:pStyle w:val="Textocomentario"/>
@@ -18666,7 +18748,7 @@
       </w:hyperlink>
     </w:p>
   </w:comment>
-  <w:comment w:id="47" w:author="Cristhian Camilo Gomez N" w:date="2012-08-25T01:29:00Z" w:initials="CCGN">
+  <w:comment w:id="46" w:author="Cristhian Camilo Gomez N" w:date="2012-08-25T01:29:00Z" w:initials="CCGN">
     <w:p>
       <w:pPr>
         <w:pStyle w:val="Textocomentario"/>
@@ -18687,7 +18769,7 @@
       </w:hyperlink>
     </w:p>
   </w:comment>
-  <w:comment w:id="48" w:author="Cristhian Camilo Gomez N" w:date="2012-08-25T07:55:00Z" w:initials="CCGN">
+  <w:comment w:id="47" w:author="Cristhian Camilo Gomez N" w:date="2012-08-25T07:55:00Z" w:initials="CCGN">
     <w:p>
       <w:pPr>
         <w:pStyle w:val="Textocomentario"/>
@@ -18708,7 +18790,7 @@
       </w:hyperlink>
     </w:p>
   </w:comment>
-  <w:comment w:id="50" w:author="Cristhian Camilo Gomez N" w:date="2012-08-25T08:02:00Z" w:initials="CCGN">
+  <w:comment w:id="49" w:author="Cristhian Camilo Gomez N" w:date="2012-08-25T08:02:00Z" w:initials="CCGN">
     <w:p>
       <w:pPr>
         <w:pStyle w:val="Textocomentario"/>
@@ -18732,7 +18814,7 @@
       </w:hyperlink>
     </w:p>
   </w:comment>
-  <w:comment w:id="52" w:author="Cristhian Camilo Gomez N" w:date="2012-08-25T08:09:00Z" w:initials="CCGN">
+  <w:comment w:id="51" w:author="Cristhian Camilo Gomez N" w:date="2012-08-25T08:09:00Z" w:initials="CCGN">
     <w:p>
       <w:pPr>
         <w:pStyle w:val="Textocomentario"/>
@@ -18753,7 +18835,7 @@
       </w:hyperlink>
     </w:p>
   </w:comment>
-  <w:comment w:id="54" w:author="Cristhian Camilo Gomez N" w:date="2012-08-25T08:18:00Z" w:initials="CCGN">
+  <w:comment w:id="53" w:author="Cristhian Camilo Gomez N" w:date="2012-08-25T08:18:00Z" w:initials="CCGN">
     <w:p>
       <w:pPr>
         <w:pStyle w:val="Textocomentario"/>
@@ -18774,7 +18856,7 @@
       </w:hyperlink>
     </w:p>
   </w:comment>
-  <w:comment w:id="55" w:author="Katherine" w:date="2012-09-02T22:40:00Z" w:initials="K">
+  <w:comment w:id="54" w:author="Katherine" w:date="2012-09-02T22:40:00Z" w:initials="K">
     <w:p>
       <w:pPr>
         <w:pStyle w:val="Textocomentario"/>
@@ -18798,7 +18880,7 @@
       <w:proofErr w:type="spellEnd"/>
     </w:p>
   </w:comment>
-  <w:comment w:id="57" w:author="Katherine" w:date="2012-08-29T00:35:00Z" w:initials="K">
+  <w:comment w:id="56" w:author="Katherine" w:date="2012-08-29T00:35:00Z" w:initials="K">
     <w:p>
       <w:pPr>
         <w:pStyle w:val="Textocomentario"/>
@@ -18814,7 +18896,7 @@
       </w:r>
     </w:p>
   </w:comment>
-  <w:comment w:id="65" w:author="Katherine" w:date="2012-08-29T00:33:00Z" w:initials="K">
+  <w:comment w:id="64" w:author="Katherine" w:date="2012-08-29T00:33:00Z" w:initials="K">
     <w:p>
       <w:pPr>
         <w:pStyle w:val="Textocomentario"/>
@@ -18833,12 +18915,31 @@
         <w:t>stakeholder</w:t>
       </w:r>
       <w:proofErr w:type="spellEnd"/>
+    </w:p>
+  </w:comment>
+  <w:comment w:id="67" w:author="Alice" w:date="2012-08-18T03:41:00Z" w:initials="A">
+    <w:p>
+      <w:pPr>
+        <w:pStyle w:val="Textocomentario"/>
+      </w:pPr>
+      <w:r>
+        <w:rPr>
+          <w:rStyle w:val="Refdecomentario"/>
+        </w:rPr>
+        <w:annotationRef/>
+      </w:r>
+      <w:r>
+        <w:t>Referencia al folder de las hojas de vida</w:t>
+      </w:r>
     </w:p>
   </w:comment>
   <w:comment w:id="68" w:author="Alice" w:date="2012-08-18T03:41:00Z" w:initials="A">
     <w:p>
       <w:pPr>
         <w:pStyle w:val="Textocomentario"/>
+        <w:rPr>
+          <w:lang w:val="en-US"/>
+        </w:rPr>
       </w:pPr>
       <w:r>
         <w:rPr>
@@ -18847,7 +18948,38 @@
         <w:annotationRef/>
       </w:r>
       <w:r>
-        <w:t>Referencia al folder de las hojas de vida</w:t>
+        <w:rPr>
+          <w:lang w:val="en-US"/>
+        </w:rPr>
+        <w:t>E. Raymond, “The Cathedral and the Bazaar,” Available at http://www.tuxedo.org/</w:t>
+      </w:r>
+    </w:p>
+    <w:p>
+      <w:pPr>
+        <w:pStyle w:val="Textocomentario"/>
+        <w:rPr>
+          <w:lang w:val="en-US"/>
+        </w:rPr>
+      </w:pPr>
+      <w:r>
+        <w:rPr>
+          <w:lang w:val="en-US"/>
+        </w:rPr>
+        <w:t>~</w:t>
+      </w:r>
+      <w:proofErr w:type="spellStart"/>
+      <w:r>
+        <w:rPr>
+          <w:lang w:val="en-US"/>
+        </w:rPr>
+        <w:t>esr</w:t>
+      </w:r>
+      <w:proofErr w:type="spellEnd"/>
+      <w:r>
+        <w:rPr>
+          <w:lang w:val="en-US"/>
+        </w:rPr>
+        <w:t>/writings/cathedral-bazaar/cathedral-bazaar.html, 1998</w:t>
       </w:r>
     </w:p>
   </w:comment>
@@ -18855,9 +18987,6 @@
     <w:p>
       <w:pPr>
         <w:pStyle w:val="Textocomentario"/>
-        <w:rPr>
-          <w:lang w:val="en-US"/>
-        </w:rPr>
       </w:pPr>
       <w:r>
         <w:rPr>
@@ -18866,42 +18995,35 @@
         <w:annotationRef/>
       </w:r>
       <w:r>
-        <w:rPr>
-          <w:lang w:val="en-US"/>
-        </w:rPr>
-        <w:t>E. Raymond, “The Cathedral and the Bazaar,” Available at http://www.tuxedo.org/</w:t>
-      </w:r>
-    </w:p>
+        <w:t>anexo  de las  reglas de 5F</w:t>
+      </w:r>
+    </w:p>
+  </w:comment>
+  <w:comment w:id="99" w:author="Katherine" w:date="2012-08-29T00:26:00Z" w:initials="K">
     <w:p>
       <w:pPr>
         <w:pStyle w:val="Textocomentario"/>
-        <w:rPr>
-          <w:lang w:val="en-US"/>
-        </w:rPr>
-      </w:pPr>
-      <w:r>
-        <w:rPr>
-          <w:lang w:val="en-US"/>
-        </w:rPr>
-        <w:t>~</w:t>
+      </w:pPr>
+      <w:r>
+        <w:rPr>
+          <w:rStyle w:val="Refdecomentario"/>
+        </w:rPr>
+        <w:annotationRef/>
+      </w:r>
+      <w:r>
+        <w:t xml:space="preserve">Para este plan se debe hacer un plan aparte como el que realizo </w:t>
       </w:r>
       <w:proofErr w:type="spellStart"/>
       <w:r>
-        <w:rPr>
-          <w:lang w:val="en-US"/>
-        </w:rPr>
-        <w:t>esr</w:t>
+        <w:t>Cristhian</w:t>
       </w:r>
       <w:proofErr w:type="spellEnd"/>
       <w:r>
-        <w:rPr>
-          <w:lang w:val="en-US"/>
-        </w:rPr>
-        <w:t>/writings/cathedral-bazaar/cathedral-bazaar.html, 1998</w:t>
+        <w:t xml:space="preserve"> para el plan de entrenamiento.</w:t>
       </w:r>
     </w:p>
   </w:comment>
-  <w:comment w:id="70" w:author="Alice" w:date="2012-08-18T03:41:00Z" w:initials="A">
+  <w:comment w:id="104" w:author="Katherine" w:date="2012-08-29T00:27:00Z" w:initials="K">
     <w:p>
       <w:pPr>
         <w:pStyle w:val="Textocomentario"/>
@@ -18913,11 +19035,11 @@
         <w:annotationRef/>
       </w:r>
       <w:r>
-        <w:t>anexo  de las  reglas de 5F</w:t>
+        <w:t>Referencias a que??</w:t>
       </w:r>
     </w:p>
   </w:comment>
-  <w:comment w:id="100" w:author="Katherine" w:date="2012-08-29T00:26:00Z" w:initials="K">
+  <w:comment w:id="110" w:author="Katherine" w:date="2012-08-29T00:28:00Z" w:initials="K">
     <w:p>
       <w:pPr>
         <w:pStyle w:val="Textocomentario"/>
@@ -18929,19 +19051,19 @@
         <w:annotationRef/>
       </w:r>
       <w:r>
-        <w:t xml:space="preserve">Para este plan se debe hacer un plan aparte como el que realizo </w:t>
+        <w:t xml:space="preserve">El que elige las actividades a realizar es el gerente, </w:t>
       </w:r>
       <w:proofErr w:type="spellStart"/>
       <w:r>
-        <w:t>Cristhian</w:t>
+        <w:t>el</w:t>
       </w:r>
       <w:proofErr w:type="spellEnd"/>
       <w:r>
-        <w:t xml:space="preserve"> para el plan de entrenamiento.</w:t>
+        <w:t xml:space="preserve"> es el que en el WBS las puso , y el las asigna semana por semana.</w:t>
       </w:r>
     </w:p>
   </w:comment>
-  <w:comment w:id="105" w:author="Katherine" w:date="2012-08-29T00:27:00Z" w:initials="K">
+  <w:comment w:id="111" w:author="Juan Pablo Rodriguez Montoya" w:date="2012-08-25T00:29:00Z" w:initials="JP">
     <w:p>
       <w:pPr>
         <w:pStyle w:val="Textocomentario"/>
@@ -18953,31 +19075,7 @@
         <w:annotationRef/>
       </w:r>
       <w:r>
-        <w:t>Referencias a que??</w:t>
-      </w:r>
-    </w:p>
-  </w:comment>
-  <w:comment w:id="111" w:author="Katherine" w:date="2012-08-29T00:28:00Z" w:initials="K">
-    <w:p>
-      <w:pPr>
-        <w:pStyle w:val="Textocomentario"/>
-      </w:pPr>
-      <w:r>
-        <w:rPr>
-          <w:rStyle w:val="Refdecomentario"/>
-        </w:rPr>
-        <w:annotationRef/>
-      </w:r>
-      <w:r>
-        <w:t xml:space="preserve">El que elige las actividades a realizar es el gerente, </w:t>
-      </w:r>
-      <w:proofErr w:type="spellStart"/>
-      <w:r>
-        <w:t>el</w:t>
-      </w:r>
-      <w:proofErr w:type="spellEnd"/>
-      <w:r>
-        <w:t xml:space="preserve"> es el que en el WBS las puso , y el las asigna semana por semana.</w:t>
+        <w:t>Glosario</w:t>
       </w:r>
     </w:p>
   </w:comment>
@@ -18993,11 +19091,48 @@
         <w:annotationRef/>
       </w:r>
       <w:r>
+        <w:t>Referencia a reglamento canales de comunicación</w:t>
+      </w:r>
+    </w:p>
+  </w:comment>
+  <w:comment w:id="113" w:author="Katherine" w:date="2012-08-29T00:30:00Z" w:initials="K">
+    <w:p>
+      <w:pPr>
+        <w:pStyle w:val="Textocomentario"/>
+      </w:pPr>
+      <w:r>
+        <w:rPr>
+          <w:rStyle w:val="Refdecomentario"/>
+        </w:rPr>
+        <w:annotationRef/>
+      </w:r>
+      <w:r>
+        <w:t xml:space="preserve">Referencia carpeta de plantillas o al plan de </w:t>
+      </w:r>
+      <w:proofErr w:type="spellStart"/>
+      <w:r>
+        <w:t>documentacion</w:t>
+      </w:r>
+      <w:proofErr w:type="spellEnd"/>
+    </w:p>
+  </w:comment>
+  <w:comment w:id="114" w:author="Juan Pablo Rodriguez Montoya" w:date="2012-08-25T00:29:00Z" w:initials="JP">
+    <w:p>
+      <w:pPr>
+        <w:pStyle w:val="Textocomentario"/>
+      </w:pPr>
+      <w:r>
+        <w:rPr>
+          <w:rStyle w:val="Refdecomentario"/>
+        </w:rPr>
+        <w:annotationRef/>
+      </w:r>
+      <w:r>
         <w:t>Glosario</w:t>
       </w:r>
     </w:p>
   </w:comment>
-  <w:comment w:id="113" w:author="Juan Pablo Rodriguez Montoya" w:date="2012-08-25T00:29:00Z" w:initials="JP">
+  <w:comment w:id="118" w:author="Alicia Beltran" w:date="2012-09-02T22:29:00Z" w:initials="AB">
     <w:p>
       <w:pPr>
         <w:pStyle w:val="Textocomentario"/>
@@ -19008,46 +19143,27 @@
         </w:rPr>
         <w:annotationRef/>
       </w:r>
-      <w:r>
-        <w:t>Referencia a reglamento canales de comunicación</w:t>
-      </w:r>
-    </w:p>
-  </w:comment>
-  <w:comment w:id="114" w:author="Katherine" w:date="2012-08-29T00:30:00Z" w:initials="K">
+      <w:proofErr w:type="spellStart"/>
+      <w:r>
+        <w:t>Iso</w:t>
+      </w:r>
+      <w:proofErr w:type="spellEnd"/>
+      <w:r>
+        <w:t xml:space="preserve"> 31000</w:t>
+      </w:r>
+    </w:p>
     <w:p>
       <w:pPr>
         <w:pStyle w:val="Textocomentario"/>
       </w:pPr>
       <w:r>
-        <w:rPr>
-          <w:rStyle w:val="Refdecomentario"/>
-        </w:rPr>
-        <w:annotationRef/>
-      </w:r>
-      <w:r>
-        <w:t xml:space="preserve">Referencia carpeta de plantillas o al plan de </w:t>
-      </w:r>
-      <w:proofErr w:type="spellStart"/>
-      <w:r>
-        <w:t>documentacion</w:t>
-      </w:r>
-      <w:proofErr w:type="spellEnd"/>
-    </w:p>
-  </w:comment>
-  <w:comment w:id="115" w:author="Juan Pablo Rodriguez Montoya" w:date="2012-08-25T00:29:00Z" w:initials="JP">
+        <w:t>IEEE 31010</w:t>
+      </w:r>
+    </w:p>
     <w:p>
       <w:pPr>
         <w:pStyle w:val="Textocomentario"/>
       </w:pPr>
-      <w:r>
-        <w:rPr>
-          <w:rStyle w:val="Refdecomentario"/>
-        </w:rPr>
-        <w:annotationRef/>
-      </w:r>
-      <w:r>
-        <w:t>Glosario</w:t>
-      </w:r>
     </w:p>
   </w:comment>
   <w:comment w:id="119" w:author="Alicia Beltran" w:date="2012-09-02T22:29:00Z" w:initials="AB">
@@ -19061,34 +19177,47 @@
         </w:rPr>
         <w:annotationRef/>
       </w:r>
+      <w:r>
+        <w:t>Plan de  riesgos del proyecto</w:t>
+      </w:r>
+    </w:p>
+  </w:comment>
+  <w:comment w:id="123" w:author="Juan Pablo Rodriguez Montoya" w:date="2012-09-03T11:03:00Z" w:initials="JP">
+    <w:p>
+      <w:pPr>
+        <w:pStyle w:val="Textocomentario"/>
+      </w:pPr>
+      <w:r>
+        <w:rPr>
+          <w:rStyle w:val="Refdecomentario"/>
+        </w:rPr>
+        <w:annotationRef/>
+      </w:r>
       <w:proofErr w:type="spellStart"/>
       <w:r>
-        <w:t>Iso</w:t>
+        <w:t>Referncia</w:t>
       </w:r>
       <w:proofErr w:type="spellEnd"/>
       <w:r>
-        <w:t xml:space="preserve"> 31000</w:t>
-      </w:r>
+        <w:t xml:space="preserve"> a plan de </w:t>
+      </w:r>
+      <w:proofErr w:type="spellStart"/>
+      <w:r>
+        <w:t>adminisracion</w:t>
+      </w:r>
+      <w:proofErr w:type="spellEnd"/>
     </w:p>
     <w:p>
       <w:pPr>
         <w:pStyle w:val="Textocomentario"/>
       </w:pPr>
-      <w:r>
-        <w:t>IEEE 31010</w:t>
-      </w:r>
-    </w:p>
+    </w:p>
+  </w:comment>
+  <w:comment w:id="126" w:author="Zebaxtian" w:date="2012-08-30T21:39:00Z" w:initials="Z">
     <w:p>
       <w:pPr>
         <w:pStyle w:val="Textocomentario"/>
       </w:pPr>
-    </w:p>
-  </w:comment>
-  <w:comment w:id="120" w:author="Alicia Beltran" w:date="2012-09-02T22:29:00Z" w:initials="AB">
-    <w:p>
-      <w:pPr>
-        <w:pStyle w:val="Textocomentario"/>
-      </w:pPr>
       <w:r>
         <w:rPr>
           <w:rStyle w:val="Refdecomentario"/>
@@ -19096,7 +19225,31 @@
         <w:annotationRef/>
       </w:r>
       <w:r>
-        <w:t>Plan de  riesgos del proyecto</w:t>
+        <w:t xml:space="preserve">Revisar si se utilizaran otros estándares, el archivo esta en </w:t>
+      </w:r>
+      <w:proofErr w:type="spellStart"/>
+      <w:r>
+        <w:t>dropbox</w:t>
+      </w:r>
+      <w:proofErr w:type="spellEnd"/>
+      <w:r>
+        <w:t xml:space="preserve"> para hacer las modificaciones y subirlo a </w:t>
+      </w:r>
+      <w:proofErr w:type="spellStart"/>
+      <w:r>
+        <w:t>Git</w:t>
+      </w:r>
+      <w:proofErr w:type="spellEnd"/>
+      <w:r>
+        <w:t xml:space="preserve">, si se cambian esta imagen y la de infraestructura toca cambiarlas en el </w:t>
+      </w:r>
+      <w:proofErr w:type="spellStart"/>
+      <w:r>
+        <w:t>gibhub</w:t>
+      </w:r>
+      <w:proofErr w:type="spellEnd"/>
+      <w:r>
+        <w:t xml:space="preserve"> porque están arriba</w:t>
       </w:r>
     </w:p>
   </w:comment>
@@ -19112,31 +19265,7 @@
         <w:annotationRef/>
       </w:r>
       <w:r>
-        <w:t xml:space="preserve">Revisar si se utilizaran otros estándares, el archivo esta en </w:t>
-      </w:r>
-      <w:proofErr w:type="spellStart"/>
-      <w:r>
-        <w:t>dropbox</w:t>
-      </w:r>
-      <w:proofErr w:type="spellEnd"/>
-      <w:r>
-        <w:t xml:space="preserve"> para hacer las modificaciones y subirlo a </w:t>
-      </w:r>
-      <w:proofErr w:type="spellStart"/>
-      <w:r>
-        <w:t>Git</w:t>
-      </w:r>
-      <w:proofErr w:type="spellEnd"/>
-      <w:r>
-        <w:t xml:space="preserve">, si se cambian esta imagen y la de infraestructura toca cambiarlas en el </w:t>
-      </w:r>
-      <w:proofErr w:type="spellStart"/>
-      <w:r>
-        <w:t>gibhub</w:t>
-      </w:r>
-      <w:proofErr w:type="spellEnd"/>
-      <w:r>
-        <w:t xml:space="preserve"> porque están arriba</w:t>
+        <w:t>Referencias que vamos a manejar???</w:t>
       </w:r>
     </w:p>
   </w:comment>
@@ -19152,11 +19281,11 @@
         <w:annotationRef/>
       </w:r>
       <w:r>
-        <w:t>Referencias que vamos a manejar???</w:t>
+        <w:t>En anexos deberá aparecer las plantillas para esta referencia</w:t>
       </w:r>
     </w:p>
   </w:comment>
-  <w:comment w:id="129" w:author="Zebaxtian" w:date="2012-08-30T21:39:00Z" w:initials="Z">
+  <w:comment w:id="136" w:author="Alicia Beltran" w:date="2012-08-30T21:44:00Z" w:initials="AB">
     <w:p>
       <w:pPr>
         <w:pStyle w:val="Textocomentario"/>
@@ -19167,9 +19296,27 @@
         </w:rPr>
         <w:annotationRef/>
       </w:r>
-      <w:r>
-        <w:t>En anexos deberá aparecer las plantillas para esta referencia</w:t>
-      </w:r>
+      <w:proofErr w:type="spellStart"/>
+      <w:r>
+        <w:t>lonk</w:t>
+      </w:r>
+      <w:proofErr w:type="spellEnd"/>
+      <w:r>
+        <w:t xml:space="preserve"> </w:t>
+      </w:r>
+      <w:proofErr w:type="spellStart"/>
+      <w:r>
+        <w:t>alplan</w:t>
+      </w:r>
+      <w:proofErr w:type="spellEnd"/>
+      <w:r>
+        <w:t xml:space="preserve"> de verificación  y  validación</w:t>
+      </w:r>
+    </w:p>
+    <w:p>
+      <w:pPr>
+        <w:pStyle w:val="Textocomentario"/>
+      </w:pPr>
     </w:p>
   </w:comment>
   <w:comment w:id="137" w:author="Alicia Beltran" w:date="2012-08-30T21:44:00Z" w:initials="AB">
@@ -19185,25 +19332,20 @@
       </w:r>
       <w:proofErr w:type="spellStart"/>
       <w:r>
-        <w:t>lonk</w:t>
+        <w:t>nrcesito</w:t>
       </w:r>
       <w:proofErr w:type="spellEnd"/>
       <w:r>
-        <w:t xml:space="preserve"> </w:t>
+        <w:t xml:space="preserve">  link a ese plan de </w:t>
       </w:r>
       <w:proofErr w:type="spellStart"/>
       <w:r>
-        <w:t>alplan</w:t>
+        <w:t>aseg</w:t>
       </w:r>
       <w:proofErr w:type="spellEnd"/>
       <w:r>
-        <w:t xml:space="preserve"> de verificación  y  validación</w:t>
-      </w:r>
-    </w:p>
-    <w:p>
-      <w:pPr>
-        <w:pStyle w:val="Textocomentario"/>
-      </w:pPr>
+        <w:t xml:space="preserve"> de la calidad</w:t>
+      </w:r>
     </w:p>
   </w:comment>
   <w:comment w:id="138" w:author="Alicia Beltran" w:date="2012-08-30T21:44:00Z" w:initials="AB">
@@ -19217,21 +19359,8 @@
         </w:rPr>
         <w:annotationRef/>
       </w:r>
-      <w:proofErr w:type="spellStart"/>
-      <w:r>
-        <w:t>nrcesito</w:t>
-      </w:r>
-      <w:proofErr w:type="spellEnd"/>
-      <w:r>
-        <w:t xml:space="preserve">  link a ese plan de </w:t>
-      </w:r>
-      <w:proofErr w:type="spellStart"/>
-      <w:r>
-        <w:t>aseg</w:t>
-      </w:r>
-      <w:proofErr w:type="spellEnd"/>
-      <w:r>
-        <w:t xml:space="preserve"> de la calidad</w:t>
+      <w:r>
+        <w:t>link a ese plan</w:t>
       </w:r>
     </w:p>
   </w:comment>
@@ -19247,11 +19376,16 @@
         <w:annotationRef/>
       </w:r>
       <w:r>
-        <w:t>link a ese plan</w:t>
-      </w:r>
+        <w:t xml:space="preserve">link a ese </w:t>
+      </w:r>
+      <w:proofErr w:type="spellStart"/>
+      <w:r>
+        <w:t>plna</w:t>
+      </w:r>
+      <w:proofErr w:type="spellEnd"/>
     </w:p>
   </w:comment>
-  <w:comment w:id="140" w:author="Alicia Beltran" w:date="2012-08-30T21:44:00Z" w:initials="AB">
+  <w:comment w:id="141" w:author="Katherine" w:date="2012-09-02T18:48:00Z" w:initials="K">
     <w:p>
       <w:pPr>
         <w:pStyle w:val="Textocomentario"/>
@@ -19263,28 +19397,28 @@
         <w:annotationRef/>
       </w:r>
       <w:r>
-        <w:t xml:space="preserve">link a ese </w:t>
+        <w:t>Revisar</w:t>
+      </w:r>
+    </w:p>
+  </w:comment>
+  <w:comment w:id="142" w:author="Alicia Beltran" w:date="2012-09-02T18:45:00Z" w:initials="AB">
+    <w:p>
+      <w:pPr>
+        <w:pStyle w:val="Textocomentario"/>
+      </w:pPr>
+      <w:r>
+        <w:rPr>
+          <w:rStyle w:val="Refdecomentario"/>
+        </w:rPr>
+        <w:annotationRef/>
       </w:r>
       <w:proofErr w:type="spellStart"/>
       <w:r>
-        <w:t>plna</w:t>
+        <w:t>Sec</w:t>
       </w:r>
       <w:proofErr w:type="spellEnd"/>
-    </w:p>
-  </w:comment>
-  <w:comment w:id="142" w:author="Katherine" w:date="2012-09-02T18:48:00Z" w:initials="K">
-    <w:p>
-      <w:pPr>
-        <w:pStyle w:val="Textocomentario"/>
-      </w:pPr>
-      <w:r>
-        <w:rPr>
-          <w:rStyle w:val="Refdecomentario"/>
-        </w:rPr>
-        <w:annotationRef/>
-      </w:r>
-      <w:r>
-        <w:t>Revisar</w:t>
+      <w:r>
+        <w:t xml:space="preserve"> 8.6</w:t>
       </w:r>
     </w:p>
   </w:comment>
@@ -19299,33 +19433,12 @@
         </w:rPr>
         <w:annotationRef/>
       </w:r>
-      <w:proofErr w:type="spellStart"/>
-      <w:r>
-        <w:t>Sec</w:t>
-      </w:r>
-      <w:proofErr w:type="spellEnd"/>
-      <w:r>
-        <w:t xml:space="preserve"> 8.6</w:t>
+      <w:r>
+        <w:t>Link al  plan  de dcc</w:t>
       </w:r>
     </w:p>
   </w:comment>
-  <w:comment w:id="144" w:author="Alicia Beltran" w:date="2012-09-02T18:45:00Z" w:initials="AB">
-    <w:p>
-      <w:pPr>
-        <w:pStyle w:val="Textocomentario"/>
-      </w:pPr>
-      <w:r>
-        <w:rPr>
-          <w:rStyle w:val="Refdecomentario"/>
-        </w:rPr>
-        <w:annotationRef/>
-      </w:r>
-      <w:r>
-        <w:t>Link al  plan  de dcc</w:t>
-      </w:r>
-    </w:p>
-  </w:comment>
-  <w:comment w:id="145" w:author="Katherine" w:date="2012-09-02T18:47:00Z" w:initials="K">
+  <w:comment w:id="144" w:author="Katherine" w:date="2012-09-02T18:47:00Z" w:initials="K">
     <w:p>
       <w:pPr>
         <w:pStyle w:val="Textocomentario"/>
@@ -19562,7 +19675,7 @@
         <w:noProof/>
         <w:lang w:val="en-US"/>
       </w:rPr>
-      <w:t>18</w:t>
+      <w:t>34</w:t>
     </w:r>
     <w:r>
       <w:rPr>
@@ -19666,7 +19779,7 @@
         <w:noProof/>
         <w:lang w:val="en-US"/>
       </w:rPr>
-      <w:t>19</w:t>
+      <w:t>33</w:t>
     </w:r>
     <w:r>
       <w:rPr>
@@ -25361,15 +25474,6 @@
   </w:num>
   <w:num w:numId="48">
     <w:abstractNumId w:val="13"/>
-    <w:lvlOverride w:ilvl="0"/>
-    <w:lvlOverride w:ilvl="1"/>
-    <w:lvlOverride w:ilvl="2"/>
-    <w:lvlOverride w:ilvl="3"/>
-    <w:lvlOverride w:ilvl="4"/>
-    <w:lvlOverride w:ilvl="5"/>
-    <w:lvlOverride w:ilvl="6"/>
-    <w:lvlOverride w:ilvl="7"/>
-    <w:lvlOverride w:ilvl="8"/>
   </w:num>
 </w:numbering>
 </file>
@@ -30715,66 +30819,66 @@
     </dgm:pt>
   </dgm:ptLst>
   <dgm:cxnLst>
-    <dgm:cxn modelId="{9E0687D1-50BA-4BFD-A203-23252BC1CFB5}" type="presOf" srcId="{5D8AF85A-519C-4035-9396-72EB80AFC4D0}" destId="{623AF920-100A-4B64-91D2-F35E1EAF5D6C}" srcOrd="1" destOrd="0" presId="urn:microsoft.com/office/officeart/2005/8/layout/radial5"/>
-    <dgm:cxn modelId="{56140DD9-5BD3-44EB-9F5E-32088D28AE32}" type="presOf" srcId="{7B883B14-106E-4048-84D9-75B5EF6542AB}" destId="{6A7DA7E8-A7F2-4164-98C9-450F29A3AF5A}" srcOrd="0" destOrd="0" presId="urn:microsoft.com/office/officeart/2005/8/layout/radial5"/>
     <dgm:cxn modelId="{01BB8C6D-9A12-4129-8206-175F6353C646}" srcId="{F7420165-9021-44F1-BBD5-4EE74743EFCE}" destId="{1F58F8FD-546E-46CD-83C9-466EB5E78A1C}" srcOrd="2" destOrd="0" parTransId="{B7D2AFC1-0576-4693-ADD4-65B9C42A053C}" sibTransId="{78B302FC-BE0D-4913-B6BB-D30A4C11CEA3}"/>
-    <dgm:cxn modelId="{22AF225E-66E4-46B1-B6E3-F6F0D715642B}" type="presOf" srcId="{AA3AE431-6E38-4467-A862-744AB834DF49}" destId="{6EC804A8-D5E6-4750-B72A-B626C03701E2}" srcOrd="0" destOrd="0" presId="urn:microsoft.com/office/officeart/2005/8/layout/radial5"/>
-    <dgm:cxn modelId="{44B60C71-A672-449F-81F5-781A2551648A}" type="presOf" srcId="{B7D2AFC1-0576-4693-ADD4-65B9C42A053C}" destId="{A2645C85-6571-467A-B85C-A2D25318828E}" srcOrd="0" destOrd="0" presId="urn:microsoft.com/office/officeart/2005/8/layout/radial5"/>
+    <dgm:cxn modelId="{83C191DA-7D0E-4B29-8875-01C29940733A}" type="presOf" srcId="{5D8AF85A-519C-4035-9396-72EB80AFC4D0}" destId="{1642D5CD-887E-481D-8729-3966AECDA291}" srcOrd="0" destOrd="0" presId="urn:microsoft.com/office/officeart/2005/8/layout/radial5"/>
+    <dgm:cxn modelId="{F30FE0E8-ACC5-470A-A769-694A3B1F49A8}" type="presOf" srcId="{974439A4-00BA-48AB-8561-489F4E404187}" destId="{4E1AEDC5-78DE-4C9E-A2FD-6D2EEA11C00E}" srcOrd="0" destOrd="0" presId="urn:microsoft.com/office/officeart/2005/8/layout/radial5"/>
     <dgm:cxn modelId="{8A9C2FED-3BE3-4444-92C7-CE8D9D1D2C22}" srcId="{F7420165-9021-44F1-BBD5-4EE74743EFCE}" destId="{FB0E39E0-7DCB-49B3-AB25-32C690432D86}" srcOrd="5" destOrd="0" parTransId="{5D8AF85A-519C-4035-9396-72EB80AFC4D0}" sibTransId="{F2807029-0514-4931-B99E-3BBB4E2B2C9A}"/>
-    <dgm:cxn modelId="{D965B9B5-6EFC-4DFB-827C-92E4EF03EDD9}" type="presOf" srcId="{C7F1ABC5-FBC1-49ED-BF1D-1F47C7F45F12}" destId="{A20C39A1-4C97-46E0-A175-37DACB63AC33}" srcOrd="0" destOrd="0" presId="urn:microsoft.com/office/officeart/2005/8/layout/radial5"/>
-    <dgm:cxn modelId="{467C2B76-FB5B-42E5-96AA-5AAED964A53E}" type="presOf" srcId="{7BE8DEF7-012B-4CC8-80F7-BD83343BF6A5}" destId="{BCDCA649-6DFE-41E8-8B0E-932ED78283A8}" srcOrd="0" destOrd="0" presId="urn:microsoft.com/office/officeart/2005/8/layout/radial5"/>
-    <dgm:cxn modelId="{42D3199D-78C4-41FE-89D6-4E1C7A36D4A9}" type="presOf" srcId="{B7D2AFC1-0576-4693-ADD4-65B9C42A053C}" destId="{2397EC32-F7FF-406B-9F00-ECA0B7ED3EA5}" srcOrd="1" destOrd="0" presId="urn:microsoft.com/office/officeart/2005/8/layout/radial5"/>
-    <dgm:cxn modelId="{79ADA3A5-C284-4561-849E-12C0FA765913}" type="presOf" srcId="{7BE8DEF7-012B-4CC8-80F7-BD83343BF6A5}" destId="{3ED9EAA3-91A2-4444-A8EB-FA2B9EE719E8}" srcOrd="1" destOrd="0" presId="urn:microsoft.com/office/officeart/2005/8/layout/radial5"/>
-    <dgm:cxn modelId="{F8844AA1-2F82-47BE-BB33-0B791D68A24B}" type="presOf" srcId="{4A398404-64D6-40A1-A816-35C4804ADDC3}" destId="{C5703348-FD55-4B75-8FC6-76375B11653F}" srcOrd="1" destOrd="0" presId="urn:microsoft.com/office/officeart/2005/8/layout/radial5"/>
-    <dgm:cxn modelId="{83D088DD-BC23-480A-B2F2-E0CEC3C18763}" type="presOf" srcId="{4A398404-64D6-40A1-A816-35C4804ADDC3}" destId="{0DCBC6F7-D5BE-43B3-B04F-3469C2D6FC90}" srcOrd="0" destOrd="0" presId="urn:microsoft.com/office/officeart/2005/8/layout/radial5"/>
+    <dgm:cxn modelId="{58603BAE-766C-4D1A-B414-35E00121EF3E}" type="presOf" srcId="{B7D2AFC1-0576-4693-ADD4-65B9C42A053C}" destId="{2397EC32-F7FF-406B-9F00-ECA0B7ED3EA5}" srcOrd="1" destOrd="0" presId="urn:microsoft.com/office/officeart/2005/8/layout/radial5"/>
+    <dgm:cxn modelId="{831D6FC0-6633-4C58-B451-A4D405B6F9B1}" type="presOf" srcId="{8AF19001-A37C-4074-9F2C-F49F8D2AC75D}" destId="{1924F538-E8FC-48EA-87A3-DBC0357ECC1B}" srcOrd="0" destOrd="0" presId="urn:microsoft.com/office/officeart/2005/8/layout/radial5"/>
+    <dgm:cxn modelId="{3185CA0D-A614-48BB-A65A-001A0CD72D87}" type="presOf" srcId="{BA9F920C-3E2B-4642-A0A9-FBE58E89CDE1}" destId="{BD1E6539-46C9-4705-BF25-DD85A948CE3D}" srcOrd="0" destOrd="0" presId="urn:microsoft.com/office/officeart/2005/8/layout/radial5"/>
+    <dgm:cxn modelId="{1284817E-1304-46DD-9D24-4A344A433CB7}" type="presOf" srcId="{18B7C8EB-C745-4C20-8A9D-4D4D497341C3}" destId="{1DA63683-A578-4DCC-9D4B-185977D621DD}" srcOrd="0" destOrd="0" presId="urn:microsoft.com/office/officeart/2005/8/layout/radial5"/>
+    <dgm:cxn modelId="{503224CF-AF6A-4F6E-8DC4-ABC0E31CEE0F}" type="presOf" srcId="{F7420165-9021-44F1-BBD5-4EE74743EFCE}" destId="{814076A2-1CB4-4791-849B-6B39765CA4A0}" srcOrd="0" destOrd="0" presId="urn:microsoft.com/office/officeart/2005/8/layout/radial5"/>
+    <dgm:cxn modelId="{261A17DE-F183-4189-8715-7964420BE35D}" type="presOf" srcId="{974439A4-00BA-48AB-8561-489F4E404187}" destId="{2EBECA69-F28C-4EC1-AC8A-3BE82C984033}" srcOrd="1" destOrd="0" presId="urn:microsoft.com/office/officeart/2005/8/layout/radial5"/>
+    <dgm:cxn modelId="{073E90C0-9760-4E4E-AC0F-90896E54BD03}" type="presOf" srcId="{FB0E39E0-7DCB-49B3-AB25-32C690432D86}" destId="{76C477AE-2907-4A82-893D-75CA5A94CA64}" srcOrd="0" destOrd="0" presId="urn:microsoft.com/office/officeart/2005/8/layout/radial5"/>
     <dgm:cxn modelId="{DFC650EB-64AE-4C6A-81C3-8321DB221483}" srcId="{F7420165-9021-44F1-BBD5-4EE74743EFCE}" destId="{6BBE6CE1-81DC-4CC1-A9D8-670CEC9AEE9C}" srcOrd="6" destOrd="0" parTransId="{974439A4-00BA-48AB-8561-489F4E404187}" sibTransId="{F1218FA7-B8FF-4B33-A613-01534F047C68}"/>
-    <dgm:cxn modelId="{3FFED8A4-E458-4F40-A372-43D66612E6E4}" type="presOf" srcId="{1F58F8FD-546E-46CD-83C9-466EB5E78A1C}" destId="{EF855903-1CAE-4C32-8B66-0C3F23A76E85}" srcOrd="0" destOrd="0" presId="urn:microsoft.com/office/officeart/2005/8/layout/radial5"/>
-    <dgm:cxn modelId="{418C3BFF-9239-46E5-9282-0DF9AF059A8D}" type="presOf" srcId="{5D8AF85A-519C-4035-9396-72EB80AFC4D0}" destId="{1642D5CD-887E-481D-8729-3966AECDA291}" srcOrd="0" destOrd="0" presId="urn:microsoft.com/office/officeart/2005/8/layout/radial5"/>
-    <dgm:cxn modelId="{953E7551-1463-4CEB-802E-042C45D741E3}" type="presOf" srcId="{BA9F920C-3E2B-4642-A0A9-FBE58E89CDE1}" destId="{BD1E6539-46C9-4705-BF25-DD85A948CE3D}" srcOrd="0" destOrd="0" presId="urn:microsoft.com/office/officeart/2005/8/layout/radial5"/>
-    <dgm:cxn modelId="{9A991AA5-B5FB-445D-87CD-D0AAE5CDBA3B}" type="presOf" srcId="{AA3AE431-6E38-4467-A862-744AB834DF49}" destId="{1ACB7136-B320-42E0-9B56-9833EDA70F45}" srcOrd="1" destOrd="0" presId="urn:microsoft.com/office/officeart/2005/8/layout/radial5"/>
-    <dgm:cxn modelId="{7237D545-0F84-4613-8E38-BBE1FC45F183}" type="presOf" srcId="{6BBE6CE1-81DC-4CC1-A9D8-670CEC9AEE9C}" destId="{7D6524C6-6790-41F6-A510-384C4EBB0B42}" srcOrd="0" destOrd="0" presId="urn:microsoft.com/office/officeart/2005/8/layout/radial5"/>
-    <dgm:cxn modelId="{FD1B7346-9072-48A7-A4EF-281E2410AE07}" type="presOf" srcId="{974439A4-00BA-48AB-8561-489F4E404187}" destId="{4E1AEDC5-78DE-4C9E-A2FD-6D2EEA11C00E}" srcOrd="0" destOrd="0" presId="urn:microsoft.com/office/officeart/2005/8/layout/radial5"/>
-    <dgm:cxn modelId="{262E19EE-22E2-420D-8B18-E19D499F1CFF}" type="presOf" srcId="{18B7C8EB-C745-4C20-8A9D-4D4D497341C3}" destId="{1DA63683-A578-4DCC-9D4B-185977D621DD}" srcOrd="0" destOrd="0" presId="urn:microsoft.com/office/officeart/2005/8/layout/radial5"/>
+    <dgm:cxn modelId="{F90860AD-6CAC-4EE1-9A97-DCA320164C10}" type="presOf" srcId="{4A398404-64D6-40A1-A816-35C4804ADDC3}" destId="{C5703348-FD55-4B75-8FC6-76375B11653F}" srcOrd="1" destOrd="0" presId="urn:microsoft.com/office/officeart/2005/8/layout/radial5"/>
+    <dgm:cxn modelId="{73AFD9B9-3266-44DE-9DE4-EF00EA482679}" type="presOf" srcId="{A928D84F-F510-4455-B6F6-8A516041EA5D}" destId="{9CF613C2-FC76-400D-B3BD-18F9FBD3F76A}" srcOrd="0" destOrd="0" presId="urn:microsoft.com/office/officeart/2005/8/layout/radial5"/>
+    <dgm:cxn modelId="{CFF2DF47-E972-4B8F-BA9B-CBE20D1AA1E3}" type="presOf" srcId="{86CA724C-E1FC-49D4-A97B-BE3180A2391E}" destId="{147A53D6-7CD7-447B-AC19-AB98CDDDA1BF}" srcOrd="0" destOrd="0" presId="urn:microsoft.com/office/officeart/2005/8/layout/radial5"/>
+    <dgm:cxn modelId="{22F4A064-4CB3-461E-ACAB-A649C430137E}" type="presOf" srcId="{6BBE6CE1-81DC-4CC1-A9D8-670CEC9AEE9C}" destId="{7D6524C6-6790-41F6-A510-384C4EBB0B42}" srcOrd="0" destOrd="0" presId="urn:microsoft.com/office/officeart/2005/8/layout/radial5"/>
+    <dgm:cxn modelId="{6B63DEF0-6F39-4BE0-982D-555A9130603B}" type="presOf" srcId="{AA3AE431-6E38-4467-A862-744AB834DF49}" destId="{1ACB7136-B320-42E0-9B56-9833EDA70F45}" srcOrd="1" destOrd="0" presId="urn:microsoft.com/office/officeart/2005/8/layout/radial5"/>
+    <dgm:cxn modelId="{F0CB492A-F58D-4D89-851B-FC33AC9E5BDD}" type="presOf" srcId="{B7D2AFC1-0576-4693-ADD4-65B9C42A053C}" destId="{A2645C85-6571-467A-B85C-A2D25318828E}" srcOrd="0" destOrd="0" presId="urn:microsoft.com/office/officeart/2005/8/layout/radial5"/>
+    <dgm:cxn modelId="{A665C207-91DA-4AAD-9A55-FF5F361A2D60}" type="presOf" srcId="{5D8AF85A-519C-4035-9396-72EB80AFC4D0}" destId="{623AF920-100A-4B64-91D2-F35E1EAF5D6C}" srcOrd="1" destOrd="0" presId="urn:microsoft.com/office/officeart/2005/8/layout/radial5"/>
     <dgm:cxn modelId="{838B5E78-76F4-40D1-85E3-E7CBD4DA0F24}" srcId="{F7420165-9021-44F1-BBD5-4EE74743EFCE}" destId="{BA9F920C-3E2B-4642-A0A9-FBE58E89CDE1}" srcOrd="7" destOrd="0" parTransId="{4A398404-64D6-40A1-A816-35C4804ADDC3}" sibTransId="{293E0468-ED3C-43A6-ADDF-A9B0CE9C211A}"/>
+    <dgm:cxn modelId="{F90DBD08-4117-4993-A033-0F4D75EBB2D0}" type="presOf" srcId="{C7F1ABC5-FBC1-49ED-BF1D-1F47C7F45F12}" destId="{A20C39A1-4C97-46E0-A175-37DACB63AC33}" srcOrd="0" destOrd="0" presId="urn:microsoft.com/office/officeart/2005/8/layout/radial5"/>
     <dgm:cxn modelId="{31596380-06C8-4826-8CFD-A13DEA74D0F5}" srcId="{F7420165-9021-44F1-BBD5-4EE74743EFCE}" destId="{86CA724C-E1FC-49D4-A97B-BE3180A2391E}" srcOrd="0" destOrd="0" parTransId="{AA3AE431-6E38-4467-A862-744AB834DF49}" sibTransId="{6905CCDE-D755-4FB8-87FB-BF2B1BEE595A}"/>
-    <dgm:cxn modelId="{F08D0F68-94FC-4523-B6AF-2008E24F3453}" type="presOf" srcId="{F7420165-9021-44F1-BBD5-4EE74743EFCE}" destId="{814076A2-1CB4-4791-849B-6B39765CA4A0}" srcOrd="0" destOrd="0" presId="urn:microsoft.com/office/officeart/2005/8/layout/radial5"/>
+    <dgm:cxn modelId="{C6625670-8A6D-4282-A6F4-FE615FF5F08F}" type="presOf" srcId="{7BE8DEF7-012B-4CC8-80F7-BD83343BF6A5}" destId="{3ED9EAA3-91A2-4444-A8EB-FA2B9EE719E8}" srcOrd="1" destOrd="0" presId="urn:microsoft.com/office/officeart/2005/8/layout/radial5"/>
     <dgm:cxn modelId="{3F168B8F-903F-4725-B681-455D12E006BD}" srcId="{F7420165-9021-44F1-BBD5-4EE74743EFCE}" destId="{A928D84F-F510-4455-B6F6-8A516041EA5D}" srcOrd="3" destOrd="0" parTransId="{7BE8DEF7-012B-4CC8-80F7-BD83343BF6A5}" sibTransId="{FBFBE9A4-A8BB-4889-AA34-05F06BBBF397}"/>
+    <dgm:cxn modelId="{9B13D59A-C9BC-45C9-9163-5519F2CD6E76}" type="presOf" srcId="{4A398404-64D6-40A1-A816-35C4804ADDC3}" destId="{0DCBC6F7-D5BE-43B3-B04F-3469C2D6FC90}" srcOrd="0" destOrd="0" presId="urn:microsoft.com/office/officeart/2005/8/layout/radial5"/>
+    <dgm:cxn modelId="{B00E980C-5F21-4287-82E3-72BCB7D7C7A7}" type="presOf" srcId="{AA3AE431-6E38-4467-A862-744AB834DF49}" destId="{6EC804A8-D5E6-4750-B72A-B626C03701E2}" srcOrd="0" destOrd="0" presId="urn:microsoft.com/office/officeart/2005/8/layout/radial5"/>
     <dgm:cxn modelId="{6D2F47FE-6D9F-496B-BDC9-3F5511A034C2}" srcId="{F7420165-9021-44F1-BBD5-4EE74743EFCE}" destId="{8AF19001-A37C-4074-9F2C-F49F8D2AC75D}" srcOrd="1" destOrd="0" parTransId="{EC5CD053-991A-49C2-8E91-883958B281FE}" sibTransId="{57AA3EEB-5158-4E45-BA54-E0B0C2410B82}"/>
-    <dgm:cxn modelId="{737FCB23-29D0-4DA9-96A5-D243EACBD49D}" type="presOf" srcId="{EC5CD053-991A-49C2-8E91-883958B281FE}" destId="{D7990666-7F4D-4D83-A834-647CFF0C41FD}" srcOrd="0" destOrd="0" presId="urn:microsoft.com/office/officeart/2005/8/layout/radial5"/>
-    <dgm:cxn modelId="{E8451DC8-2C4E-4D48-93FE-8F1CB480E47C}" type="presOf" srcId="{18B7C8EB-C745-4C20-8A9D-4D4D497341C3}" destId="{CCE865E6-A543-4DEC-83CF-FDB8D33369C6}" srcOrd="1" destOrd="0" presId="urn:microsoft.com/office/officeart/2005/8/layout/radial5"/>
+    <dgm:cxn modelId="{7F227B46-7B96-4FD3-B263-A56E0055262E}" type="presOf" srcId="{1F58F8FD-546E-46CD-83C9-466EB5E78A1C}" destId="{EF855903-1CAE-4C32-8B66-0C3F23A76E85}" srcOrd="0" destOrd="0" presId="urn:microsoft.com/office/officeart/2005/8/layout/radial5"/>
+    <dgm:cxn modelId="{3EF86A61-DDE0-4F5B-9F7E-669BE1CAB71C}" type="presOf" srcId="{EC5CD053-991A-49C2-8E91-883958B281FE}" destId="{B669C026-517D-45DD-8232-CE060975CC33}" srcOrd="1" destOrd="0" presId="urn:microsoft.com/office/officeart/2005/8/layout/radial5"/>
+    <dgm:cxn modelId="{271BFE89-D15B-473C-BC19-75C7359F78D6}" type="presOf" srcId="{7B883B14-106E-4048-84D9-75B5EF6542AB}" destId="{6A7DA7E8-A7F2-4164-98C9-450F29A3AF5A}" srcOrd="0" destOrd="0" presId="urn:microsoft.com/office/officeart/2005/8/layout/radial5"/>
+    <dgm:cxn modelId="{0FD3EB5D-492F-4ADB-AF7C-B03FCB3E807F}" type="presOf" srcId="{7BE8DEF7-012B-4CC8-80F7-BD83343BF6A5}" destId="{BCDCA649-6DFE-41E8-8B0E-932ED78283A8}" srcOrd="0" destOrd="0" presId="urn:microsoft.com/office/officeart/2005/8/layout/radial5"/>
     <dgm:cxn modelId="{27ADA697-3AE3-4D17-9F7B-B128329F8C9E}" srcId="{7B883B14-106E-4048-84D9-75B5EF6542AB}" destId="{F7420165-9021-44F1-BBD5-4EE74743EFCE}" srcOrd="0" destOrd="0" parTransId="{568CB72E-5B43-4911-A23D-1C6D0FF9FE1E}" sibTransId="{BAF86FDE-BE3F-4ABD-A13D-4741774659F7}"/>
-    <dgm:cxn modelId="{22B56F57-E07D-4CC8-B1CB-EF450F04ABA6}" type="presOf" srcId="{86CA724C-E1FC-49D4-A97B-BE3180A2391E}" destId="{147A53D6-7CD7-447B-AC19-AB98CDDDA1BF}" srcOrd="0" destOrd="0" presId="urn:microsoft.com/office/officeart/2005/8/layout/radial5"/>
-    <dgm:cxn modelId="{E8CDCD6F-56C0-4457-85B9-081AD204D20D}" type="presOf" srcId="{A928D84F-F510-4455-B6F6-8A516041EA5D}" destId="{9CF613C2-FC76-400D-B3BD-18F9FBD3F76A}" srcOrd="0" destOrd="0" presId="urn:microsoft.com/office/officeart/2005/8/layout/radial5"/>
-    <dgm:cxn modelId="{21CA96FD-8FA2-477E-9A73-3B59774BD45A}" type="presOf" srcId="{8AF19001-A37C-4074-9F2C-F49F8D2AC75D}" destId="{1924F538-E8FC-48EA-87A3-DBC0357ECC1B}" srcOrd="0" destOrd="0" presId="urn:microsoft.com/office/officeart/2005/8/layout/radial5"/>
-    <dgm:cxn modelId="{E0DD8E2A-A8DC-47D1-A5C2-3B81F0A29F57}" type="presOf" srcId="{974439A4-00BA-48AB-8561-489F4E404187}" destId="{2EBECA69-F28C-4EC1-AC8A-3BE82C984033}" srcOrd="1" destOrd="0" presId="urn:microsoft.com/office/officeart/2005/8/layout/radial5"/>
-    <dgm:cxn modelId="{45099E24-B8AC-4B26-98EC-B466380E153C}" type="presOf" srcId="{FB0E39E0-7DCB-49B3-AB25-32C690432D86}" destId="{76C477AE-2907-4A82-893D-75CA5A94CA64}" srcOrd="0" destOrd="0" presId="urn:microsoft.com/office/officeart/2005/8/layout/radial5"/>
+    <dgm:cxn modelId="{827F822C-3DF1-401C-97E5-C1ACC0A61D06}" type="presOf" srcId="{18B7C8EB-C745-4C20-8A9D-4D4D497341C3}" destId="{CCE865E6-A543-4DEC-83CF-FDB8D33369C6}" srcOrd="1" destOrd="0" presId="urn:microsoft.com/office/officeart/2005/8/layout/radial5"/>
+    <dgm:cxn modelId="{B375FB7C-302C-4D61-9C52-D99A51A3AA74}" type="presOf" srcId="{EC5CD053-991A-49C2-8E91-883958B281FE}" destId="{D7990666-7F4D-4D83-A834-647CFF0C41FD}" srcOrd="0" destOrd="0" presId="urn:microsoft.com/office/officeart/2005/8/layout/radial5"/>
     <dgm:cxn modelId="{933AC4C1-4BCF-4699-B146-9DED0CC3AFBC}" srcId="{F7420165-9021-44F1-BBD5-4EE74743EFCE}" destId="{C7F1ABC5-FBC1-49ED-BF1D-1F47C7F45F12}" srcOrd="4" destOrd="0" parTransId="{18B7C8EB-C745-4C20-8A9D-4D4D497341C3}" sibTransId="{ADB49ED5-060E-4D9A-BA25-965D40F4E940}"/>
-    <dgm:cxn modelId="{582B8AC0-09CF-42AF-8D07-9FE039A8576B}" type="presOf" srcId="{EC5CD053-991A-49C2-8E91-883958B281FE}" destId="{B669C026-517D-45DD-8232-CE060975CC33}" srcOrd="1" destOrd="0" presId="urn:microsoft.com/office/officeart/2005/8/layout/radial5"/>
-    <dgm:cxn modelId="{9DB80E1C-81AA-4827-B707-EC4F655F0CC4}" type="presParOf" srcId="{6A7DA7E8-A7F2-4164-98C9-450F29A3AF5A}" destId="{814076A2-1CB4-4791-849B-6B39765CA4A0}" srcOrd="0" destOrd="0" presId="urn:microsoft.com/office/officeart/2005/8/layout/radial5"/>
-    <dgm:cxn modelId="{C29AF89A-341B-4149-8232-D5D875ACCE54}" type="presParOf" srcId="{6A7DA7E8-A7F2-4164-98C9-450F29A3AF5A}" destId="{6EC804A8-D5E6-4750-B72A-B626C03701E2}" srcOrd="1" destOrd="0" presId="urn:microsoft.com/office/officeart/2005/8/layout/radial5"/>
-    <dgm:cxn modelId="{2BD448EE-4C4B-4508-AD92-734256320FC5}" type="presParOf" srcId="{6EC804A8-D5E6-4750-B72A-B626C03701E2}" destId="{1ACB7136-B320-42E0-9B56-9833EDA70F45}" srcOrd="0" destOrd="0" presId="urn:microsoft.com/office/officeart/2005/8/layout/radial5"/>
-    <dgm:cxn modelId="{FD420933-104F-4507-AD46-1A8737D60234}" type="presParOf" srcId="{6A7DA7E8-A7F2-4164-98C9-450F29A3AF5A}" destId="{147A53D6-7CD7-447B-AC19-AB98CDDDA1BF}" srcOrd="2" destOrd="0" presId="urn:microsoft.com/office/officeart/2005/8/layout/radial5"/>
-    <dgm:cxn modelId="{DD2C818A-CA7F-407F-9A0C-AA878134631A}" type="presParOf" srcId="{6A7DA7E8-A7F2-4164-98C9-450F29A3AF5A}" destId="{D7990666-7F4D-4D83-A834-647CFF0C41FD}" srcOrd="3" destOrd="0" presId="urn:microsoft.com/office/officeart/2005/8/layout/radial5"/>
-    <dgm:cxn modelId="{B5003E60-470A-4EE0-9F1E-6FF429FA887C}" type="presParOf" srcId="{D7990666-7F4D-4D83-A834-647CFF0C41FD}" destId="{B669C026-517D-45DD-8232-CE060975CC33}" srcOrd="0" destOrd="0" presId="urn:microsoft.com/office/officeart/2005/8/layout/radial5"/>
-    <dgm:cxn modelId="{4230945E-1F1A-456D-8BF1-A7765B37BA72}" type="presParOf" srcId="{6A7DA7E8-A7F2-4164-98C9-450F29A3AF5A}" destId="{1924F538-E8FC-48EA-87A3-DBC0357ECC1B}" srcOrd="4" destOrd="0" presId="urn:microsoft.com/office/officeart/2005/8/layout/radial5"/>
-    <dgm:cxn modelId="{7FC0A862-99CC-4453-A874-470D68AD557A}" type="presParOf" srcId="{6A7DA7E8-A7F2-4164-98C9-450F29A3AF5A}" destId="{A2645C85-6571-467A-B85C-A2D25318828E}" srcOrd="5" destOrd="0" presId="urn:microsoft.com/office/officeart/2005/8/layout/radial5"/>
-    <dgm:cxn modelId="{96097838-6F89-4189-AF11-6A28CA76F23B}" type="presParOf" srcId="{A2645C85-6571-467A-B85C-A2D25318828E}" destId="{2397EC32-F7FF-406B-9F00-ECA0B7ED3EA5}" srcOrd="0" destOrd="0" presId="urn:microsoft.com/office/officeart/2005/8/layout/radial5"/>
-    <dgm:cxn modelId="{9E7071E8-03E7-423D-B512-E83871F47CD5}" type="presParOf" srcId="{6A7DA7E8-A7F2-4164-98C9-450F29A3AF5A}" destId="{EF855903-1CAE-4C32-8B66-0C3F23A76E85}" srcOrd="6" destOrd="0" presId="urn:microsoft.com/office/officeart/2005/8/layout/radial5"/>
-    <dgm:cxn modelId="{C92B1929-8D18-4E49-ADB4-2C19255DF615}" type="presParOf" srcId="{6A7DA7E8-A7F2-4164-98C9-450F29A3AF5A}" destId="{BCDCA649-6DFE-41E8-8B0E-932ED78283A8}" srcOrd="7" destOrd="0" presId="urn:microsoft.com/office/officeart/2005/8/layout/radial5"/>
-    <dgm:cxn modelId="{E4E0206F-EAAD-490B-AF65-094A238AA398}" type="presParOf" srcId="{BCDCA649-6DFE-41E8-8B0E-932ED78283A8}" destId="{3ED9EAA3-91A2-4444-A8EB-FA2B9EE719E8}" srcOrd="0" destOrd="0" presId="urn:microsoft.com/office/officeart/2005/8/layout/radial5"/>
-    <dgm:cxn modelId="{39962BBF-51FD-4FFE-974A-4A8CBC498903}" type="presParOf" srcId="{6A7DA7E8-A7F2-4164-98C9-450F29A3AF5A}" destId="{9CF613C2-FC76-400D-B3BD-18F9FBD3F76A}" srcOrd="8" destOrd="0" presId="urn:microsoft.com/office/officeart/2005/8/layout/radial5"/>
-    <dgm:cxn modelId="{52A89AEE-B243-4688-8C55-E753B7206242}" type="presParOf" srcId="{6A7DA7E8-A7F2-4164-98C9-450F29A3AF5A}" destId="{1DA63683-A578-4DCC-9D4B-185977D621DD}" srcOrd="9" destOrd="0" presId="urn:microsoft.com/office/officeart/2005/8/layout/radial5"/>
-    <dgm:cxn modelId="{5C14807E-75FD-492F-8BB9-E0791B378A44}" type="presParOf" srcId="{1DA63683-A578-4DCC-9D4B-185977D621DD}" destId="{CCE865E6-A543-4DEC-83CF-FDB8D33369C6}" srcOrd="0" destOrd="0" presId="urn:microsoft.com/office/officeart/2005/8/layout/radial5"/>
-    <dgm:cxn modelId="{B41FD016-C7A2-4CAD-BB2C-886BF595A481}" type="presParOf" srcId="{6A7DA7E8-A7F2-4164-98C9-450F29A3AF5A}" destId="{A20C39A1-4C97-46E0-A175-37DACB63AC33}" srcOrd="10" destOrd="0" presId="urn:microsoft.com/office/officeart/2005/8/layout/radial5"/>
-    <dgm:cxn modelId="{F8F0740C-2829-4619-BC63-3A11BC1845E5}" type="presParOf" srcId="{6A7DA7E8-A7F2-4164-98C9-450F29A3AF5A}" destId="{1642D5CD-887E-481D-8729-3966AECDA291}" srcOrd="11" destOrd="0" presId="urn:microsoft.com/office/officeart/2005/8/layout/radial5"/>
-    <dgm:cxn modelId="{A3F27507-0A25-43F0-96D0-9DA39562DDB9}" type="presParOf" srcId="{1642D5CD-887E-481D-8729-3966AECDA291}" destId="{623AF920-100A-4B64-91D2-F35E1EAF5D6C}" srcOrd="0" destOrd="0" presId="urn:microsoft.com/office/officeart/2005/8/layout/radial5"/>
-    <dgm:cxn modelId="{525FB479-D85A-49A4-9A99-CC490E17AE8E}" type="presParOf" srcId="{6A7DA7E8-A7F2-4164-98C9-450F29A3AF5A}" destId="{76C477AE-2907-4A82-893D-75CA5A94CA64}" srcOrd="12" destOrd="0" presId="urn:microsoft.com/office/officeart/2005/8/layout/radial5"/>
-    <dgm:cxn modelId="{7C189838-7837-4662-9A87-4A623836B508}" type="presParOf" srcId="{6A7DA7E8-A7F2-4164-98C9-450F29A3AF5A}" destId="{4E1AEDC5-78DE-4C9E-A2FD-6D2EEA11C00E}" srcOrd="13" destOrd="0" presId="urn:microsoft.com/office/officeart/2005/8/layout/radial5"/>
-    <dgm:cxn modelId="{C77B8956-CC80-49B6-849A-28C9640CA693}" type="presParOf" srcId="{4E1AEDC5-78DE-4C9E-A2FD-6D2EEA11C00E}" destId="{2EBECA69-F28C-4EC1-AC8A-3BE82C984033}" srcOrd="0" destOrd="0" presId="urn:microsoft.com/office/officeart/2005/8/layout/radial5"/>
-    <dgm:cxn modelId="{41AF4D26-4A2B-42EF-BFB5-FD645BE25AC8}" type="presParOf" srcId="{6A7DA7E8-A7F2-4164-98C9-450F29A3AF5A}" destId="{7D6524C6-6790-41F6-A510-384C4EBB0B42}" srcOrd="14" destOrd="0" presId="urn:microsoft.com/office/officeart/2005/8/layout/radial5"/>
-    <dgm:cxn modelId="{652C2536-4415-4630-8CDD-165FDCF175DF}" type="presParOf" srcId="{6A7DA7E8-A7F2-4164-98C9-450F29A3AF5A}" destId="{0DCBC6F7-D5BE-43B3-B04F-3469C2D6FC90}" srcOrd="15" destOrd="0" presId="urn:microsoft.com/office/officeart/2005/8/layout/radial5"/>
-    <dgm:cxn modelId="{BCC40EB7-30F7-47EE-96EB-C6C5E29E04FE}" type="presParOf" srcId="{0DCBC6F7-D5BE-43B3-B04F-3469C2D6FC90}" destId="{C5703348-FD55-4B75-8FC6-76375B11653F}" srcOrd="0" destOrd="0" presId="urn:microsoft.com/office/officeart/2005/8/layout/radial5"/>
-    <dgm:cxn modelId="{F95A683C-14CE-4191-8238-777DA0358626}" type="presParOf" srcId="{6A7DA7E8-A7F2-4164-98C9-450F29A3AF5A}" destId="{BD1E6539-46C9-4705-BF25-DD85A948CE3D}" srcOrd="16" destOrd="0" presId="urn:microsoft.com/office/officeart/2005/8/layout/radial5"/>
+    <dgm:cxn modelId="{158B202E-D9EA-498C-BF57-56D81F921364}" type="presParOf" srcId="{6A7DA7E8-A7F2-4164-98C9-450F29A3AF5A}" destId="{814076A2-1CB4-4791-849B-6B39765CA4A0}" srcOrd="0" destOrd="0" presId="urn:microsoft.com/office/officeart/2005/8/layout/radial5"/>
+    <dgm:cxn modelId="{65A4795E-F115-433D-A3D6-7E6D9F6D246E}" type="presParOf" srcId="{6A7DA7E8-A7F2-4164-98C9-450F29A3AF5A}" destId="{6EC804A8-D5E6-4750-B72A-B626C03701E2}" srcOrd="1" destOrd="0" presId="urn:microsoft.com/office/officeart/2005/8/layout/radial5"/>
+    <dgm:cxn modelId="{76EA3601-6810-48EB-ADDC-B3FD2E042703}" type="presParOf" srcId="{6EC804A8-D5E6-4750-B72A-B626C03701E2}" destId="{1ACB7136-B320-42E0-9B56-9833EDA70F45}" srcOrd="0" destOrd="0" presId="urn:microsoft.com/office/officeart/2005/8/layout/radial5"/>
+    <dgm:cxn modelId="{AB84AB6D-51CF-4995-919A-6EEA76409B53}" type="presParOf" srcId="{6A7DA7E8-A7F2-4164-98C9-450F29A3AF5A}" destId="{147A53D6-7CD7-447B-AC19-AB98CDDDA1BF}" srcOrd="2" destOrd="0" presId="urn:microsoft.com/office/officeart/2005/8/layout/radial5"/>
+    <dgm:cxn modelId="{C579E0A4-1183-44F1-8165-EE37EDB4ED1C}" type="presParOf" srcId="{6A7DA7E8-A7F2-4164-98C9-450F29A3AF5A}" destId="{D7990666-7F4D-4D83-A834-647CFF0C41FD}" srcOrd="3" destOrd="0" presId="urn:microsoft.com/office/officeart/2005/8/layout/radial5"/>
+    <dgm:cxn modelId="{5F26936B-8936-4053-99C0-E185CA834CD7}" type="presParOf" srcId="{D7990666-7F4D-4D83-A834-647CFF0C41FD}" destId="{B669C026-517D-45DD-8232-CE060975CC33}" srcOrd="0" destOrd="0" presId="urn:microsoft.com/office/officeart/2005/8/layout/radial5"/>
+    <dgm:cxn modelId="{090452F9-DC09-4A49-94DA-0DC5A79363CD}" type="presParOf" srcId="{6A7DA7E8-A7F2-4164-98C9-450F29A3AF5A}" destId="{1924F538-E8FC-48EA-87A3-DBC0357ECC1B}" srcOrd="4" destOrd="0" presId="urn:microsoft.com/office/officeart/2005/8/layout/radial5"/>
+    <dgm:cxn modelId="{D4F38D74-0724-474E-90E3-AB21840F47FC}" type="presParOf" srcId="{6A7DA7E8-A7F2-4164-98C9-450F29A3AF5A}" destId="{A2645C85-6571-467A-B85C-A2D25318828E}" srcOrd="5" destOrd="0" presId="urn:microsoft.com/office/officeart/2005/8/layout/radial5"/>
+    <dgm:cxn modelId="{64C4CFDD-AC6C-453E-97E5-7EBEB7E77761}" type="presParOf" srcId="{A2645C85-6571-467A-B85C-A2D25318828E}" destId="{2397EC32-F7FF-406B-9F00-ECA0B7ED3EA5}" srcOrd="0" destOrd="0" presId="urn:microsoft.com/office/officeart/2005/8/layout/radial5"/>
+    <dgm:cxn modelId="{A4D03316-6679-41C6-A1B1-590EC0165417}" type="presParOf" srcId="{6A7DA7E8-A7F2-4164-98C9-450F29A3AF5A}" destId="{EF855903-1CAE-4C32-8B66-0C3F23A76E85}" srcOrd="6" destOrd="0" presId="urn:microsoft.com/office/officeart/2005/8/layout/radial5"/>
+    <dgm:cxn modelId="{9A299B6A-DB08-4B0F-9DF9-A31781FCF515}" type="presParOf" srcId="{6A7DA7E8-A7F2-4164-98C9-450F29A3AF5A}" destId="{BCDCA649-6DFE-41E8-8B0E-932ED78283A8}" srcOrd="7" destOrd="0" presId="urn:microsoft.com/office/officeart/2005/8/layout/radial5"/>
+    <dgm:cxn modelId="{083EF417-B8DB-47F6-97E2-DE17A2630D20}" type="presParOf" srcId="{BCDCA649-6DFE-41E8-8B0E-932ED78283A8}" destId="{3ED9EAA3-91A2-4444-A8EB-FA2B9EE719E8}" srcOrd="0" destOrd="0" presId="urn:microsoft.com/office/officeart/2005/8/layout/radial5"/>
+    <dgm:cxn modelId="{88B62D42-EA33-49D7-96AF-E92EA7D77EEF}" type="presParOf" srcId="{6A7DA7E8-A7F2-4164-98C9-450F29A3AF5A}" destId="{9CF613C2-FC76-400D-B3BD-18F9FBD3F76A}" srcOrd="8" destOrd="0" presId="urn:microsoft.com/office/officeart/2005/8/layout/radial5"/>
+    <dgm:cxn modelId="{98F72FFF-FE60-488E-A241-906618250CDF}" type="presParOf" srcId="{6A7DA7E8-A7F2-4164-98C9-450F29A3AF5A}" destId="{1DA63683-A578-4DCC-9D4B-185977D621DD}" srcOrd="9" destOrd="0" presId="urn:microsoft.com/office/officeart/2005/8/layout/radial5"/>
+    <dgm:cxn modelId="{D962D301-EC61-45C4-8591-2B74ECB897DF}" type="presParOf" srcId="{1DA63683-A578-4DCC-9D4B-185977D621DD}" destId="{CCE865E6-A543-4DEC-83CF-FDB8D33369C6}" srcOrd="0" destOrd="0" presId="urn:microsoft.com/office/officeart/2005/8/layout/radial5"/>
+    <dgm:cxn modelId="{3C0E1F5D-C72E-4BDA-A216-5D2590C37819}" type="presParOf" srcId="{6A7DA7E8-A7F2-4164-98C9-450F29A3AF5A}" destId="{A20C39A1-4C97-46E0-A175-37DACB63AC33}" srcOrd="10" destOrd="0" presId="urn:microsoft.com/office/officeart/2005/8/layout/radial5"/>
+    <dgm:cxn modelId="{FBB33280-4498-4A2F-8202-5E8F7E249DF9}" type="presParOf" srcId="{6A7DA7E8-A7F2-4164-98C9-450F29A3AF5A}" destId="{1642D5CD-887E-481D-8729-3966AECDA291}" srcOrd="11" destOrd="0" presId="urn:microsoft.com/office/officeart/2005/8/layout/radial5"/>
+    <dgm:cxn modelId="{F4972BA3-3254-4AC8-831C-D7FC78ABF4D5}" type="presParOf" srcId="{1642D5CD-887E-481D-8729-3966AECDA291}" destId="{623AF920-100A-4B64-91D2-F35E1EAF5D6C}" srcOrd="0" destOrd="0" presId="urn:microsoft.com/office/officeart/2005/8/layout/radial5"/>
+    <dgm:cxn modelId="{19176CCB-A77E-4A12-853B-1A00083C1E88}" type="presParOf" srcId="{6A7DA7E8-A7F2-4164-98C9-450F29A3AF5A}" destId="{76C477AE-2907-4A82-893D-75CA5A94CA64}" srcOrd="12" destOrd="0" presId="urn:microsoft.com/office/officeart/2005/8/layout/radial5"/>
+    <dgm:cxn modelId="{561AADFA-1139-423B-A1D3-D3AEC8329C27}" type="presParOf" srcId="{6A7DA7E8-A7F2-4164-98C9-450F29A3AF5A}" destId="{4E1AEDC5-78DE-4C9E-A2FD-6D2EEA11C00E}" srcOrd="13" destOrd="0" presId="urn:microsoft.com/office/officeart/2005/8/layout/radial5"/>
+    <dgm:cxn modelId="{D7D5716C-1DAB-4CD3-8807-5D616EA40314}" type="presParOf" srcId="{4E1AEDC5-78DE-4C9E-A2FD-6D2EEA11C00E}" destId="{2EBECA69-F28C-4EC1-AC8A-3BE82C984033}" srcOrd="0" destOrd="0" presId="urn:microsoft.com/office/officeart/2005/8/layout/radial5"/>
+    <dgm:cxn modelId="{BE3D2181-B04D-4EA8-B0E0-FAA0CC94EFED}" type="presParOf" srcId="{6A7DA7E8-A7F2-4164-98C9-450F29A3AF5A}" destId="{7D6524C6-6790-41F6-A510-384C4EBB0B42}" srcOrd="14" destOrd="0" presId="urn:microsoft.com/office/officeart/2005/8/layout/radial5"/>
+    <dgm:cxn modelId="{9ABF2BE3-8CC1-4571-A07E-E6F7D67D704C}" type="presParOf" srcId="{6A7DA7E8-A7F2-4164-98C9-450F29A3AF5A}" destId="{0DCBC6F7-D5BE-43B3-B04F-3469C2D6FC90}" srcOrd="15" destOrd="0" presId="urn:microsoft.com/office/officeart/2005/8/layout/radial5"/>
+    <dgm:cxn modelId="{78BB074A-52BE-4F78-ABED-274E7322421D}" type="presParOf" srcId="{0DCBC6F7-D5BE-43B3-B04F-3469C2D6FC90}" destId="{C5703348-FD55-4B75-8FC6-76375B11653F}" srcOrd="0" destOrd="0" presId="urn:microsoft.com/office/officeart/2005/8/layout/radial5"/>
+    <dgm:cxn modelId="{06C4ED92-AFF6-417F-B9C8-C3C79947EE4E}" type="presParOf" srcId="{6A7DA7E8-A7F2-4164-98C9-450F29A3AF5A}" destId="{BD1E6539-46C9-4705-BF25-DD85A948CE3D}" srcOrd="16" destOrd="0" presId="urn:microsoft.com/office/officeart/2005/8/layout/radial5"/>
   </dgm:cxnLst>
   <dgm:bg/>
   <dgm:whole/>
@@ -30916,19 +31020,19 @@
     </dgm:pt>
   </dgm:ptLst>
   <dgm:cxnLst>
-    <dgm:cxn modelId="{2BA3828A-402F-4CE8-B550-5D3D4FF10847}" type="presOf" srcId="{57D73464-E49F-4886-BA80-76C46D7736B4}" destId="{04EB5AAF-A9F6-4F5F-A1BD-301005699685}" srcOrd="0" destOrd="0" presId="urn:microsoft.com/office/officeart/2008/layout/VerticalCurvedList"/>
-    <dgm:cxn modelId="{462A9B6E-B201-403A-A577-1834CAB2880B}" type="presOf" srcId="{72227050-30F0-4D5D-8ECF-92FADF9B123C}" destId="{56387785-80C7-4AA8-98B9-D561B43132F7}" srcOrd="0" destOrd="0" presId="urn:microsoft.com/office/officeart/2008/layout/VerticalCurvedList"/>
-    <dgm:cxn modelId="{B76170D2-ED9A-44E4-9A8D-62FC1DD99E7D}" type="presOf" srcId="{0D82094F-6E55-40D5-9CCE-1F03FE3D98AF}" destId="{D1A8A0D6-B6CE-4EFA-AA9A-C8F89665B506}" srcOrd="0" destOrd="0" presId="urn:microsoft.com/office/officeart/2008/layout/VerticalCurvedList"/>
+    <dgm:cxn modelId="{48F5C841-9724-4DBF-82EB-2227390891CC}" type="presOf" srcId="{0D82094F-6E55-40D5-9CCE-1F03FE3D98AF}" destId="{D1A8A0D6-B6CE-4EFA-AA9A-C8F89665B506}" srcOrd="0" destOrd="0" presId="urn:microsoft.com/office/officeart/2008/layout/VerticalCurvedList"/>
+    <dgm:cxn modelId="{FBFDAA6E-37C1-4A90-8788-0845311E290B}" type="presOf" srcId="{57D73464-E49F-4886-BA80-76C46D7736B4}" destId="{04EB5AAF-A9F6-4F5F-A1BD-301005699685}" srcOrd="0" destOrd="0" presId="urn:microsoft.com/office/officeart/2008/layout/VerticalCurvedList"/>
     <dgm:cxn modelId="{DE03637D-E08D-476E-8E0C-24EFC43FFCEC}" srcId="{0D82094F-6E55-40D5-9CCE-1F03FE3D98AF}" destId="{72227050-30F0-4D5D-8ECF-92FADF9B123C}" srcOrd="0" destOrd="0" parTransId="{29691790-96C0-4407-B080-5B08064B43C1}" sibTransId="{57D73464-E49F-4886-BA80-76C46D7736B4}"/>
-    <dgm:cxn modelId="{214271E2-77ED-4759-BB9B-29D9D89D5BFA}" type="presParOf" srcId="{D1A8A0D6-B6CE-4EFA-AA9A-C8F89665B506}" destId="{81A99DD1-19A9-4ECE-97B2-B03347D0EA01}" srcOrd="0" destOrd="0" presId="urn:microsoft.com/office/officeart/2008/layout/VerticalCurvedList"/>
-    <dgm:cxn modelId="{786D8899-B0D9-4F70-A5F1-EC7BAF96E18B}" type="presParOf" srcId="{81A99DD1-19A9-4ECE-97B2-B03347D0EA01}" destId="{A0A8D4CB-A058-44BD-9639-BA68ECDC007F}" srcOrd="0" destOrd="0" presId="urn:microsoft.com/office/officeart/2008/layout/VerticalCurvedList"/>
-    <dgm:cxn modelId="{D60859D4-0E2A-44A6-9DE5-1381B7AB8636}" type="presParOf" srcId="{A0A8D4CB-A058-44BD-9639-BA68ECDC007F}" destId="{6998C099-6D80-425B-B585-5D587C9C4024}" srcOrd="0" destOrd="0" presId="urn:microsoft.com/office/officeart/2008/layout/VerticalCurvedList"/>
-    <dgm:cxn modelId="{7B28FCDE-A3E2-43C1-B8B0-41DEED07D1E5}" type="presParOf" srcId="{A0A8D4CB-A058-44BD-9639-BA68ECDC007F}" destId="{04EB5AAF-A9F6-4F5F-A1BD-301005699685}" srcOrd="1" destOrd="0" presId="urn:microsoft.com/office/officeart/2008/layout/VerticalCurvedList"/>
-    <dgm:cxn modelId="{3095AF2F-3C2F-4702-8A96-F5842DFF2E94}" type="presParOf" srcId="{A0A8D4CB-A058-44BD-9639-BA68ECDC007F}" destId="{ECEE5A49-405A-45B7-9118-229EEC89FFB2}" srcOrd="2" destOrd="0" presId="urn:microsoft.com/office/officeart/2008/layout/VerticalCurvedList"/>
-    <dgm:cxn modelId="{4107DA11-3A9D-4811-8C6A-C22EBC9F4D48}" type="presParOf" srcId="{A0A8D4CB-A058-44BD-9639-BA68ECDC007F}" destId="{2BF5D59C-B0C2-4423-B303-1FE2FC4EDA25}" srcOrd="3" destOrd="0" presId="urn:microsoft.com/office/officeart/2008/layout/VerticalCurvedList"/>
-    <dgm:cxn modelId="{BD060DD3-CAAB-43A5-B174-53256E0E9CD1}" type="presParOf" srcId="{81A99DD1-19A9-4ECE-97B2-B03347D0EA01}" destId="{56387785-80C7-4AA8-98B9-D561B43132F7}" srcOrd="1" destOrd="0" presId="urn:microsoft.com/office/officeart/2008/layout/VerticalCurvedList"/>
-    <dgm:cxn modelId="{881F83E9-F7BC-4DC1-B47D-2DE0CA82B7F8}" type="presParOf" srcId="{81A99DD1-19A9-4ECE-97B2-B03347D0EA01}" destId="{487A35EB-BAC2-4CD8-9669-8A4493F3DD81}" srcOrd="2" destOrd="0" presId="urn:microsoft.com/office/officeart/2008/layout/VerticalCurvedList"/>
-    <dgm:cxn modelId="{18DBEEF0-9A5D-499E-866D-17B237DCC14C}" type="presParOf" srcId="{487A35EB-BAC2-4CD8-9669-8A4493F3DD81}" destId="{B84CA92E-D971-4130-B668-4DC7BC17BCB8}" srcOrd="0" destOrd="0" presId="urn:microsoft.com/office/officeart/2008/layout/VerticalCurvedList"/>
+    <dgm:cxn modelId="{5FBBB921-A67D-4D6F-9AAC-F7EC5CC065CF}" type="presOf" srcId="{72227050-30F0-4D5D-8ECF-92FADF9B123C}" destId="{56387785-80C7-4AA8-98B9-D561B43132F7}" srcOrd="0" destOrd="0" presId="urn:microsoft.com/office/officeart/2008/layout/VerticalCurvedList"/>
+    <dgm:cxn modelId="{88E6B92C-13BE-47C4-9F2A-1673D8A6627E}" type="presParOf" srcId="{D1A8A0D6-B6CE-4EFA-AA9A-C8F89665B506}" destId="{81A99DD1-19A9-4ECE-97B2-B03347D0EA01}" srcOrd="0" destOrd="0" presId="urn:microsoft.com/office/officeart/2008/layout/VerticalCurvedList"/>
+    <dgm:cxn modelId="{FBFEBCE0-557F-463A-8DB0-CF465F258164}" type="presParOf" srcId="{81A99DD1-19A9-4ECE-97B2-B03347D0EA01}" destId="{A0A8D4CB-A058-44BD-9639-BA68ECDC007F}" srcOrd="0" destOrd="0" presId="urn:microsoft.com/office/officeart/2008/layout/VerticalCurvedList"/>
+    <dgm:cxn modelId="{7F78B3DA-9276-4486-A3C4-E6C031EFF9CF}" type="presParOf" srcId="{A0A8D4CB-A058-44BD-9639-BA68ECDC007F}" destId="{6998C099-6D80-425B-B585-5D587C9C4024}" srcOrd="0" destOrd="0" presId="urn:microsoft.com/office/officeart/2008/layout/VerticalCurvedList"/>
+    <dgm:cxn modelId="{6E0A4DEC-8CE0-4CBC-BDE4-1814CA3DA60B}" type="presParOf" srcId="{A0A8D4CB-A058-44BD-9639-BA68ECDC007F}" destId="{04EB5AAF-A9F6-4F5F-A1BD-301005699685}" srcOrd="1" destOrd="0" presId="urn:microsoft.com/office/officeart/2008/layout/VerticalCurvedList"/>
+    <dgm:cxn modelId="{F195F349-4719-40DB-A15D-8FC6E37FEABC}" type="presParOf" srcId="{A0A8D4CB-A058-44BD-9639-BA68ECDC007F}" destId="{ECEE5A49-405A-45B7-9118-229EEC89FFB2}" srcOrd="2" destOrd="0" presId="urn:microsoft.com/office/officeart/2008/layout/VerticalCurvedList"/>
+    <dgm:cxn modelId="{F0937FC2-E2B1-4A3C-8126-805EDD52DD04}" type="presParOf" srcId="{A0A8D4CB-A058-44BD-9639-BA68ECDC007F}" destId="{2BF5D59C-B0C2-4423-B303-1FE2FC4EDA25}" srcOrd="3" destOrd="0" presId="urn:microsoft.com/office/officeart/2008/layout/VerticalCurvedList"/>
+    <dgm:cxn modelId="{07982912-72C4-4A4C-ABB1-B99C89C81976}" type="presParOf" srcId="{81A99DD1-19A9-4ECE-97B2-B03347D0EA01}" destId="{56387785-80C7-4AA8-98B9-D561B43132F7}" srcOrd="1" destOrd="0" presId="urn:microsoft.com/office/officeart/2008/layout/VerticalCurvedList"/>
+    <dgm:cxn modelId="{E9927EE8-4C8B-4CA8-A055-0940953F8719}" type="presParOf" srcId="{81A99DD1-19A9-4ECE-97B2-B03347D0EA01}" destId="{487A35EB-BAC2-4CD8-9669-8A4493F3DD81}" srcOrd="2" destOrd="0" presId="urn:microsoft.com/office/officeart/2008/layout/VerticalCurvedList"/>
+    <dgm:cxn modelId="{E7A2470C-08C7-4BE0-A05F-C1EA93C71A38}" type="presParOf" srcId="{487A35EB-BAC2-4CD8-9669-8A4493F3DD81}" destId="{B84CA92E-D971-4130-B668-4DC7BC17BCB8}" srcOrd="0" destOrd="0" presId="urn:microsoft.com/office/officeart/2008/layout/VerticalCurvedList"/>
   </dgm:cxnLst>
   <dgm:bg/>
   <dgm:whole/>
@@ -36737,7 +36841,26 @@
 </file>
 
 <file path=customXml/item12.xml><?xml version="1.0" encoding="utf-8"?>
-<b:Sources xmlns:b="http://schemas.openxmlformats.org/officeDocument/2006/bibliography" xmlns="http://schemas.openxmlformats.org/officeDocument/2006/bibliography" SelectedStyle="\APA.XSL" StyleName="APA Fifth Edition"/>
+<b:Sources xmlns:b="http://schemas.openxmlformats.org/officeDocument/2006/bibliography" xmlns="http://schemas.openxmlformats.org/officeDocument/2006/bibliography" SelectedStyle="\APA.XSL" StyleName="APA Fifth Edition">
+  <b:Source>
+    <b:Tag>IEE05</b:Tag>
+    <b:SourceType>Misc</b:SourceType>
+    <b:Guid>{F1D4B288-91EE-405E-A3E7-F80EEDCEAEF8}</b:Guid>
+    <b:Title>IEEE Standard for Software configuration management plans</b:Title>
+    <b:Year>2005</b:Year>
+    <b:Month>Agosto</b:Month>
+    <b:Day>12</b:Day>
+    <b:City>New York</b:City>
+    <b:CountryRegion>USA</b:CountryRegion>
+    <b:Publisher>IEEE</b:Publisher>
+    <b:Author>
+      <b:Author>
+        <b:Corporate>IEEE Compute society</b:Corporate>
+      </b:Author>
+    </b:Author>
+    <b:RefOrder>1</b:RefOrder>
+  </b:Source>
+</b:Sources>
 </file>
 
 <file path=customXml/item13.xml><?xml version="1.0" encoding="utf-8"?>
@@ -36797,6 +36920,14 @@
 </file>
 
 <file path=customXml/itemProps10.xml><?xml version="1.0" encoding="utf-8"?>
+<ds:datastoreItem xmlns:ds="http://schemas.openxmlformats.org/officeDocument/2006/customXml" ds:itemID="{480C4222-3D43-460C-8AB3-9BBBD803B9E0}">
+  <ds:schemaRefs>
+    <ds:schemaRef ds:uri="http://schemas.openxmlformats.org/officeDocument/2006/bibliography"/>
+  </ds:schemaRefs>
+</ds:datastoreItem>
+</file>
+
+<file path=customXml/itemProps11.xml><?xml version="1.0" encoding="utf-8"?>
 <ds:datastoreItem xmlns:ds="http://schemas.openxmlformats.org/officeDocument/2006/customXml" ds:itemID="{9AD8910E-15FF-42B2-A8D3-EBE0D402EDEA}">
   <ds:schemaRefs>
     <ds:schemaRef ds:uri="http://schemas.openxmlformats.org/officeDocument/2006/bibliography"/>
@@ -36804,15 +36935,95 @@
 </ds:datastoreItem>
 </file>
 
-<file path=customXml/itemProps11.xml><?xml version="1.0" encoding="utf-8"?>
-<ds:datastoreItem xmlns:ds="http://schemas.openxmlformats.org/officeDocument/2006/customXml" ds:itemID="{6915F70E-148D-44F3-8946-9F6B30BB03E6}">
+<file path=customXml/itemProps12.xml><?xml version="1.0" encoding="utf-8"?>
+<ds:datastoreItem xmlns:ds="http://schemas.openxmlformats.org/officeDocument/2006/customXml" ds:itemID="{563662C4-5B50-4A28-BF8F-AB659B884EC1}">
   <ds:schemaRefs>
     <ds:schemaRef ds:uri="http://schemas.openxmlformats.org/officeDocument/2006/bibliography"/>
   </ds:schemaRefs>
 </ds:datastoreItem>
 </file>
 
-<file path=customXml/itemProps12.xml><?xml version="1.0" encoding="utf-8"?>
+<file path=customXml/itemProps13.xml><?xml version="1.0" encoding="utf-8"?>
+<ds:datastoreItem xmlns:ds="http://schemas.openxmlformats.org/officeDocument/2006/customXml" ds:itemID="{66CCBAF0-2AB9-4774-A2CB-92E73456B713}">
+  <ds:schemaRefs>
+    <ds:schemaRef ds:uri="http://schemas.openxmlformats.org/officeDocument/2006/bibliography"/>
+  </ds:schemaRefs>
+</ds:datastoreItem>
+</file>
+
+<file path=customXml/itemProps14.xml><?xml version="1.0" encoding="utf-8"?>
+<ds:datastoreItem xmlns:ds="http://schemas.openxmlformats.org/officeDocument/2006/customXml" ds:itemID="{9FC77C92-0667-496F-B51F-BC35458A30E8}">
+  <ds:schemaRefs>
+    <ds:schemaRef ds:uri="http://schemas.openxmlformats.org/officeDocument/2006/bibliography"/>
+  </ds:schemaRefs>
+</ds:datastoreItem>
+</file>
+
+<file path=customXml/itemProps15.xml><?xml version="1.0" encoding="utf-8"?>
+<ds:datastoreItem xmlns:ds="http://schemas.openxmlformats.org/officeDocument/2006/customXml" ds:itemID="{F59ED403-ADFF-4108-B695-FC7F48CFD2ED}">
+  <ds:schemaRefs>
+    <ds:schemaRef ds:uri="http://schemas.openxmlformats.org/officeDocument/2006/bibliography"/>
+  </ds:schemaRefs>
+</ds:datastoreItem>
+</file>
+
+<file path=customXml/itemProps16.xml><?xml version="1.0" encoding="utf-8"?>
+<ds:datastoreItem xmlns:ds="http://schemas.openxmlformats.org/officeDocument/2006/customXml" ds:itemID="{6B3F7480-5C4C-4165-ABF4-4BD6A9AD5639}">
+  <ds:schemaRefs>
+    <ds:schemaRef ds:uri="http://schemas.openxmlformats.org/officeDocument/2006/bibliography"/>
+  </ds:schemaRefs>
+</ds:datastoreItem>
+</file>
+
+<file path=customXml/itemProps2.xml><?xml version="1.0" encoding="utf-8"?>
+<ds:datastoreItem xmlns:ds="http://schemas.openxmlformats.org/officeDocument/2006/customXml" ds:itemID="{E28CA7D7-E380-4BD7-87C2-8D35443560C8}">
+  <ds:schemaRefs>
+    <ds:schemaRef ds:uri="http://schemas.openxmlformats.org/officeDocument/2006/bibliography"/>
+  </ds:schemaRefs>
+</ds:datastoreItem>
+</file>
+
+<file path=customXml/itemProps3.xml><?xml version="1.0" encoding="utf-8"?>
+<ds:datastoreItem xmlns:ds="http://schemas.openxmlformats.org/officeDocument/2006/customXml" ds:itemID="{3413D96B-D165-46D2-B6D3-9C5220F46A82}">
+  <ds:schemaRefs>
+    <ds:schemaRef ds:uri="http://schemas.openxmlformats.org/officeDocument/2006/bibliography"/>
+  </ds:schemaRefs>
+</ds:datastoreItem>
+</file>
+
+<file path=customXml/itemProps4.xml><?xml version="1.0" encoding="utf-8"?>
+<ds:datastoreItem xmlns:ds="http://schemas.openxmlformats.org/officeDocument/2006/customXml" ds:itemID="{E0D497F8-9353-4FE5-B0BA-7A13FA0CFC7E}">
+  <ds:schemaRefs>
+    <ds:schemaRef ds:uri="http://schemas.openxmlformats.org/officeDocument/2006/bibliography"/>
+  </ds:schemaRefs>
+</ds:datastoreItem>
+</file>
+
+<file path=customXml/itemProps5.xml><?xml version="1.0" encoding="utf-8"?>
+<ds:datastoreItem xmlns:ds="http://schemas.openxmlformats.org/officeDocument/2006/customXml" ds:itemID="{BAF986DC-E0F1-4F93-8414-57E9FFFCB8EA}">
+  <ds:schemaRefs>
+    <ds:schemaRef ds:uri="http://schemas.openxmlformats.org/officeDocument/2006/bibliography"/>
+  </ds:schemaRefs>
+</ds:datastoreItem>
+</file>
+
+<file path=customXml/itemProps6.xml><?xml version="1.0" encoding="utf-8"?>
+<ds:datastoreItem xmlns:ds="http://schemas.openxmlformats.org/officeDocument/2006/customXml" ds:itemID="{5C74465C-17A4-42E4-8E39-5A7FBECE4AFA}">
+  <ds:schemaRefs>
+    <ds:schemaRef ds:uri="http://schemas.openxmlformats.org/officeDocument/2006/bibliography"/>
+  </ds:schemaRefs>
+</ds:datastoreItem>
+</file>
+
+<file path=customXml/itemProps7.xml><?xml version="1.0" encoding="utf-8"?>
+<ds:datastoreItem xmlns:ds="http://schemas.openxmlformats.org/officeDocument/2006/customXml" ds:itemID="{E37A722E-CE00-4415-B5C2-1A313FB11F4E}">
+  <ds:schemaRefs>
+    <ds:schemaRef ds:uri="http://schemas.openxmlformats.org/officeDocument/2006/bibliography"/>
+  </ds:schemaRefs>
+</ds:datastoreItem>
+</file>
+
+<file path=customXml/itemProps8.xml><?xml version="1.0" encoding="utf-8"?>
 <ds:datastoreItem xmlns:ds="http://schemas.openxmlformats.org/officeDocument/2006/customXml" ds:itemID="{A9622F5F-782C-41B9-B47A-B11069DEE1CF}">
   <ds:schemaRefs>
     <ds:schemaRef ds:uri="http://schemas.openxmlformats.org/officeDocument/2006/bibliography"/>
@@ -36820,98 +37031,10 @@
 </ds:datastoreItem>
 </file>
 
-<file path=customXml/itemProps13.xml><?xml version="1.0" encoding="utf-8"?>
-<ds:datastoreItem xmlns:ds="http://schemas.openxmlformats.org/officeDocument/2006/customXml" ds:itemID="{25B59173-02FC-4202-9882-A86C4017D015}">
-  <ds:schemaRefs>
-    <ds:schemaRef ds:uri="http://schemas.openxmlformats.org/officeDocument/2006/bibliography"/>
-  </ds:schemaRefs>
-</ds:datastoreItem>
-</file>
-
-<file path=customXml/itemProps14.xml><?xml version="1.0" encoding="utf-8"?>
-<ds:datastoreItem xmlns:ds="http://schemas.openxmlformats.org/officeDocument/2006/customXml" ds:itemID="{BAF986DC-E0F1-4F93-8414-57E9FFFCB8EA}">
-  <ds:schemaRefs>
-    <ds:schemaRef ds:uri="http://schemas.openxmlformats.org/officeDocument/2006/bibliography"/>
-  </ds:schemaRefs>
-</ds:datastoreItem>
-</file>
-
-<file path=customXml/itemProps15.xml><?xml version="1.0" encoding="utf-8"?>
-<ds:datastoreItem xmlns:ds="http://schemas.openxmlformats.org/officeDocument/2006/customXml" ds:itemID="{480C4222-3D43-460C-8AB3-9BBBD803B9E0}">
-  <ds:schemaRefs>
-    <ds:schemaRef ds:uri="http://schemas.openxmlformats.org/officeDocument/2006/bibliography"/>
-  </ds:schemaRefs>
-</ds:datastoreItem>
-</file>
-
-<file path=customXml/itemProps16.xml><?xml version="1.0" encoding="utf-8"?>
-<ds:datastoreItem xmlns:ds="http://schemas.openxmlformats.org/officeDocument/2006/customXml" ds:itemID="{022380E9-B036-4C24-846E-8A57DCAB22B2}">
-  <ds:schemaRefs>
-    <ds:schemaRef ds:uri="http://schemas.openxmlformats.org/officeDocument/2006/bibliography"/>
-  </ds:schemaRefs>
-</ds:datastoreItem>
-</file>
-
-<file path=customXml/itemProps2.xml><?xml version="1.0" encoding="utf-8"?>
-<ds:datastoreItem xmlns:ds="http://schemas.openxmlformats.org/officeDocument/2006/customXml" ds:itemID="{F424B532-C599-4905-9220-4A42A28CA295}">
-  <ds:schemaRefs>
-    <ds:schemaRef ds:uri="http://schemas.openxmlformats.org/officeDocument/2006/bibliography"/>
-  </ds:schemaRefs>
-</ds:datastoreItem>
-</file>
-
-<file path=customXml/itemProps3.xml><?xml version="1.0" encoding="utf-8"?>
-<ds:datastoreItem xmlns:ds="http://schemas.openxmlformats.org/officeDocument/2006/customXml" ds:itemID="{E37A722E-CE00-4415-B5C2-1A313FB11F4E}">
-  <ds:schemaRefs>
-    <ds:schemaRef ds:uri="http://schemas.openxmlformats.org/officeDocument/2006/bibliography"/>
-  </ds:schemaRefs>
-</ds:datastoreItem>
-</file>
-
-<file path=customXml/itemProps4.xml><?xml version="1.0" encoding="utf-8"?>
-<ds:datastoreItem xmlns:ds="http://schemas.openxmlformats.org/officeDocument/2006/customXml" ds:itemID="{3413D96B-D165-46D2-B6D3-9C5220F46A82}">
-  <ds:schemaRefs>
-    <ds:schemaRef ds:uri="http://schemas.openxmlformats.org/officeDocument/2006/bibliography"/>
-  </ds:schemaRefs>
-</ds:datastoreItem>
-</file>
-
-<file path=customXml/itemProps5.xml><?xml version="1.0" encoding="utf-8"?>
-<ds:datastoreItem xmlns:ds="http://schemas.openxmlformats.org/officeDocument/2006/customXml" ds:itemID="{E28CA7D7-E380-4BD7-87C2-8D35443560C8}">
-  <ds:schemaRefs>
-    <ds:schemaRef ds:uri="http://schemas.openxmlformats.org/officeDocument/2006/bibliography"/>
-  </ds:schemaRefs>
-</ds:datastoreItem>
-</file>
-
-<file path=customXml/itemProps6.xml><?xml version="1.0" encoding="utf-8"?>
+<file path=customXml/itemProps9.xml><?xml version="1.0" encoding="utf-8"?>
 <ds:datastoreItem xmlns:ds="http://schemas.openxmlformats.org/officeDocument/2006/customXml" ds:itemID="{DE423E83-D104-4D5C-8A1C-E78167734287}">
   <ds:schemaRefs>
     <ds:schemaRef ds:uri="http://schemas.openxmlformats.org/officeDocument/2006/bibliography"/>
   </ds:schemaRefs>
 </ds:datastoreItem>
-</file>
-
-<file path=customXml/itemProps7.xml><?xml version="1.0" encoding="utf-8"?>
-<ds:datastoreItem xmlns:ds="http://schemas.openxmlformats.org/officeDocument/2006/customXml" ds:itemID="{4E474EDF-D662-486A-8351-542E27016902}">
-  <ds:schemaRefs>
-    <ds:schemaRef ds:uri="http://schemas.openxmlformats.org/officeDocument/2006/bibliography"/>
-  </ds:schemaRefs>
-</ds:datastoreItem>
-</file>
-
-<file path=customXml/itemProps8.xml><?xml version="1.0" encoding="utf-8"?>
-<ds:datastoreItem xmlns:ds="http://schemas.openxmlformats.org/officeDocument/2006/customXml" ds:itemID="{5C74465C-17A4-42E4-8E39-5A7FBECE4AFA}">
-  <ds:schemaRefs>
-    <ds:schemaRef ds:uri="http://schemas.openxmlformats.org/officeDocument/2006/bibliography"/>
-  </ds:schemaRefs>
-</ds:datastoreItem>
-</file>
-
-<file path=customXml/itemProps9.xml><?xml version="1.0" encoding="utf-8"?>
-<ds:datastoreItem xmlns:ds="http://schemas.openxmlformats.org/officeDocument/2006/customXml" ds:itemID="{E0D497F8-9353-4FE5-B0BA-7A13FA0CFC7E}">
-  <ds:schemaRefs>
-    <ds:schemaRef ds:uri="http://schemas.openxmlformats.org/officeDocument/2006/bibliography"/>
-  </ds:schemaRefs>
-</ds:datastoreItem>
 </file>
</xml_diff>